<commit_message>
Updated manuscript (Jan 24th 2021)
</commit_message>
<xml_diff>
--- a/manuscript/science_manuscript_SH_24_1_21.docx
+++ b/manuscript/science_manuscript_SH_24_1_21.docx
@@ -14,8 +14,6 @@
           <w:szCs w:val="28"/>
         </w:rPr>
       </w:pPr>
-      <w:bookmarkStart w:id="0" w:name="_GoBack"/>
-      <w:bookmarkEnd w:id="0"/>
       <w:r>
         <w:rPr>
           <w:rFonts w:ascii="Times New Roman" w:hAnsi="Times New Roman" w:cs="Times New Roman"/>
@@ -140,7 +138,23 @@
           <w:sz w:val="24"/>
           <w:szCs w:val="24"/>
         </w:rPr>
-        <w:t>*, Ohad Fried</w:t>
+        <w:t xml:space="preserve">*, </w:t>
+      </w:r>
+      <w:proofErr w:type="spellStart"/>
+      <w:r>
+        <w:rPr>
+          <w:sz w:val="24"/>
+          <w:szCs w:val="24"/>
+        </w:rPr>
+        <w:t>Ohad</w:t>
+      </w:r>
+      <w:proofErr w:type="spellEnd"/>
+      <w:r>
+        <w:rPr>
+          <w:sz w:val="24"/>
+          <w:szCs w:val="24"/>
+        </w:rPr>
+        <w:t xml:space="preserve"> Fried</w:t>
       </w:r>
       <w:r>
         <w:rPr>
@@ -202,12 +216,21 @@
         </w:rPr>
         <w:t xml:space="preserve">, </w:t>
       </w:r>
+      <w:proofErr w:type="spellStart"/>
       <w:r>
         <w:rPr>
           <w:sz w:val="24"/>
           <w:szCs w:val="24"/>
         </w:rPr>
-        <w:t>Xinwei Yao</w:t>
+        <w:t>Xinwei</w:t>
+      </w:r>
+      <w:proofErr w:type="spellEnd"/>
+      <w:r>
+        <w:rPr>
+          <w:sz w:val="24"/>
+          <w:szCs w:val="24"/>
+        </w:rPr>
+        <w:t xml:space="preserve"> Yao</w:t>
       </w:r>
       <w:r>
         <w:rPr>
@@ -278,7 +301,15 @@
         <w:t>2</w:t>
       </w:r>
       <w:r>
-        <w:t xml:space="preserve"> Interdisciplinary Center, Herzliya, Israel.</w:t>
+        <w:t xml:space="preserve"> Interdisciplinary Center, </w:t>
+      </w:r>
+      <w:proofErr w:type="spellStart"/>
+      <w:r>
+        <w:t>Herzliya</w:t>
+      </w:r>
+      <w:proofErr w:type="spellEnd"/>
+      <w:r>
+        <w:t>, Israel.</w:t>
       </w:r>
     </w:p>
     <w:p>
@@ -310,7 +341,15 @@
         <w:t xml:space="preserve">4 </w:t>
       </w:r>
       <w:r>
-        <w:t>Fermi National Accelerator Laboratory (Fermilab), USA.</w:t>
+        <w:t>Fermi National Accelerator Laboratory (</w:t>
+      </w:r>
+      <w:proofErr w:type="spellStart"/>
+      <w:r>
+        <w:t>Fermilab</w:t>
+      </w:r>
+      <w:proofErr w:type="spellEnd"/>
+      <w:r>
+        <w:t>), USA.</w:t>
       </w:r>
     </w:p>
     <w:p>
@@ -326,7 +365,15 @@
         <w:t xml:space="preserve">5 </w:t>
       </w:r>
       <w:r>
-        <w:t>Rudolf Peierls Centre for Theoretical Physics, Oxford University, UK.</w:t>
+        <w:t xml:space="preserve">Rudolf </w:t>
+      </w:r>
+      <w:proofErr w:type="spellStart"/>
+      <w:r>
+        <w:t>Peierls</w:t>
+      </w:r>
+      <w:proofErr w:type="spellEnd"/>
+      <w:r>
+        <w:t xml:space="preserve"> Centre for Theoretical Physics, Oxford University, UK.</w:t>
       </w:r>
     </w:p>
     <w:p>
@@ -740,8 +787,8 @@
       <w:r>
         <w:t xml:space="preserve"> content? Are people aware of this new technology, and perhaps more importantly, can they detect when they are being exposed to it? Finally, does awareness of Deepfaking and the ability to detect when it is present immunize people from its influence?</w:t>
       </w:r>
-      <w:bookmarkStart w:id="1" w:name="_Hlk58944943"/>
-      <w:bookmarkEnd w:id="1"/>
+      <w:bookmarkStart w:id="0" w:name="_Hlk58944943"/>
+      <w:bookmarkEnd w:id="0"/>
     </w:p>
     <w:p>
       <w:pPr>
@@ -1567,7 +1614,15 @@
         <w:t xml:space="preserve">Deepfaked </w:t>
       </w:r>
       <w:r>
-        <w:t xml:space="preserve">in nature. That is, they did not make accurate (Balanced Accuracy = .64, 95% CI [.60, 0.67]) nor informed (Youden’s </w:t>
+        <w:t>in nature. That is, they did not make accurate (Balanced Accuracy = .64, 95% CI [.60, 0.67]) nor informed (</w:t>
+      </w:r>
+      <w:proofErr w:type="spellStart"/>
+      <w:r>
+        <w:t>Youden’s</w:t>
+      </w:r>
+      <w:proofErr w:type="spellEnd"/>
+      <w:r>
+        <w:t xml:space="preserve"> </w:t>
       </w:r>
       <w:r>
         <w:rPr>
@@ -2434,14 +2489,46 @@
         <w:spacing w:line="480" w:lineRule="auto"/>
       </w:pPr>
       <w:r>
-        <w:t xml:space="preserve">1. J. Kietzmann, L. Lee, I. McCarthy, T. Kietzmann, Deepfakes: Trick or treat? </w:t>
+        <w:t xml:space="preserve">1. J. </w:t>
+      </w:r>
+      <w:proofErr w:type="spellStart"/>
+      <w:r>
+        <w:t>Kietzmann</w:t>
+      </w:r>
+      <w:proofErr w:type="spellEnd"/>
+      <w:r>
+        <w:t xml:space="preserve">, L. Lee, I. McCarthy, T. </w:t>
+      </w:r>
+      <w:proofErr w:type="spellStart"/>
+      <w:r>
+        <w:t>Kietzmann</w:t>
+      </w:r>
+      <w:proofErr w:type="spellEnd"/>
+      <w:r>
+        <w:t xml:space="preserve">, Deepfakes: Trick or treat? </w:t>
       </w:r>
       <w:r>
         <w:rPr>
           <w:i/>
           <w:iCs/>
         </w:rPr>
-        <w:t>Bus. Horiz.</w:t>
+        <w:t xml:space="preserve">Bus. </w:t>
+      </w:r>
+      <w:proofErr w:type="spellStart"/>
+      <w:r>
+        <w:rPr>
+          <w:i/>
+          <w:iCs/>
+        </w:rPr>
+        <w:t>Horiz</w:t>
+      </w:r>
+      <w:proofErr w:type="spellEnd"/>
+      <w:r>
+        <w:rPr>
+          <w:i/>
+          <w:iCs/>
+        </w:rPr>
+        <w:t>.</w:t>
       </w:r>
       <w:r>
         <w:t xml:space="preserve"> </w:t>
@@ -2527,7 +2614,15 @@
         <w:spacing w:line="480" w:lineRule="auto"/>
       </w:pPr>
       <w:r>
-        <w:t>5. R. Satter, Deepfake used to attack activist couple shows new disinformation frontier (2020), (</w:t>
+        <w:t xml:space="preserve">5. R. </w:t>
+      </w:r>
+      <w:proofErr w:type="spellStart"/>
+      <w:r>
+        <w:t>Satter</w:t>
+      </w:r>
+      <w:proofErr w:type="spellEnd"/>
+      <w:r>
+        <w:t>, Deepfake used to attack activist couple shows new disinformation frontier (2020), (</w:t>
       </w:r>
       <w:hyperlink r:id="rId11">
         <w:r>
@@ -2568,7 +2663,15 @@
         <w:spacing w:line="480" w:lineRule="auto"/>
       </w:pPr>
       <w:r>
-        <w:t>7. C. Stupp, Fraudsters used AI to mimic CEO’s voice in unusual cybercrime case (2020), (</w:t>
+        <w:t xml:space="preserve">7. C. </w:t>
+      </w:r>
+      <w:proofErr w:type="spellStart"/>
+      <w:r>
+        <w:t>Stupp</w:t>
+      </w:r>
+      <w:proofErr w:type="spellEnd"/>
+      <w:r>
+        <w:t>, Fraudsters used AI to mimic CEO’s voice in unusual cybercrime case (2020), (</w:t>
       </w:r>
       <w:hyperlink r:id="rId13">
         <w:r>
@@ -2588,7 +2691,31 @@
         <w:spacing w:line="480" w:lineRule="auto"/>
       </w:pPr>
       <w:r>
-        <w:t>8. H. Ajder, G. Patrini, F. Cavalli, L. Cullen, The state of Deepfakes 2019: Landscape, threats, and impact (2019), (</w:t>
+        <w:t xml:space="preserve">8. H. </w:t>
+      </w:r>
+      <w:proofErr w:type="spellStart"/>
+      <w:r>
+        <w:t>Ajder</w:t>
+      </w:r>
+      <w:proofErr w:type="spellEnd"/>
+      <w:r>
+        <w:t xml:space="preserve">, G. </w:t>
+      </w:r>
+      <w:proofErr w:type="spellStart"/>
+      <w:r>
+        <w:t>Patrini</w:t>
+      </w:r>
+      <w:proofErr w:type="spellEnd"/>
+      <w:r>
+        <w:t xml:space="preserve">, F. </w:t>
+      </w:r>
+      <w:proofErr w:type="spellStart"/>
+      <w:r>
+        <w:t>Cavalli</w:t>
+      </w:r>
+      <w:proofErr w:type="spellEnd"/>
+      <w:r>
+        <w:t>, L. Cullen, The state of Deepfakes 2019: Landscape, threats, and impact (2019), (</w:t>
       </w:r>
       <w:hyperlink r:id="rId14">
         <w:r>
@@ -2608,7 +2735,15 @@
         <w:spacing w:line="480" w:lineRule="auto"/>
       </w:pPr>
       <w:r>
-        <w:t>9. J. Koetsier, Fake video election? Deepfake videos ‘grew 20X’ since 2019 (2020), (</w:t>
+        <w:t xml:space="preserve">9. J. </w:t>
+      </w:r>
+      <w:proofErr w:type="spellStart"/>
+      <w:r>
+        <w:t>Koetsier</w:t>
+      </w:r>
+      <w:proofErr w:type="spellEnd"/>
+      <w:r>
+        <w:t>, Fake video election? Deepfake videos ‘grew 20X’ since 2019 (2020), (</w:t>
       </w:r>
       <w:hyperlink r:id="rId15">
         <w:r>
@@ -2628,7 +2763,15 @@
         <w:spacing w:line="480" w:lineRule="auto"/>
       </w:pPr>
       <w:r>
-        <w:t>10. W. Galston, Is seeing still believing? The Deepfake challenge to truth in politics (2020), (</w:t>
+        <w:t xml:space="preserve">10. W. </w:t>
+      </w:r>
+      <w:proofErr w:type="spellStart"/>
+      <w:r>
+        <w:t>Galston</w:t>
+      </w:r>
+      <w:proofErr w:type="spellEnd"/>
+      <w:r>
+        <w:t>, Is seeing still believing? The Deepfake challenge to truth in politics (2020), (</w:t>
       </w:r>
       <w:hyperlink r:id="rId16">
         <w:r>
@@ -2663,7 +2806,15 @@
         <w:spacing w:line="480" w:lineRule="auto"/>
       </w:pPr>
       <w:r>
-        <w:t>12. K. Sayler, L. Harris, Deepfakes and national security (2020), (</w:t>
+        <w:t xml:space="preserve">12. K. </w:t>
+      </w:r>
+      <w:proofErr w:type="spellStart"/>
+      <w:r>
+        <w:t>Sayler</w:t>
+      </w:r>
+      <w:proofErr w:type="spellEnd"/>
+      <w:r>
+        <w:t>, L. Harris, Deepfakes and national security (2020), (</w:t>
       </w:r>
       <w:hyperlink r:id="rId17">
         <w:r>
@@ -2683,7 +2834,63 @@
         <w:spacing w:line="480" w:lineRule="auto"/>
       </w:pPr>
       <w:r>
-        <w:t>13. Ciancaglini, C. Gibson, D. Sancho, O. McCarthy, M. Eira, P. Amann, A. Klayn, R. McArdle, I. Beridze, P. Amann, Malicious uses and abuses of artificial intelligence. Trend Micro Research (2020), (</w:t>
+        <w:t xml:space="preserve">13. </w:t>
+      </w:r>
+      <w:proofErr w:type="spellStart"/>
+      <w:r>
+        <w:t>Ciancaglini</w:t>
+      </w:r>
+      <w:proofErr w:type="spellEnd"/>
+      <w:r>
+        <w:t xml:space="preserve">, C. Gibson, D. Sancho, O. McCarthy, M. </w:t>
+      </w:r>
+      <w:proofErr w:type="spellStart"/>
+      <w:r>
+        <w:t>Eira</w:t>
+      </w:r>
+      <w:proofErr w:type="spellEnd"/>
+      <w:r>
+        <w:t xml:space="preserve">, P. </w:t>
+      </w:r>
+      <w:proofErr w:type="spellStart"/>
+      <w:r>
+        <w:t>Amann</w:t>
+      </w:r>
+      <w:proofErr w:type="spellEnd"/>
+      <w:r>
+        <w:t xml:space="preserve">, A. </w:t>
+      </w:r>
+      <w:proofErr w:type="spellStart"/>
+      <w:r>
+        <w:t>Klayn</w:t>
+      </w:r>
+      <w:proofErr w:type="spellEnd"/>
+      <w:r>
+        <w:t xml:space="preserve">, R. </w:t>
+      </w:r>
+      <w:proofErr w:type="spellStart"/>
+      <w:r>
+        <w:t>McArdle</w:t>
+      </w:r>
+      <w:proofErr w:type="spellEnd"/>
+      <w:r>
+        <w:t xml:space="preserve">, I. </w:t>
+      </w:r>
+      <w:proofErr w:type="spellStart"/>
+      <w:r>
+        <w:t>Beridze</w:t>
+      </w:r>
+      <w:proofErr w:type="spellEnd"/>
+      <w:r>
+        <w:t xml:space="preserve">, P. </w:t>
+      </w:r>
+      <w:proofErr w:type="spellStart"/>
+      <w:r>
+        <w:t>Amann</w:t>
+      </w:r>
+      <w:proofErr w:type="spellEnd"/>
+      <w:r>
+        <w:t>, Malicious uses and abuses of artificial intelligence. Trend Micro Research (2020), (</w:t>
       </w:r>
       <w:hyperlink r:id="rId18">
         <w:r>
@@ -2744,7 +2951,15 @@
         <w:spacing w:line="480" w:lineRule="auto"/>
       </w:pPr>
       <w:r>
-        <w:t>16. M. Brady, M. Meyer-Resende, Deepfakes: A new disinformation threat (2020), (</w:t>
+        <w:t>16. M. Brady, M. Meyer-</w:t>
+      </w:r>
+      <w:proofErr w:type="spellStart"/>
+      <w:r>
+        <w:t>Resende</w:t>
+      </w:r>
+      <w:proofErr w:type="spellEnd"/>
+      <w:r>
+        <w:t>, Deepfakes: A new disinformation threat (2020), (</w:t>
       </w:r>
       <w:hyperlink r:id="rId21">
         <w:r>
@@ -2784,7 +2999,31 @@
         <w:spacing w:line="480" w:lineRule="auto"/>
       </w:pPr>
       <w:r>
-        <w:t>18. C. Canton Ferrer, B. Dolhansky, B. Pflaum, J. Bitton, J. Pan, J. Lu, Deepfake detection challenge results: An open initiative to advance AI (2020), (</w:t>
+        <w:t xml:space="preserve">18. C. Canton Ferrer, B. </w:t>
+      </w:r>
+      <w:proofErr w:type="spellStart"/>
+      <w:r>
+        <w:t>Dolhansky</w:t>
+      </w:r>
+      <w:proofErr w:type="spellEnd"/>
+      <w:r>
+        <w:t xml:space="preserve">, B. </w:t>
+      </w:r>
+      <w:proofErr w:type="spellStart"/>
+      <w:r>
+        <w:t>Pflaum</w:t>
+      </w:r>
+      <w:proofErr w:type="spellEnd"/>
+      <w:r>
+        <w:t xml:space="preserve">, J. </w:t>
+      </w:r>
+      <w:proofErr w:type="spellStart"/>
+      <w:r>
+        <w:t>Bitton</w:t>
+      </w:r>
+      <w:proofErr w:type="spellEnd"/>
+      <w:r>
+        <w:t>, J. Pan, J. Lu, Deepfake detection challenge results: An open initiative to advance AI (2020), (</w:t>
       </w:r>
       <w:hyperlink r:id="rId23">
         <w:r>
@@ -2804,7 +3043,55 @@
         <w:spacing w:line="480" w:lineRule="auto"/>
       </w:pPr>
       <w:r>
-        <w:t xml:space="preserve">19. O. Fried, A. Tewari, M. Zollhöfer, A. Finkelstein, E. Shechtman, D. Goldman, K. Genova, Z. Jin, C. Theobalt, M. Agrawala, Text-based editing of talking-head video. </w:t>
+        <w:t xml:space="preserve">19. O. Fried, A. </w:t>
+      </w:r>
+      <w:proofErr w:type="spellStart"/>
+      <w:r>
+        <w:t>Tewari</w:t>
+      </w:r>
+      <w:proofErr w:type="spellEnd"/>
+      <w:r>
+        <w:t xml:space="preserve">, M. </w:t>
+      </w:r>
+      <w:proofErr w:type="spellStart"/>
+      <w:r>
+        <w:t>Zollhöfer</w:t>
+      </w:r>
+      <w:proofErr w:type="spellEnd"/>
+      <w:r>
+        <w:t xml:space="preserve">, A. Finkelstein, E. </w:t>
+      </w:r>
+      <w:proofErr w:type="spellStart"/>
+      <w:r>
+        <w:t>Shechtman</w:t>
+      </w:r>
+      <w:proofErr w:type="spellEnd"/>
+      <w:r>
+        <w:t xml:space="preserve">, D. Goldman, K. Genova, Z. </w:t>
+      </w:r>
+      <w:proofErr w:type="spellStart"/>
+      <w:r>
+        <w:t>Jin</w:t>
+      </w:r>
+      <w:proofErr w:type="spellEnd"/>
+      <w:r>
+        <w:t xml:space="preserve">, C. </w:t>
+      </w:r>
+      <w:proofErr w:type="spellStart"/>
+      <w:r>
+        <w:t>Theobalt</w:t>
+      </w:r>
+      <w:proofErr w:type="spellEnd"/>
+      <w:r>
+        <w:t xml:space="preserve">, M. </w:t>
+      </w:r>
+      <w:proofErr w:type="spellStart"/>
+      <w:r>
+        <w:t>Agrawala</w:t>
+      </w:r>
+      <w:proofErr w:type="spellEnd"/>
+      <w:r>
+        <w:t xml:space="preserve">, Text-based editing of talking-head video. </w:t>
       </w:r>
       <w:r>
         <w:rPr>
@@ -2832,8 +3119,41 @@
           <w:color w:val="222222"/>
           <w:shd w:val="clear" w:color="auto" w:fill="FFFFFF"/>
         </w:rPr>
-        <w:t>Yao, O. Fried, K. Fatahalian, M. Agrawala, Iterative text-based editing of talking-heads using neural retargeting. </w:t>
-      </w:r>
+        <w:t xml:space="preserve">Yao, O. Fried, K. </w:t>
+      </w:r>
+      <w:proofErr w:type="spellStart"/>
+      <w:r>
+        <w:rPr>
+          <w:color w:val="222222"/>
+          <w:shd w:val="clear" w:color="auto" w:fill="FFFFFF"/>
+        </w:rPr>
+        <w:t>Fatahalian</w:t>
+      </w:r>
+      <w:proofErr w:type="spellEnd"/>
+      <w:r>
+        <w:rPr>
+          <w:color w:val="222222"/>
+          <w:shd w:val="clear" w:color="auto" w:fill="FFFFFF"/>
+        </w:rPr>
+        <w:t xml:space="preserve">, M. </w:t>
+      </w:r>
+      <w:proofErr w:type="spellStart"/>
+      <w:r>
+        <w:rPr>
+          <w:color w:val="222222"/>
+          <w:shd w:val="clear" w:color="auto" w:fill="FFFFFF"/>
+        </w:rPr>
+        <w:t>Agrawala</w:t>
+      </w:r>
+      <w:proofErr w:type="spellEnd"/>
+      <w:r>
+        <w:rPr>
+          <w:color w:val="222222"/>
+          <w:shd w:val="clear" w:color="auto" w:fill="FFFFFF"/>
+        </w:rPr>
+        <w:t>, Iterative text-based editing of talking-heads using neural retargeting. </w:t>
+      </w:r>
+      <w:proofErr w:type="gramStart"/>
       <w:r>
         <w:rPr>
           <w:i/>
@@ -2841,7 +3161,17 @@
           <w:color w:val="222222"/>
           <w:shd w:val="clear" w:color="auto" w:fill="FFFFFF"/>
         </w:rPr>
-        <w:t xml:space="preserve">arXiv:2011.10688 </w:t>
+        <w:t>arXiv:</w:t>
+      </w:r>
+      <w:proofErr w:type="gramEnd"/>
+      <w:r>
+        <w:rPr>
+          <w:i/>
+          <w:iCs/>
+          <w:color w:val="222222"/>
+          <w:shd w:val="clear" w:color="auto" w:fill="FFFFFF"/>
+        </w:rPr>
+        <w:t xml:space="preserve">2011.10688 </w:t>
       </w:r>
       <w:r>
         <w:rPr>
@@ -2878,7 +3208,15 @@
       </w:pPr>
       <w:r>
         <w:lastRenderedPageBreak/>
-        <w:t xml:space="preserve">22. S. Lewandowsky, U. Ecker, C. Seifert, N. Schwarz, J. Cook, Misinformation and its correction: Continued influence and successful debiasing. </w:t>
+        <w:t xml:space="preserve">22. S. Lewandowsky, U. Ecker, C. Seifert, N. Schwarz, J. Cook, Misinformation and its correction: Continued influence and successful </w:t>
+      </w:r>
+      <w:proofErr w:type="spellStart"/>
+      <w:r>
+        <w:t>debiasing</w:t>
+      </w:r>
+      <w:proofErr w:type="spellEnd"/>
+      <w:r>
+        <w:t xml:space="preserve">. </w:t>
       </w:r>
       <w:r>
         <w:rPr>
@@ -2906,14 +3244,31 @@
         <w:spacing w:line="480" w:lineRule="auto"/>
       </w:pPr>
       <w:r>
-        <w:t xml:space="preserve">23. R. Greifeneder, M. Jaffe, E. Newman, N. Schwarz, (Eds.), </w:t>
-      </w:r>
+        <w:t xml:space="preserve">23. R. </w:t>
+      </w:r>
+      <w:proofErr w:type="spellStart"/>
+      <w:r>
+        <w:t>Greifeneder</w:t>
+      </w:r>
+      <w:proofErr w:type="spellEnd"/>
+      <w:r>
+        <w:t xml:space="preserve">, M. Jaffe, E. Newman, N. Schwarz, (Eds.), </w:t>
+      </w:r>
+      <w:proofErr w:type="gramStart"/>
       <w:r>
         <w:rPr>
           <w:i/>
           <w:iCs/>
         </w:rPr>
-        <w:t>The Psychology of Fake News: Accepting, Sharing, and Correcting Misinformation</w:t>
+        <w:t>The</w:t>
+      </w:r>
+      <w:proofErr w:type="gramEnd"/>
+      <w:r>
+        <w:rPr>
+          <w:i/>
+          <w:iCs/>
+        </w:rPr>
+        <w:t xml:space="preserve"> Psychology of Fake News: Accepting, Sharing, and Correcting Misinformation</w:t>
       </w:r>
       <w:r>
         <w:t xml:space="preserve"> (Routledge, London, 2020).</w:t>
@@ -2945,17 +3300,39 @@
         <w:spacing w:line="480" w:lineRule="auto"/>
       </w:pPr>
       <w:r>
-        <w:t xml:space="preserve">25. N. Liv, D. Greenbaum, Deepfakes and memory malleability: False memories in the service of fake news. </w:t>
+        <w:t xml:space="preserve">25. N. Liv, D. </w:t>
+      </w:r>
+      <w:proofErr w:type="spellStart"/>
+      <w:r>
+        <w:t>Greenbaum</w:t>
+      </w:r>
+      <w:proofErr w:type="spellEnd"/>
+      <w:r>
+        <w:t xml:space="preserve">, Deepfakes and memory malleability: False memories in the service of fake news. </w:t>
       </w:r>
       <w:r>
         <w:rPr>
           <w:i/>
           <w:iCs/>
         </w:rPr>
-        <w:t>AJOB Neurosci</w:t>
-      </w:r>
-      <w:r>
-        <w:t xml:space="preserve">., </w:t>
+        <w:t xml:space="preserve">AJOB </w:t>
+      </w:r>
+      <w:proofErr w:type="spellStart"/>
+      <w:proofErr w:type="gramStart"/>
+      <w:r>
+        <w:rPr>
+          <w:i/>
+          <w:iCs/>
+        </w:rPr>
+        <w:t>Neurosci</w:t>
+      </w:r>
+      <w:proofErr w:type="spellEnd"/>
+      <w:r>
+        <w:t>.,</w:t>
+      </w:r>
+      <w:proofErr w:type="gramEnd"/>
+      <w:r>
+        <w:t xml:space="preserve"> </w:t>
       </w:r>
       <w:r>
         <w:rPr>
@@ -2976,7 +3353,15 @@
         <w:spacing w:line="480" w:lineRule="auto"/>
       </w:pPr>
       <w:r>
-        <w:t>26. A. Ovadya, Deepfake myths: Common misconceptions about synthetic media (2019), (</w:t>
+        <w:t xml:space="preserve">26. A. </w:t>
+      </w:r>
+      <w:proofErr w:type="spellStart"/>
+      <w:r>
+        <w:t>Ovadya</w:t>
+      </w:r>
+      <w:proofErr w:type="spellEnd"/>
+      <w:r>
+        <w:t>, Deepfake myths: Common misconceptions about synthetic media (2019), (</w:t>
       </w:r>
       <w:hyperlink r:id="rId26">
         <w:r>
@@ -3027,7 +3412,23 @@
         <w:spacing w:line="480" w:lineRule="auto"/>
       </w:pPr>
       <w:r>
-        <w:t xml:space="preserve">28. N. Porot, E. Mandelbaum, The science of belief: A progress report. </w:t>
+        <w:t xml:space="preserve">28. N. </w:t>
+      </w:r>
+      <w:proofErr w:type="spellStart"/>
+      <w:r>
+        <w:t>Porot</w:t>
+      </w:r>
+      <w:proofErr w:type="spellEnd"/>
+      <w:r>
+        <w:t xml:space="preserve">, E. </w:t>
+      </w:r>
+      <w:proofErr w:type="spellStart"/>
+      <w:r>
+        <w:t>Mandelbaum</w:t>
+      </w:r>
+      <w:proofErr w:type="spellEnd"/>
+      <w:r>
+        <w:t xml:space="preserve">, The science of belief: A progress report. </w:t>
       </w:r>
       <w:r>
         <w:rPr>
@@ -3133,6 +3534,14 @@
       <w:r>
         <w:t xml:space="preserve">. </w:t>
       </w:r>
+      <w:r>
+        <w:t>C.H. acknowledges support from Fermi Research Alliance, LLC under Contract No. DE-AC02-07CH11359 with the U.S. Department of Energy, Office of Science, Office of High Energy Physics.</w:t>
+      </w:r>
+      <w:r>
+        <w:t xml:space="preserve"> </w:t>
+      </w:r>
+      <w:bookmarkStart w:id="1" w:name="_GoBack"/>
+      <w:bookmarkEnd w:id="1"/>
       <w:r>
         <w:t xml:space="preserve">S. Hughes </w:t>
       </w:r>
@@ -3222,7 +3631,7 @@
         <w:caps/>
         <w:noProof/>
       </w:rPr>
-      <w:t>1</w:t>
+      <w:t>11</w:t>
     </w:r>
     <w:r>
       <w:rPr>
@@ -6208,7 +6617,7 @@
 </file>
 
 <file path=customXml/itemProps1.xml><?xml version="1.0" encoding="utf-8"?>
-<ds:datastoreItem xmlns:ds="http://schemas.openxmlformats.org/officeDocument/2006/customXml" ds:itemID="{7E336B92-C4CF-4552-B454-2457E66E210F}">
+<ds:datastoreItem xmlns:ds="http://schemas.openxmlformats.org/officeDocument/2006/customXml" ds:itemID="{D729E32B-5B34-4285-8EC4-FBA95FD94531}">
   <ds:schemaRefs>
     <ds:schemaRef ds:uri="http://schemas.openxmlformats.org/officeDocument/2006/bibliography"/>
   </ds:schemaRefs>

</xml_diff>

<commit_message>
Updated Science manuscript (Jan 24th 2021)
</commit_message>
<xml_diff>
--- a/manuscript/science_manuscript_SH_24_1_21.docx
+++ b/manuscript/science_manuscript_SH_24_1_21.docx
@@ -3514,15 +3514,26 @@
         <w:pStyle w:val="AbstractSummary"/>
       </w:pPr>
       <w:r>
-        <w:t xml:space="preserve">This work </w:t>
-      </w:r>
-      <w:r>
-        <w:t xml:space="preserve">was supported by </w:t>
+        <w:t>S.H acknowledges support</w:t>
+      </w:r>
+      <w:r>
+        <w:t xml:space="preserve"> </w:t>
+      </w:r>
+      <w:r>
+        <w:t xml:space="preserve">from </w:t>
       </w:r>
       <w:r>
         <w:t>Ghent University grant BOF16/MET_V/002</w:t>
       </w:r>
       <w:r>
+        <w:t xml:space="preserve"> to Jan De </w:t>
+      </w:r>
+      <w:proofErr w:type="spellStart"/>
+      <w:r>
+        <w:t>Houwer</w:t>
+      </w:r>
+      <w:proofErr w:type="spellEnd"/>
+      <w:r>
         <w:t xml:space="preserve">. </w:t>
       </w:r>
       <w:r>
@@ -3536,6 +3547,51 @@
       </w:r>
       <w:r>
         <w:t>C.H. acknowledges support from Fermi Research Alliance, LLC under Contract No. DE-AC02-07CH11359 with the U.S. Department of Energy, Office of Science, Office of High Energy Physics.</w:t>
+      </w:r>
+      <w:r>
+        <w:t xml:space="preserve"> </w:t>
+      </w:r>
+      <w:r>
+        <w:t xml:space="preserve">R.H. </w:t>
+      </w:r>
+      <w:r>
+        <w:t xml:space="preserve">R.H. acknowledges </w:t>
+      </w:r>
+      <w:r>
+        <w:t>support</w:t>
+      </w:r>
+      <w:r>
+        <w:t xml:space="preserve"> </w:t>
+      </w:r>
+      <w:r>
+        <w:t xml:space="preserve">from </w:t>
+      </w:r>
+      <w:r>
+        <w:t xml:space="preserve">the European Union’s Horizon 2020 research and innovation </w:t>
+      </w:r>
+      <w:proofErr w:type="spellStart"/>
+      <w:r>
+        <w:t>programme</w:t>
+      </w:r>
+      <w:proofErr w:type="spellEnd"/>
+      <w:r>
+        <w:t xml:space="preserve"> under the Marie </w:t>
+      </w:r>
+      <w:proofErr w:type="spellStart"/>
+      <w:r>
+        <w:t>Sklodowska</w:t>
+      </w:r>
+      <w:proofErr w:type="spellEnd"/>
+      <w:r>
+        <w:t xml:space="preserve">-Curie grant agreement No 722497 - </w:t>
+      </w:r>
+      <w:proofErr w:type="spellStart"/>
+      <w:r>
+        <w:t>LubISS</w:t>
+      </w:r>
+      <w:proofErr w:type="spellEnd"/>
+      <w:r>
+        <w:t>.</w:t>
       </w:r>
       <w:r>
         <w:t xml:space="preserve"> </w:t>
@@ -3561,11 +3617,6 @@
       </w:r>
       <w:bookmarkStart w:id="3" w:name="_Hlk59900719"/>
       <w:bookmarkEnd w:id="3"/>
-    </w:p>
-    <w:p>
-      <w:pPr>
-        <w:pStyle w:val="AbstractSummary"/>
-      </w:pPr>
     </w:p>
     <w:sectPr>
       <w:headerReference w:type="default" r:id="rId27"/>
@@ -6617,7 +6668,7 @@
 </file>
 
 <file path=customXml/itemProps1.xml><?xml version="1.0" encoding="utf-8"?>
-<ds:datastoreItem xmlns:ds="http://schemas.openxmlformats.org/officeDocument/2006/customXml" ds:itemID="{D729E32B-5B34-4285-8EC4-FBA95FD94531}">
+<ds:datastoreItem xmlns:ds="http://schemas.openxmlformats.org/officeDocument/2006/customXml" ds:itemID="{F1A48682-91B6-4380-BD0C-FBA7AC3226C6}">
   <ds:schemaRefs>
     <ds:schemaRef ds:uri="http://schemas.openxmlformats.org/officeDocument/2006/bibliography"/>
   </ds:schemaRefs>

</xml_diff>

<commit_message>
A few comments for the manuscript
</commit_message>
<xml_diff>
--- a/manuscript/science_manuscript_SH_24_1_21.docx
+++ b/manuscript/science_manuscript_SH_24_1_21.docx
@@ -1,6 +1,6 @@
 
 <file path=word/document.xml><?xml version="1.0" encoding="utf-8"?>
-<w:document xmlns:wpc="http://schemas.microsoft.com/office/word/2010/wordprocessingCanvas" xmlns:cx="http://schemas.microsoft.com/office/drawing/2014/chartex" xmlns:cx1="http://schemas.microsoft.com/office/drawing/2015/9/8/chartex" xmlns:mc="http://schemas.openxmlformats.org/markup-compatibility/2006" xmlns:o="urn:schemas-microsoft-com:office:office" xmlns:r="http://schemas.openxmlformats.org/officeDocument/2006/relationships" xmlns:m="http://schemas.openxmlformats.org/officeDocument/2006/math" xmlns:v="urn:schemas-microsoft-com:vml" xmlns:wp14="http://schemas.microsoft.com/office/word/2010/wordprocessingDrawing" xmlns:wp="http://schemas.openxmlformats.org/drawingml/2006/wordprocessingDrawing" xmlns:w10="urn:schemas-microsoft-com:office:word" xmlns:w="http://schemas.openxmlformats.org/wordprocessingml/2006/main" xmlns:w14="http://schemas.microsoft.com/office/word/2010/wordml" xmlns:w15="http://schemas.microsoft.com/office/word/2012/wordml" xmlns:w16se="http://schemas.microsoft.com/office/word/2015/wordml/symex" xmlns:wpg="http://schemas.microsoft.com/office/word/2010/wordprocessingGroup" xmlns:wpi="http://schemas.microsoft.com/office/word/2010/wordprocessingInk" xmlns:wne="http://schemas.microsoft.com/office/word/2006/wordml" xmlns:wps="http://schemas.microsoft.com/office/word/2010/wordprocessingShape" mc:Ignorable="w14 w15 w16se wp14">
+<w:document xmlns:wpc="http://schemas.microsoft.com/office/word/2010/wordprocessingCanvas" xmlns:cx="http://schemas.microsoft.com/office/drawing/2014/chartex" xmlns:cx1="http://schemas.microsoft.com/office/drawing/2015/9/8/chartex" xmlns:cx2="http://schemas.microsoft.com/office/drawing/2015/10/21/chartex" xmlns:cx3="http://schemas.microsoft.com/office/drawing/2016/5/9/chartex" xmlns:cx4="http://schemas.microsoft.com/office/drawing/2016/5/10/chartex" xmlns:cx5="http://schemas.microsoft.com/office/drawing/2016/5/11/chartex" xmlns:cx6="http://schemas.microsoft.com/office/drawing/2016/5/12/chartex" xmlns:cx7="http://schemas.microsoft.com/office/drawing/2016/5/13/chartex" xmlns:cx8="http://schemas.microsoft.com/office/drawing/2016/5/14/chartex" xmlns:mc="http://schemas.openxmlformats.org/markup-compatibility/2006" xmlns:aink="http://schemas.microsoft.com/office/drawing/2016/ink" xmlns:am3d="http://schemas.microsoft.com/office/drawing/2017/model3d" xmlns:o="urn:schemas-microsoft-com:office:office" xmlns:r="http://schemas.openxmlformats.org/officeDocument/2006/relationships" xmlns:m="http://schemas.openxmlformats.org/officeDocument/2006/math" xmlns:v="urn:schemas-microsoft-com:vml" xmlns:wp14="http://schemas.microsoft.com/office/word/2010/wordprocessingDrawing" xmlns:wp="http://schemas.openxmlformats.org/drawingml/2006/wordprocessingDrawing" xmlns:w10="urn:schemas-microsoft-com:office:word" xmlns:w="http://schemas.openxmlformats.org/wordprocessingml/2006/main" xmlns:w14="http://schemas.microsoft.com/office/word/2010/wordml" xmlns:w15="http://schemas.microsoft.com/office/word/2012/wordml" xmlns:w16cex="http://schemas.microsoft.com/office/word/2018/wordml/cex" xmlns:w16cid="http://schemas.microsoft.com/office/word/2016/wordml/cid" xmlns:w16="http://schemas.microsoft.com/office/word/2018/wordml" xmlns:w16se="http://schemas.microsoft.com/office/word/2015/wordml/symex" xmlns:wpg="http://schemas.microsoft.com/office/word/2010/wordprocessingGroup" xmlns:wpi="http://schemas.microsoft.com/office/word/2010/wordprocessingInk" xmlns:wne="http://schemas.microsoft.com/office/word/2006/wordml" xmlns:wps="http://schemas.microsoft.com/office/word/2010/wordprocessingShape" mc:Ignorable="w14 w15 w16se w16cid w16 w16cex wp14">
   <w:body>
     <w:p>
       <w:pPr>
@@ -301,15 +301,7 @@
         <w:t>2</w:t>
       </w:r>
       <w:r>
-        <w:t xml:space="preserve"> Interdisciplinary Center, </w:t>
-      </w:r>
-      <w:proofErr w:type="spellStart"/>
-      <w:r>
-        <w:t>Herzliya</w:t>
-      </w:r>
-      <w:proofErr w:type="spellEnd"/>
-      <w:r>
-        <w:t>, Israel.</w:t>
+        <w:t xml:space="preserve"> Interdisciplinary Center, Herzliya, Israel.</w:t>
       </w:r>
     </w:p>
     <w:p>
@@ -341,15 +333,7 @@
         <w:t xml:space="preserve">4 </w:t>
       </w:r>
       <w:r>
-        <w:t>Fermi National Accelerator Laboratory (</w:t>
-      </w:r>
-      <w:proofErr w:type="spellStart"/>
-      <w:r>
-        <w:t>Fermilab</w:t>
-      </w:r>
-      <w:proofErr w:type="spellEnd"/>
-      <w:r>
-        <w:t>), USA.</w:t>
+        <w:t>Fermi National Accelerator Laboratory (Fermilab), USA.</w:t>
       </w:r>
     </w:p>
     <w:p>
@@ -1614,15 +1598,7 @@
         <w:t xml:space="preserve">Deepfaked </w:t>
       </w:r>
       <w:r>
-        <w:t>in nature. That is, they did not make accurate (Balanced Accuracy = .64, 95% CI [.60, 0.67]) nor informed (</w:t>
-      </w:r>
-      <w:proofErr w:type="spellStart"/>
-      <w:r>
-        <w:t>Youden’s</w:t>
-      </w:r>
-      <w:proofErr w:type="spellEnd"/>
-      <w:r>
-        <w:t xml:space="preserve"> </w:t>
+        <w:t xml:space="preserve">in nature. That is, they did not make accurate (Balanced Accuracy = .64, 95% CI [.60, 0.67]) nor informed (Youden’s </w:t>
       </w:r>
       <w:r>
         <w:rPr>
@@ -1650,7 +1626,11 @@
         <w:ind w:firstLine="720"/>
       </w:pPr>
       <w:r>
-        <w:t xml:space="preserve">Finally, does an awareness of Deepfaking, or an ability to detect when it is present, protect the viewer from its influence? Unfortunately, this was never the case in our studies. Aware individuals were manipulated by Deepfakes (self-reported attitudes: </w:t>
+        <w:t xml:space="preserve">Finally, does an awareness of Deepfaking, or an ability to detect when it is present, protect the viewer from its influence? Unfortunately, this was never the case in our studies. Aware individuals were manipulated by Deepfakes </w:t>
+      </w:r>
+      <w:commentRangeStart w:id="1"/>
+      <w:r>
+        <w:t xml:space="preserve">(self-reported attitudes: </w:t>
       </w:r>
       <w:r>
         <w:rPr>
@@ -1811,7 +1791,17 @@
         <w:t xml:space="preserve"> &lt; .0001</w:t>
       </w:r>
       <w:r>
-        <w:t xml:space="preserve">) just as their unaware counterparts were. Those who correctly detected that they were exposed to a Deepfake also fell prey to its influence (self-reported attitudes: </w:t>
+        <w:t>)</w:t>
+      </w:r>
+      <w:commentRangeEnd w:id="1"/>
+      <w:r>
+        <w:rPr>
+          <w:rStyle w:val="CommentReference"/>
+        </w:rPr>
+        <w:commentReference w:id="1"/>
+      </w:r>
+      <w:r>
+        <w:t xml:space="preserve"> just as their unaware counterparts were. Those who correctly detected that they were exposed to a Deepfake also fell prey to its influence (self-reported attitudes: </w:t>
       </w:r>
       <w:r>
         <w:rPr>
@@ -1972,7 +1962,11 @@
         <w:t xml:space="preserve"> &lt; .0001</w:t>
       </w:r>
       <w:r>
-        <w:t xml:space="preserve">). Deepfake even changed the attitudes (self-reported: </w:t>
+        <w:t xml:space="preserve">). Deepfake even changed the attitudes </w:t>
+      </w:r>
+      <w:commentRangeStart w:id="2"/>
+      <w:r>
+        <w:t xml:space="preserve">(self-reported: </w:t>
       </w:r>
       <w:r>
         <w:rPr>
@@ -2149,7 +2143,17 @@
         <w:t xml:space="preserve"> &lt; .0001</w:t>
       </w:r>
       <w:r>
-        <w:t xml:space="preserve">), of those who were aware </w:t>
+        <w:t>)</w:t>
+      </w:r>
+      <w:commentRangeEnd w:id="2"/>
+      <w:r>
+        <w:rPr>
+          <w:rStyle w:val="CommentReference"/>
+        </w:rPr>
+        <w:commentReference w:id="2"/>
+      </w:r>
+      <w:r>
+        <w:t xml:space="preserve">, of those who were aware </w:t>
       </w:r>
       <w:r>
         <w:rPr>
@@ -2505,7 +2509,15 @@
       </w:r>
       <w:proofErr w:type="spellEnd"/>
       <w:r>
-        <w:t xml:space="preserve">, Deepfakes: Trick or treat? </w:t>
+        <w:t xml:space="preserve">, </w:t>
+      </w:r>
+      <w:proofErr w:type="spellStart"/>
+      <w:r>
+        <w:t>Deepfakes</w:t>
+      </w:r>
+      <w:proofErr w:type="spellEnd"/>
+      <w:r>
+        <w:t xml:space="preserve">: Trick or treat? </w:t>
       </w:r>
       <w:r>
         <w:rPr>
@@ -2554,7 +2566,7 @@
       <w:r>
         <w:t>2. K. Hill, J. White, Designed to deceive: Do these people look real to you? (2020), (</w:t>
       </w:r>
-      <w:hyperlink r:id="rId7">
+      <w:hyperlink r:id="rId11">
         <w:r>
           <w:rPr>
             <w:rStyle w:val="InternetLink"/>
@@ -2574,7 +2586,7 @@
       <w:r>
         <w:t>3. M. McDonough, Artificial intelligence is now shockingly good at sounding human (2020), (</w:t>
       </w:r>
-      <w:hyperlink r:id="rId8">
+      <w:hyperlink r:id="rId12">
         <w:r>
           <w:rPr>
             <w:rStyle w:val="InternetLink"/>
@@ -2582,7 +2594,7 @@
           <w:t>https://www.scientificamerican.com/video/artificial-intelligence-is-now-shockingly-good-at-sounding-human/</w:t>
         </w:r>
       </w:hyperlink>
-      <w:hyperlink r:id="rId9">
+      <w:hyperlink r:id="rId13">
         <w:r>
           <w:t xml:space="preserve">).  </w:t>
         </w:r>
@@ -2596,7 +2608,7 @@
       <w:r>
         <w:t>4. GPT3, A robot wrote this entire article. Are you scared yet, human? (2020), (</w:t>
       </w:r>
-      <w:hyperlink r:id="rId10">
+      <w:hyperlink r:id="rId14">
         <w:r>
           <w:rPr>
             <w:rStyle w:val="InternetLink"/>
@@ -2622,9 +2634,17 @@
       </w:r>
       <w:proofErr w:type="spellEnd"/>
       <w:r>
-        <w:t>, Deepfake used to attack activist couple shows new disinformation frontier (2020), (</w:t>
-      </w:r>
-      <w:hyperlink r:id="rId11">
+        <w:t xml:space="preserve">, </w:t>
+      </w:r>
+      <w:proofErr w:type="spellStart"/>
+      <w:r>
+        <w:t>Deepfake</w:t>
+      </w:r>
+      <w:proofErr w:type="spellEnd"/>
+      <w:r>
+        <w:t xml:space="preserve"> used to attack activist couple shows new disinformation frontier (2020), (</w:t>
+      </w:r>
+      <w:hyperlink r:id="rId15">
         <w:r>
           <w:rPr>
             <w:rStyle w:val="InternetLink"/>
@@ -2645,7 +2665,7 @@
         <w:lastRenderedPageBreak/>
         <w:t>6. J. Bateman, Deepfakes and synthetic media in the financial system: Assessing threat scenarios (2020), (</w:t>
       </w:r>
-      <w:hyperlink r:id="rId12">
+      <w:hyperlink r:id="rId16">
         <w:r>
           <w:rPr>
             <w:rStyle w:val="InternetLink"/>
@@ -2663,17 +2683,9 @@
         <w:spacing w:line="480" w:lineRule="auto"/>
       </w:pPr>
       <w:r>
-        <w:t xml:space="preserve">7. C. </w:t>
-      </w:r>
-      <w:proofErr w:type="spellStart"/>
-      <w:r>
-        <w:t>Stupp</w:t>
-      </w:r>
-      <w:proofErr w:type="spellEnd"/>
-      <w:r>
-        <w:t>, Fraudsters used AI to mimic CEO’s voice in unusual cybercrime case (2020), (</w:t>
-      </w:r>
-      <w:hyperlink r:id="rId13">
+        <w:t>7. C. Stupp, Fraudsters used AI to mimic CEO’s voice in unusual cybercrime case (2020), (</w:t>
+      </w:r>
+      <w:hyperlink r:id="rId17">
         <w:r>
           <w:rPr>
             <w:rStyle w:val="InternetLink"/>
@@ -2707,17 +2719,9 @@
       </w:r>
       <w:proofErr w:type="spellEnd"/>
       <w:r>
-        <w:t xml:space="preserve">, F. </w:t>
-      </w:r>
-      <w:proofErr w:type="spellStart"/>
-      <w:r>
-        <w:t>Cavalli</w:t>
-      </w:r>
-      <w:proofErr w:type="spellEnd"/>
-      <w:r>
-        <w:t>, L. Cullen, The state of Deepfakes 2019: Landscape, threats, and impact (2019), (</w:t>
-      </w:r>
-      <w:hyperlink r:id="rId14">
+        <w:t>, F. Cavalli, L. Cullen, The state of Deepfakes 2019: Landscape, threats, and impact (2019), (</w:t>
+      </w:r>
+      <w:hyperlink r:id="rId18">
         <w:r>
           <w:rPr>
             <w:rStyle w:val="InternetLink"/>
@@ -2745,7 +2749,7 @@
       <w:r>
         <w:t>, Fake video election? Deepfake videos ‘grew 20X’ since 2019 (2020), (</w:t>
       </w:r>
-      <w:hyperlink r:id="rId15">
+      <w:hyperlink r:id="rId19">
         <w:r>
           <w:rPr>
             <w:rStyle w:val="InternetLink"/>
@@ -2773,7 +2777,7 @@
       <w:r>
         <w:t>, Is seeing still believing? The Deepfake challenge to truth in politics (2020), (</w:t>
       </w:r>
-      <w:hyperlink r:id="rId16">
+      <w:hyperlink r:id="rId20">
         <w:r>
           <w:rPr>
             <w:rStyle w:val="InternetLink"/>
@@ -2816,7 +2820,7 @@
       <w:r>
         <w:t>, L. Harris, Deepfakes and national security (2020), (</w:t>
       </w:r>
-      <w:hyperlink r:id="rId17">
+      <w:hyperlink r:id="rId21">
         <w:r>
           <w:rPr>
             <w:rStyle w:val="InternetLink"/>
@@ -2842,57 +2846,25 @@
       </w:r>
       <w:proofErr w:type="spellEnd"/>
       <w:r>
-        <w:t xml:space="preserve">, C. Gibson, D. Sancho, O. McCarthy, M. </w:t>
+        <w:t xml:space="preserve">, C. Gibson, D. Sancho, O. McCarthy, M. Eira, P. Amann, A. </w:t>
       </w:r>
       <w:proofErr w:type="spellStart"/>
       <w:r>
-        <w:t>Eira</w:t>
+        <w:t>Klayn</w:t>
       </w:r>
       <w:proofErr w:type="spellEnd"/>
       <w:r>
-        <w:t xml:space="preserve">, P. </w:t>
+        <w:t xml:space="preserve">, R. McArdle, I. </w:t>
       </w:r>
       <w:proofErr w:type="spellStart"/>
       <w:r>
-        <w:t>Amann</w:t>
+        <w:t>Beridze</w:t>
       </w:r>
       <w:proofErr w:type="spellEnd"/>
       <w:r>
-        <w:t xml:space="preserve">, A. </w:t>
-      </w:r>
-      <w:proofErr w:type="spellStart"/>
-      <w:r>
-        <w:t>Klayn</w:t>
-      </w:r>
-      <w:proofErr w:type="spellEnd"/>
-      <w:r>
-        <w:t xml:space="preserve">, R. </w:t>
-      </w:r>
-      <w:proofErr w:type="spellStart"/>
-      <w:r>
-        <w:t>McArdle</w:t>
-      </w:r>
-      <w:proofErr w:type="spellEnd"/>
-      <w:r>
-        <w:t xml:space="preserve">, I. </w:t>
-      </w:r>
-      <w:proofErr w:type="spellStart"/>
-      <w:r>
-        <w:t>Beridze</w:t>
-      </w:r>
-      <w:proofErr w:type="spellEnd"/>
-      <w:r>
-        <w:t xml:space="preserve">, P. </w:t>
-      </w:r>
-      <w:proofErr w:type="spellStart"/>
-      <w:r>
-        <w:t>Amann</w:t>
-      </w:r>
-      <w:proofErr w:type="spellEnd"/>
-      <w:r>
-        <w:t>, Malicious uses and abuses of artificial intelligence. Trend Micro Research (2020), (</w:t>
-      </w:r>
-      <w:hyperlink r:id="rId18">
+        <w:t>, P. Amann, Malicious uses and abuses of artificial intelligence. Trend Micro Research (2020), (</w:t>
+      </w:r>
+      <w:hyperlink r:id="rId22">
         <w:r>
           <w:rPr>
             <w:rStyle w:val="InternetLink"/>
@@ -2913,7 +2885,7 @@
         <w:lastRenderedPageBreak/>
         <w:t>14. Communication from the Commission - Tackling online disinformation: A European Approach (2018), COM/2018/236 final (</w:t>
       </w:r>
-      <w:hyperlink r:id="rId19">
+      <w:hyperlink r:id="rId23">
         <w:r>
           <w:rPr>
             <w:rStyle w:val="InternetLink"/>
@@ -2933,7 +2905,7 @@
       <w:r>
         <w:t>15. Identifying Outputs of Generative Adversarial Networks Act, S. 2904, 116th Cong., (2019). (</w:t>
       </w:r>
-      <w:hyperlink r:id="rId20">
+      <w:hyperlink r:id="rId24">
         <w:r>
           <w:rPr>
             <w:rStyle w:val="InternetLink"/>
@@ -2959,9 +2931,17 @@
       </w:r>
       <w:proofErr w:type="spellEnd"/>
       <w:r>
-        <w:t>, Deepfakes: A new disinformation threat (2020), (</w:t>
-      </w:r>
-      <w:hyperlink r:id="rId21">
+        <w:t xml:space="preserve">, </w:t>
+      </w:r>
+      <w:proofErr w:type="spellStart"/>
+      <w:r>
+        <w:t>Deepfakes</w:t>
+      </w:r>
+      <w:proofErr w:type="spellEnd"/>
+      <w:r>
+        <w:t>: A new disinformation threat (2020), (</w:t>
+      </w:r>
+      <w:hyperlink r:id="rId25">
         <w:r>
           <w:rPr>
             <w:rStyle w:val="InternetLink"/>
@@ -2981,7 +2961,7 @@
       <w:r>
         <w:t>17. T. Burt, E. Horvitz, New steps to combat disinformation (2020), (</w:t>
       </w:r>
-      <w:hyperlink r:id="rId22">
+      <w:hyperlink r:id="rId26">
         <w:r>
           <w:rPr>
             <w:rStyle w:val="InternetLink"/>
@@ -3025,7 +3005,7 @@
       <w:r>
         <w:t>, J. Pan, J. Lu, Deepfake detection challenge results: An open initiative to advance AI (2020), (</w:t>
       </w:r>
-      <w:hyperlink r:id="rId23">
+      <w:hyperlink r:id="rId27">
         <w:r>
           <w:rPr>
             <w:rStyle w:val="InternetLink"/>
@@ -3043,15 +3023,7 @@
         <w:spacing w:line="480" w:lineRule="auto"/>
       </w:pPr>
       <w:r>
-        <w:t xml:space="preserve">19. O. Fried, A. </w:t>
-      </w:r>
-      <w:proofErr w:type="spellStart"/>
-      <w:r>
-        <w:t>Tewari</w:t>
-      </w:r>
-      <w:proofErr w:type="spellEnd"/>
-      <w:r>
-        <w:t xml:space="preserve">, M. </w:t>
+        <w:t xml:space="preserve">19. O. Fried, A. Tewari, M. </w:t>
       </w:r>
       <w:proofErr w:type="spellStart"/>
       <w:r>
@@ -3153,7 +3125,6 @@
         </w:rPr>
         <w:t>, Iterative text-based editing of talking-heads using neural retargeting. </w:t>
       </w:r>
-      <w:proofErr w:type="gramStart"/>
       <w:r>
         <w:rPr>
           <w:i/>
@@ -3161,23 +3132,13 @@
           <w:color w:val="222222"/>
           <w:shd w:val="clear" w:color="auto" w:fill="FFFFFF"/>
         </w:rPr>
-        <w:t>arXiv:</w:t>
-      </w:r>
-      <w:proofErr w:type="gramEnd"/>
-      <w:r>
-        <w:rPr>
-          <w:i/>
-          <w:iCs/>
+        <w:t xml:space="preserve">arXiv:2011.10688 </w:t>
+      </w:r>
+      <w:r>
+        <w:rPr>
           <w:color w:val="222222"/>
           <w:shd w:val="clear" w:color="auto" w:fill="FFFFFF"/>
         </w:rPr>
-        <w:t xml:space="preserve">2011.10688 </w:t>
-      </w:r>
-      <w:r>
-        <w:rPr>
-          <w:color w:val="222222"/>
-          <w:shd w:val="clear" w:color="auto" w:fill="FFFFFF"/>
-        </w:rPr>
         <w:t>(2020).</w:t>
       </w:r>
     </w:p>
@@ -3189,7 +3150,7 @@
       <w:r>
         <w:t>21. A. Mason, How imputations work: The research behind Overdub (2019), (</w:t>
       </w:r>
-      <w:hyperlink r:id="rId24">
+      <w:hyperlink r:id="rId28">
         <w:r>
           <w:rPr>
             <w:rStyle w:val="InternetLink"/>
@@ -3208,15 +3169,7 @@
       </w:pPr>
       <w:r>
         <w:lastRenderedPageBreak/>
-        <w:t xml:space="preserve">22. S. Lewandowsky, U. Ecker, C. Seifert, N. Schwarz, J. Cook, Misinformation and its correction: Continued influence and successful </w:t>
-      </w:r>
-      <w:proofErr w:type="spellStart"/>
-      <w:r>
-        <w:t>debiasing</w:t>
-      </w:r>
-      <w:proofErr w:type="spellEnd"/>
-      <w:r>
-        <w:t xml:space="preserve">. </w:t>
+        <w:t xml:space="preserve">22. S. Lewandowsky, U. Ecker, C. Seifert, N. Schwarz, J. Cook, Misinformation and its correction: Continued influence and successful debiasing. </w:t>
       </w:r>
       <w:r>
         <w:rPr>
@@ -3254,21 +3207,12 @@
       <w:r>
         <w:t xml:space="preserve">, M. Jaffe, E. Newman, N. Schwarz, (Eds.), </w:t>
       </w:r>
-      <w:proofErr w:type="gramStart"/>
       <w:r>
         <w:rPr>
           <w:i/>
           <w:iCs/>
         </w:rPr>
-        <w:t>The</w:t>
-      </w:r>
-      <w:proofErr w:type="gramEnd"/>
-      <w:r>
-        <w:rPr>
-          <w:i/>
-          <w:iCs/>
-        </w:rPr>
-        <w:t xml:space="preserve"> Psychology of Fake News: Accepting, Sharing, and Correcting Misinformation</w:t>
+        <w:t>The Psychology of Fake News: Accepting, Sharing, and Correcting Misinformation</w:t>
       </w:r>
       <w:r>
         <w:t xml:space="preserve"> (Routledge, London, 2020).</w:t>
@@ -3282,7 +3226,7 @@
       <w:r>
         <w:t>24. K. Paul, Twitter to label Deepfakes and other deceptive media (2020), (</w:t>
       </w:r>
-      <w:hyperlink r:id="rId25">
+      <w:hyperlink r:id="rId29">
         <w:r>
           <w:rPr>
             <w:rStyle w:val="InternetLink"/>
@@ -3300,15 +3244,15 @@
         <w:spacing w:line="480" w:lineRule="auto"/>
       </w:pPr>
       <w:r>
-        <w:t xml:space="preserve">25. N. Liv, D. </w:t>
+        <w:t xml:space="preserve">25. N. Liv, D. Greenbaum, </w:t>
       </w:r>
       <w:proofErr w:type="spellStart"/>
       <w:r>
-        <w:t>Greenbaum</w:t>
+        <w:t>Deepfakes</w:t>
       </w:r>
       <w:proofErr w:type="spellEnd"/>
       <w:r>
-        <w:t xml:space="preserve">, Deepfakes and memory malleability: False memories in the service of fake news. </w:t>
+        <w:t xml:space="preserve"> and memory malleability: False memories in the service of fake news. </w:t>
       </w:r>
       <w:r>
         <w:rPr>
@@ -3318,7 +3262,6 @@
         <w:t xml:space="preserve">AJOB </w:t>
       </w:r>
       <w:proofErr w:type="spellStart"/>
-      <w:proofErr w:type="gramStart"/>
       <w:r>
         <w:rPr>
           <w:i/>
@@ -3328,11 +3271,7 @@
       </w:r>
       <w:proofErr w:type="spellEnd"/>
       <w:r>
-        <w:t>.,</w:t>
-      </w:r>
-      <w:proofErr w:type="gramEnd"/>
-      <w:r>
-        <w:t xml:space="preserve"> </w:t>
+        <w:t xml:space="preserve">., </w:t>
       </w:r>
       <w:r>
         <w:rPr>
@@ -3361,9 +3300,17 @@
       </w:r>
       <w:proofErr w:type="spellEnd"/>
       <w:r>
-        <w:t>, Deepfake myths: Common misconceptions about synthetic media (2019), (</w:t>
-      </w:r>
-      <w:hyperlink r:id="rId26">
+        <w:t xml:space="preserve">, </w:t>
+      </w:r>
+      <w:proofErr w:type="spellStart"/>
+      <w:r>
+        <w:t>Deepfake</w:t>
+      </w:r>
+      <w:proofErr w:type="spellEnd"/>
+      <w:r>
+        <w:t xml:space="preserve"> myths: Common misconceptions about synthetic media (2019), (</w:t>
+      </w:r>
+      <w:hyperlink r:id="rId30">
         <w:r>
           <w:rPr>
             <w:rStyle w:val="InternetLink"/>
@@ -3420,15 +3367,7 @@
       </w:r>
       <w:proofErr w:type="spellEnd"/>
       <w:r>
-        <w:t xml:space="preserve">, E. </w:t>
-      </w:r>
-      <w:proofErr w:type="spellStart"/>
-      <w:r>
-        <w:t>Mandelbaum</w:t>
-      </w:r>
-      <w:proofErr w:type="spellEnd"/>
-      <w:r>
-        <w:t xml:space="preserve">, The science of belief: A progress report. </w:t>
+        <w:t xml:space="preserve">, E. Mandelbaum, The science of belief: A progress report. </w:t>
       </w:r>
       <w:r>
         <w:rPr>
@@ -3596,16 +3535,14 @@
       <w:r>
         <w:t xml:space="preserve"> </w:t>
       </w:r>
-      <w:bookmarkStart w:id="1" w:name="_GoBack"/>
-      <w:bookmarkEnd w:id="1"/>
       <w:r>
         <w:t xml:space="preserve">S. Hughes </w:t>
       </w:r>
-      <w:bookmarkStart w:id="2" w:name="__DdeLink__2144_405098945"/>
+      <w:bookmarkStart w:id="3" w:name="__DdeLink__2144_405098945"/>
       <w:r>
         <w:t>conceptualized the studies</w:t>
       </w:r>
-      <w:bookmarkEnd w:id="2"/>
+      <w:bookmarkEnd w:id="3"/>
       <w:r>
         <w:t>, designed the methodologies, collected the data, contributed to data processing and analyses, wrote and reviewe</w:t>
       </w:r>
@@ -3615,12 +3552,12 @@
       <w:r>
         <w:t>. Yao designed the Deepfaked videos and reviewed the manuscript. M. Ferguson contributed to study conceptualization and reviewing the manuscript. C. Hughes and R. Hughes contributed to study conceptualization, data processing and analysis as well as reviewing and editing the manuscript. I. Hussey implemented the data processing and analyses, contributed to study conceptualization, and reviewed the manuscript. The study designs were pre-registered, and are available along with the raw data, analytic plans, and code for this and all other experiments on the Open Science Framework website (https://osf.io/f6ajb/). We report all manipulations, measures, analyses, and studies run, and all data is available in the main text or the Supplementary Materials. Authors declare no competing interests.</w:t>
       </w:r>
-      <w:bookmarkStart w:id="3" w:name="_Hlk59900719"/>
-      <w:bookmarkEnd w:id="3"/>
+      <w:bookmarkStart w:id="4" w:name="_Hlk59900719"/>
+      <w:bookmarkEnd w:id="4"/>
     </w:p>
     <w:sectPr>
-      <w:headerReference w:type="default" r:id="rId27"/>
-      <w:footerReference w:type="default" r:id="rId28"/>
+      <w:headerReference w:type="default" r:id="rId31"/>
+      <w:footerReference w:type="default" r:id="rId32"/>
       <w:pgSz w:w="12240" w:h="15840"/>
       <w:pgMar w:top="1440" w:right="1440" w:bottom="1440" w:left="1440" w:header="432" w:footer="720" w:gutter="0"/>
       <w:lnNumType w:countBy="5" w:distance="720" w:restart="continuous"/>
@@ -3632,8 +3569,88 @@
 </w:document>
 </file>
 
+<file path=word/comments.xml><?xml version="1.0" encoding="utf-8"?>
+<w:comments xmlns:wpc="http://schemas.microsoft.com/office/word/2010/wordprocessingCanvas" xmlns:cx="http://schemas.microsoft.com/office/drawing/2014/chartex" xmlns:cx1="http://schemas.microsoft.com/office/drawing/2015/9/8/chartex" xmlns:cx2="http://schemas.microsoft.com/office/drawing/2015/10/21/chartex" xmlns:cx3="http://schemas.microsoft.com/office/drawing/2016/5/9/chartex" xmlns:cx4="http://schemas.microsoft.com/office/drawing/2016/5/10/chartex" xmlns:cx5="http://schemas.microsoft.com/office/drawing/2016/5/11/chartex" xmlns:cx6="http://schemas.microsoft.com/office/drawing/2016/5/12/chartex" xmlns:cx7="http://schemas.microsoft.com/office/drawing/2016/5/13/chartex" xmlns:cx8="http://schemas.microsoft.com/office/drawing/2016/5/14/chartex" xmlns:mc="http://schemas.openxmlformats.org/markup-compatibility/2006" xmlns:aink="http://schemas.microsoft.com/office/drawing/2016/ink" xmlns:am3d="http://schemas.microsoft.com/office/drawing/2017/model3d" xmlns:o="urn:schemas-microsoft-com:office:office" xmlns:r="http://schemas.openxmlformats.org/officeDocument/2006/relationships" xmlns:m="http://schemas.openxmlformats.org/officeDocument/2006/math" xmlns:v="urn:schemas-microsoft-com:vml" xmlns:wp14="http://schemas.microsoft.com/office/word/2010/wordprocessingDrawing" xmlns:wp="http://schemas.openxmlformats.org/drawingml/2006/wordprocessingDrawing" xmlns:w10="urn:schemas-microsoft-com:office:word" xmlns:w="http://schemas.openxmlformats.org/wordprocessingml/2006/main" xmlns:w14="http://schemas.microsoft.com/office/word/2010/wordml" xmlns:w15="http://schemas.microsoft.com/office/word/2012/wordml" xmlns:w16cex="http://schemas.microsoft.com/office/word/2018/wordml/cex" xmlns:w16cid="http://schemas.microsoft.com/office/word/2016/wordml/cid" xmlns:w16="http://schemas.microsoft.com/office/word/2018/wordml" xmlns:w16se="http://schemas.microsoft.com/office/word/2015/wordml/symex" xmlns:wpg="http://schemas.microsoft.com/office/word/2010/wordprocessingGroup" xmlns:wpi="http://schemas.microsoft.com/office/word/2010/wordprocessingInk" xmlns:wne="http://schemas.microsoft.com/office/word/2006/wordml" xmlns:wps="http://schemas.microsoft.com/office/word/2010/wordprocessingShape" mc:Ignorable="w14 w15 w16se w16cid w16 w16cex wp14">
+  <w:comment w:id="1" w:author="Rian Hughes" w:date="2021-01-24T13:34:00Z" w:initials="RH">
+    <w:p>
+      <w:pPr>
+        <w:pStyle w:val="CommentText"/>
+      </w:pPr>
+      <w:r>
+        <w:rPr>
+          <w:rStyle w:val="CommentReference"/>
+        </w:rPr>
+        <w:annotationRef/>
+      </w:r>
+      <w:r>
+        <w:rPr>
+          <w:rStyle w:val="CommentReference"/>
+        </w:rPr>
+        <w:annotationRef/>
+      </w:r>
+      <w:r>
+        <w:t>I would push this data to the end of the sentence.</w:t>
+      </w:r>
+    </w:p>
+    <w:p>
+      <w:pPr>
+        <w:pStyle w:val="CommentText"/>
+      </w:pPr>
+    </w:p>
+  </w:comment>
+  <w:comment w:id="2" w:author="Rian Hughes" w:date="2021-01-24T13:34:00Z" w:initials="RH">
+    <w:p>
+      <w:pPr>
+        <w:pStyle w:val="CommentText"/>
+      </w:pPr>
+      <w:r>
+        <w:rPr>
+          <w:rStyle w:val="CommentReference"/>
+        </w:rPr>
+        <w:annotationRef/>
+      </w:r>
+      <w:r>
+        <w:rPr>
+          <w:rStyle w:val="CommentReference"/>
+        </w:rPr>
+        <w:annotationRef/>
+      </w:r>
+      <w:r>
+        <w:t>And again here, if possible</w:t>
+      </w:r>
+    </w:p>
+    <w:p>
+      <w:pPr>
+        <w:pStyle w:val="CommentText"/>
+      </w:pPr>
+    </w:p>
+  </w:comment>
+</w:comments>
+</file>
+
+<file path=word/commentsExtended.xml><?xml version="1.0" encoding="utf-8"?>
+<w15:commentsEx xmlns:wpc="http://schemas.microsoft.com/office/word/2010/wordprocessingCanvas" xmlns:cx="http://schemas.microsoft.com/office/drawing/2014/chartex" xmlns:cx1="http://schemas.microsoft.com/office/drawing/2015/9/8/chartex" xmlns:cx2="http://schemas.microsoft.com/office/drawing/2015/10/21/chartex" xmlns:cx3="http://schemas.microsoft.com/office/drawing/2016/5/9/chartex" xmlns:cx4="http://schemas.microsoft.com/office/drawing/2016/5/10/chartex" xmlns:cx5="http://schemas.microsoft.com/office/drawing/2016/5/11/chartex" xmlns:cx6="http://schemas.microsoft.com/office/drawing/2016/5/12/chartex" xmlns:cx7="http://schemas.microsoft.com/office/drawing/2016/5/13/chartex" xmlns:cx8="http://schemas.microsoft.com/office/drawing/2016/5/14/chartex" xmlns:mc="http://schemas.openxmlformats.org/markup-compatibility/2006" xmlns:aink="http://schemas.microsoft.com/office/drawing/2016/ink" xmlns:am3d="http://schemas.microsoft.com/office/drawing/2017/model3d" xmlns:o="urn:schemas-microsoft-com:office:office" xmlns:r="http://schemas.openxmlformats.org/officeDocument/2006/relationships" xmlns:m="http://schemas.openxmlformats.org/officeDocument/2006/math" xmlns:v="urn:schemas-microsoft-com:vml" xmlns:wp14="http://schemas.microsoft.com/office/word/2010/wordprocessingDrawing" xmlns:wp="http://schemas.openxmlformats.org/drawingml/2006/wordprocessingDrawing" xmlns:w10="urn:schemas-microsoft-com:office:word" xmlns:w="http://schemas.openxmlformats.org/wordprocessingml/2006/main" xmlns:w14="http://schemas.microsoft.com/office/word/2010/wordml" xmlns:w15="http://schemas.microsoft.com/office/word/2012/wordml" xmlns:w16cex="http://schemas.microsoft.com/office/word/2018/wordml/cex" xmlns:w16cid="http://schemas.microsoft.com/office/word/2016/wordml/cid" xmlns:w16="http://schemas.microsoft.com/office/word/2018/wordml" xmlns:w16se="http://schemas.microsoft.com/office/word/2015/wordml/symex" xmlns:wpg="http://schemas.microsoft.com/office/word/2010/wordprocessingGroup" xmlns:wpi="http://schemas.microsoft.com/office/word/2010/wordprocessingInk" xmlns:wne="http://schemas.microsoft.com/office/word/2006/wordml" xmlns:wps="http://schemas.microsoft.com/office/word/2010/wordprocessingShape" mc:Ignorable="w14 w15 w16se w16cid w16 w16cex wp14">
+  <w15:commentEx w15:paraId="0D5D104F" w15:done="0"/>
+  <w15:commentEx w15:paraId="5FE1B14A" w15:done="0"/>
+</w15:commentsEx>
+</file>
+
+<file path=word/commentsExtensible.xml><?xml version="1.0" encoding="utf-8"?>
+<w16cex:commentsExtensible xmlns:wpc="http://schemas.microsoft.com/office/word/2010/wordprocessingCanvas" xmlns:cx="http://schemas.microsoft.com/office/drawing/2014/chartex" xmlns:cx1="http://schemas.microsoft.com/office/drawing/2015/9/8/chartex" xmlns:cx2="http://schemas.microsoft.com/office/drawing/2015/10/21/chartex" xmlns:cx3="http://schemas.microsoft.com/office/drawing/2016/5/9/chartex" xmlns:cx4="http://schemas.microsoft.com/office/drawing/2016/5/10/chartex" xmlns:cx5="http://schemas.microsoft.com/office/drawing/2016/5/11/chartex" xmlns:cx6="http://schemas.microsoft.com/office/drawing/2016/5/12/chartex" xmlns:cx7="http://schemas.microsoft.com/office/drawing/2016/5/13/chartex" xmlns:cx8="http://schemas.microsoft.com/office/drawing/2016/5/14/chartex" xmlns:mc="http://schemas.openxmlformats.org/markup-compatibility/2006" xmlns:aink="http://schemas.microsoft.com/office/drawing/2016/ink" xmlns:am3d="http://schemas.microsoft.com/office/drawing/2017/model3d" xmlns:o="urn:schemas-microsoft-com:office:office" xmlns:r="http://schemas.openxmlformats.org/officeDocument/2006/relationships" xmlns:m="http://schemas.openxmlformats.org/officeDocument/2006/math" xmlns:v="urn:schemas-microsoft-com:vml" xmlns:wp14="http://schemas.microsoft.com/office/word/2010/wordprocessingDrawing" xmlns:wp="http://schemas.openxmlformats.org/drawingml/2006/wordprocessingDrawing" xmlns:w10="urn:schemas-microsoft-com:office:word" xmlns:w="http://schemas.openxmlformats.org/wordprocessingml/2006/main" xmlns:w14="http://schemas.microsoft.com/office/word/2010/wordml" xmlns:w15="http://schemas.microsoft.com/office/word/2012/wordml" xmlns:w16cex="http://schemas.microsoft.com/office/word/2018/wordml/cex" xmlns:w16cid="http://schemas.microsoft.com/office/word/2016/wordml/cid" xmlns:w16="http://schemas.microsoft.com/office/word/2018/wordml" xmlns:w16se="http://schemas.microsoft.com/office/word/2015/wordml/symex" xmlns:wpg="http://schemas.microsoft.com/office/word/2010/wordprocessingGroup" xmlns:wpi="http://schemas.microsoft.com/office/word/2010/wordprocessingInk" xmlns:wne="http://schemas.microsoft.com/office/word/2006/wordml" xmlns:wps="http://schemas.microsoft.com/office/word/2010/wordprocessingShape" mc:Ignorable="w14 w15 w16se w16cid w16 w16cex wp14">
+  <w16cex:commentExtensible w16cex:durableId="23B7F5E7" w16cex:dateUtc="2021-01-24T13:34:00Z"/>
+  <w16cex:commentExtensible w16cex:durableId="23B7F5FF" w16cex:dateUtc="2021-01-24T13:34:00Z"/>
+</w16cex:commentsExtensible>
+</file>
+
+<file path=word/commentsIds.xml><?xml version="1.0" encoding="utf-8"?>
+<w16cid:commentsIds xmlns:wpc="http://schemas.microsoft.com/office/word/2010/wordprocessingCanvas" xmlns:cx="http://schemas.microsoft.com/office/drawing/2014/chartex" xmlns:cx1="http://schemas.microsoft.com/office/drawing/2015/9/8/chartex" xmlns:cx2="http://schemas.microsoft.com/office/drawing/2015/10/21/chartex" xmlns:cx3="http://schemas.microsoft.com/office/drawing/2016/5/9/chartex" xmlns:cx4="http://schemas.microsoft.com/office/drawing/2016/5/10/chartex" xmlns:cx5="http://schemas.microsoft.com/office/drawing/2016/5/11/chartex" xmlns:cx6="http://schemas.microsoft.com/office/drawing/2016/5/12/chartex" xmlns:cx7="http://schemas.microsoft.com/office/drawing/2016/5/13/chartex" xmlns:cx8="http://schemas.microsoft.com/office/drawing/2016/5/14/chartex" xmlns:mc="http://schemas.openxmlformats.org/markup-compatibility/2006" xmlns:aink="http://schemas.microsoft.com/office/drawing/2016/ink" xmlns:am3d="http://schemas.microsoft.com/office/drawing/2017/model3d" xmlns:o="urn:schemas-microsoft-com:office:office" xmlns:r="http://schemas.openxmlformats.org/officeDocument/2006/relationships" xmlns:m="http://schemas.openxmlformats.org/officeDocument/2006/math" xmlns:v="urn:schemas-microsoft-com:vml" xmlns:wp14="http://schemas.microsoft.com/office/word/2010/wordprocessingDrawing" xmlns:wp="http://schemas.openxmlformats.org/drawingml/2006/wordprocessingDrawing" xmlns:w10="urn:schemas-microsoft-com:office:word" xmlns:w="http://schemas.openxmlformats.org/wordprocessingml/2006/main" xmlns:w14="http://schemas.microsoft.com/office/word/2010/wordml" xmlns:w15="http://schemas.microsoft.com/office/word/2012/wordml" xmlns:w16cex="http://schemas.microsoft.com/office/word/2018/wordml/cex" xmlns:w16cid="http://schemas.microsoft.com/office/word/2016/wordml/cid" xmlns:w16="http://schemas.microsoft.com/office/word/2018/wordml" xmlns:w16se="http://schemas.microsoft.com/office/word/2015/wordml/symex" xmlns:wpg="http://schemas.microsoft.com/office/word/2010/wordprocessingGroup" xmlns:wpi="http://schemas.microsoft.com/office/word/2010/wordprocessingInk" xmlns:wne="http://schemas.microsoft.com/office/word/2006/wordml" xmlns:wps="http://schemas.microsoft.com/office/word/2010/wordprocessingShape" mc:Ignorable="w14 w15 w16se w16cid w16 w16cex wp14">
+  <w16cid:commentId w16cid:paraId="0D5D104F" w16cid:durableId="23B7F5E7"/>
+  <w16cid:commentId w16cid:paraId="5FE1B14A" w16cid:durableId="23B7F5FF"/>
+</w16cid:commentsIds>
+</file>
+
 <file path=word/endnotes.xml><?xml version="1.0" encoding="utf-8"?>
-<w:endnotes xmlns:wpc="http://schemas.microsoft.com/office/word/2010/wordprocessingCanvas" xmlns:cx="http://schemas.microsoft.com/office/drawing/2014/chartex" xmlns:cx1="http://schemas.microsoft.com/office/drawing/2015/9/8/chartex" xmlns:mc="http://schemas.openxmlformats.org/markup-compatibility/2006" xmlns:o="urn:schemas-microsoft-com:office:office" xmlns:r="http://schemas.openxmlformats.org/officeDocument/2006/relationships" xmlns:m="http://schemas.openxmlformats.org/officeDocument/2006/math" xmlns:v="urn:schemas-microsoft-com:vml" xmlns:wp14="http://schemas.microsoft.com/office/word/2010/wordprocessingDrawing" xmlns:wp="http://schemas.openxmlformats.org/drawingml/2006/wordprocessingDrawing" xmlns:w10="urn:schemas-microsoft-com:office:word" xmlns:w="http://schemas.openxmlformats.org/wordprocessingml/2006/main" xmlns:w14="http://schemas.microsoft.com/office/word/2010/wordml" xmlns:w15="http://schemas.microsoft.com/office/word/2012/wordml" xmlns:w16se="http://schemas.microsoft.com/office/word/2015/wordml/symex" xmlns:wpg="http://schemas.microsoft.com/office/word/2010/wordprocessingGroup" xmlns:wpi="http://schemas.microsoft.com/office/word/2010/wordprocessingInk" xmlns:wne="http://schemas.microsoft.com/office/word/2006/wordml" xmlns:wps="http://schemas.microsoft.com/office/word/2010/wordprocessingShape" mc:Ignorable="w14 w15 w16se wp14">
+<w:endnotes xmlns:wpc="http://schemas.microsoft.com/office/word/2010/wordprocessingCanvas" xmlns:cx="http://schemas.microsoft.com/office/drawing/2014/chartex" xmlns:cx1="http://schemas.microsoft.com/office/drawing/2015/9/8/chartex" xmlns:cx2="http://schemas.microsoft.com/office/drawing/2015/10/21/chartex" xmlns:cx3="http://schemas.microsoft.com/office/drawing/2016/5/9/chartex" xmlns:cx4="http://schemas.microsoft.com/office/drawing/2016/5/10/chartex" xmlns:cx5="http://schemas.microsoft.com/office/drawing/2016/5/11/chartex" xmlns:cx6="http://schemas.microsoft.com/office/drawing/2016/5/12/chartex" xmlns:cx7="http://schemas.microsoft.com/office/drawing/2016/5/13/chartex" xmlns:cx8="http://schemas.microsoft.com/office/drawing/2016/5/14/chartex" xmlns:mc="http://schemas.openxmlformats.org/markup-compatibility/2006" xmlns:aink="http://schemas.microsoft.com/office/drawing/2016/ink" xmlns:am3d="http://schemas.microsoft.com/office/drawing/2017/model3d" xmlns:o="urn:schemas-microsoft-com:office:office" xmlns:r="http://schemas.openxmlformats.org/officeDocument/2006/relationships" xmlns:m="http://schemas.openxmlformats.org/officeDocument/2006/math" xmlns:v="urn:schemas-microsoft-com:vml" xmlns:wp14="http://schemas.microsoft.com/office/word/2010/wordprocessingDrawing" xmlns:wp="http://schemas.openxmlformats.org/drawingml/2006/wordprocessingDrawing" xmlns:w10="urn:schemas-microsoft-com:office:word" xmlns:w="http://schemas.openxmlformats.org/wordprocessingml/2006/main" xmlns:w14="http://schemas.microsoft.com/office/word/2010/wordml" xmlns:w15="http://schemas.microsoft.com/office/word/2012/wordml" xmlns:w16cex="http://schemas.microsoft.com/office/word/2018/wordml/cex" xmlns:w16cid="http://schemas.microsoft.com/office/word/2016/wordml/cid" xmlns:w16="http://schemas.microsoft.com/office/word/2018/wordml" xmlns:w16se="http://schemas.microsoft.com/office/word/2015/wordml/symex" xmlns:wpg="http://schemas.microsoft.com/office/word/2010/wordprocessingGroup" xmlns:wpi="http://schemas.microsoft.com/office/word/2010/wordprocessingInk" xmlns:wne="http://schemas.microsoft.com/office/word/2006/wordml" xmlns:wps="http://schemas.microsoft.com/office/word/2010/wordprocessingShape" mc:Ignorable="w14 w15 w16se w16cid w16 w16cex wp14">
   <w:endnote w:type="separator" w:id="-1">
     <w:p>
       <w:r>
@@ -3652,7 +3669,7 @@
 </file>
 
 <file path=word/footer1.xml><?xml version="1.0" encoding="utf-8"?>
-<w:ftr xmlns:wpc="http://schemas.microsoft.com/office/word/2010/wordprocessingCanvas" xmlns:cx="http://schemas.microsoft.com/office/drawing/2014/chartex" xmlns:cx1="http://schemas.microsoft.com/office/drawing/2015/9/8/chartex" xmlns:mc="http://schemas.openxmlformats.org/markup-compatibility/2006" xmlns:o="urn:schemas-microsoft-com:office:office" xmlns:r="http://schemas.openxmlformats.org/officeDocument/2006/relationships" xmlns:m="http://schemas.openxmlformats.org/officeDocument/2006/math" xmlns:v="urn:schemas-microsoft-com:vml" xmlns:wp14="http://schemas.microsoft.com/office/word/2010/wordprocessingDrawing" xmlns:wp="http://schemas.openxmlformats.org/drawingml/2006/wordprocessingDrawing" xmlns:w10="urn:schemas-microsoft-com:office:word" xmlns:w="http://schemas.openxmlformats.org/wordprocessingml/2006/main" xmlns:w14="http://schemas.microsoft.com/office/word/2010/wordml" xmlns:w15="http://schemas.microsoft.com/office/word/2012/wordml" xmlns:w16se="http://schemas.microsoft.com/office/word/2015/wordml/symex" xmlns:wpg="http://schemas.microsoft.com/office/word/2010/wordprocessingGroup" xmlns:wpi="http://schemas.microsoft.com/office/word/2010/wordprocessingInk" xmlns:wne="http://schemas.microsoft.com/office/word/2006/wordml" xmlns:wps="http://schemas.microsoft.com/office/word/2010/wordprocessingShape" mc:Ignorable="w14 w15 w16se wp14">
+<w:ftr xmlns:wpc="http://schemas.microsoft.com/office/word/2010/wordprocessingCanvas" xmlns:cx="http://schemas.microsoft.com/office/drawing/2014/chartex" xmlns:cx1="http://schemas.microsoft.com/office/drawing/2015/9/8/chartex" xmlns:cx2="http://schemas.microsoft.com/office/drawing/2015/10/21/chartex" xmlns:cx3="http://schemas.microsoft.com/office/drawing/2016/5/9/chartex" xmlns:cx4="http://schemas.microsoft.com/office/drawing/2016/5/10/chartex" xmlns:cx5="http://schemas.microsoft.com/office/drawing/2016/5/11/chartex" xmlns:cx6="http://schemas.microsoft.com/office/drawing/2016/5/12/chartex" xmlns:cx7="http://schemas.microsoft.com/office/drawing/2016/5/13/chartex" xmlns:cx8="http://schemas.microsoft.com/office/drawing/2016/5/14/chartex" xmlns:mc="http://schemas.openxmlformats.org/markup-compatibility/2006" xmlns:aink="http://schemas.microsoft.com/office/drawing/2016/ink" xmlns:am3d="http://schemas.microsoft.com/office/drawing/2017/model3d" xmlns:o="urn:schemas-microsoft-com:office:office" xmlns:r="http://schemas.openxmlformats.org/officeDocument/2006/relationships" xmlns:m="http://schemas.openxmlformats.org/officeDocument/2006/math" xmlns:v="urn:schemas-microsoft-com:vml" xmlns:wp14="http://schemas.microsoft.com/office/word/2010/wordprocessingDrawing" xmlns:wp="http://schemas.openxmlformats.org/drawingml/2006/wordprocessingDrawing" xmlns:w10="urn:schemas-microsoft-com:office:word" xmlns:w="http://schemas.openxmlformats.org/wordprocessingml/2006/main" xmlns:w14="http://schemas.microsoft.com/office/word/2010/wordml" xmlns:w15="http://schemas.microsoft.com/office/word/2012/wordml" xmlns:w16cex="http://schemas.microsoft.com/office/word/2018/wordml/cex" xmlns:w16cid="http://schemas.microsoft.com/office/word/2016/wordml/cid" xmlns:w16="http://schemas.microsoft.com/office/word/2018/wordml" xmlns:w16se="http://schemas.microsoft.com/office/word/2015/wordml/symex" xmlns:wpg="http://schemas.microsoft.com/office/word/2010/wordprocessingGroup" xmlns:wpi="http://schemas.microsoft.com/office/word/2010/wordprocessingInk" xmlns:wne="http://schemas.microsoft.com/office/word/2006/wordml" xmlns:wps="http://schemas.microsoft.com/office/word/2010/wordprocessingShape" mc:Ignorable="w14 w15 w16se w16cid w16 w16cex wp14">
   <w:p>
     <w:pPr>
       <w:pStyle w:val="Footer"/>
@@ -3700,7 +3717,7 @@
 </file>
 
 <file path=word/footnotes.xml><?xml version="1.0" encoding="utf-8"?>
-<w:footnotes xmlns:wpc="http://schemas.microsoft.com/office/word/2010/wordprocessingCanvas" xmlns:cx="http://schemas.microsoft.com/office/drawing/2014/chartex" xmlns:cx1="http://schemas.microsoft.com/office/drawing/2015/9/8/chartex" xmlns:mc="http://schemas.openxmlformats.org/markup-compatibility/2006" xmlns:o="urn:schemas-microsoft-com:office:office" xmlns:r="http://schemas.openxmlformats.org/officeDocument/2006/relationships" xmlns:m="http://schemas.openxmlformats.org/officeDocument/2006/math" xmlns:v="urn:schemas-microsoft-com:vml" xmlns:wp14="http://schemas.microsoft.com/office/word/2010/wordprocessingDrawing" xmlns:wp="http://schemas.openxmlformats.org/drawingml/2006/wordprocessingDrawing" xmlns:w10="urn:schemas-microsoft-com:office:word" xmlns:w="http://schemas.openxmlformats.org/wordprocessingml/2006/main" xmlns:w14="http://schemas.microsoft.com/office/word/2010/wordml" xmlns:w15="http://schemas.microsoft.com/office/word/2012/wordml" xmlns:w16se="http://schemas.microsoft.com/office/word/2015/wordml/symex" xmlns:wpg="http://schemas.microsoft.com/office/word/2010/wordprocessingGroup" xmlns:wpi="http://schemas.microsoft.com/office/word/2010/wordprocessingInk" xmlns:wne="http://schemas.microsoft.com/office/word/2006/wordml" xmlns:wps="http://schemas.microsoft.com/office/word/2010/wordprocessingShape" mc:Ignorable="w14 w15 w16se wp14">
+<w:footnotes xmlns:wpc="http://schemas.microsoft.com/office/word/2010/wordprocessingCanvas" xmlns:cx="http://schemas.microsoft.com/office/drawing/2014/chartex" xmlns:cx1="http://schemas.microsoft.com/office/drawing/2015/9/8/chartex" xmlns:cx2="http://schemas.microsoft.com/office/drawing/2015/10/21/chartex" xmlns:cx3="http://schemas.microsoft.com/office/drawing/2016/5/9/chartex" xmlns:cx4="http://schemas.microsoft.com/office/drawing/2016/5/10/chartex" xmlns:cx5="http://schemas.microsoft.com/office/drawing/2016/5/11/chartex" xmlns:cx6="http://schemas.microsoft.com/office/drawing/2016/5/12/chartex" xmlns:cx7="http://schemas.microsoft.com/office/drawing/2016/5/13/chartex" xmlns:cx8="http://schemas.microsoft.com/office/drawing/2016/5/14/chartex" xmlns:mc="http://schemas.openxmlformats.org/markup-compatibility/2006" xmlns:aink="http://schemas.microsoft.com/office/drawing/2016/ink" xmlns:am3d="http://schemas.microsoft.com/office/drawing/2017/model3d" xmlns:o="urn:schemas-microsoft-com:office:office" xmlns:r="http://schemas.openxmlformats.org/officeDocument/2006/relationships" xmlns:m="http://schemas.openxmlformats.org/officeDocument/2006/math" xmlns:v="urn:schemas-microsoft-com:vml" xmlns:wp14="http://schemas.microsoft.com/office/word/2010/wordprocessingDrawing" xmlns:wp="http://schemas.openxmlformats.org/drawingml/2006/wordprocessingDrawing" xmlns:w10="urn:schemas-microsoft-com:office:word" xmlns:w="http://schemas.openxmlformats.org/wordprocessingml/2006/main" xmlns:w14="http://schemas.microsoft.com/office/word/2010/wordml" xmlns:w15="http://schemas.microsoft.com/office/word/2012/wordml" xmlns:w16cex="http://schemas.microsoft.com/office/word/2018/wordml/cex" xmlns:w16cid="http://schemas.microsoft.com/office/word/2016/wordml/cid" xmlns:w16="http://schemas.microsoft.com/office/word/2018/wordml" xmlns:w16se="http://schemas.microsoft.com/office/word/2015/wordml/symex" xmlns:wpg="http://schemas.microsoft.com/office/word/2010/wordprocessingGroup" xmlns:wpi="http://schemas.microsoft.com/office/word/2010/wordprocessingInk" xmlns:wne="http://schemas.microsoft.com/office/word/2006/wordml" xmlns:wps="http://schemas.microsoft.com/office/word/2010/wordprocessingShape" mc:Ignorable="w14 w15 w16se w16cid w16 w16cex wp14">
   <w:footnote w:type="separator" w:id="-1">
     <w:p/>
   </w:footnote>
@@ -3734,7 +3751,7 @@
 </file>
 
 <file path=word/header1.xml><?xml version="1.0" encoding="utf-8"?>
-<w:hdr xmlns:wpc="http://schemas.microsoft.com/office/word/2010/wordprocessingCanvas" xmlns:cx="http://schemas.microsoft.com/office/drawing/2014/chartex" xmlns:cx1="http://schemas.microsoft.com/office/drawing/2015/9/8/chartex" xmlns:mc="http://schemas.openxmlformats.org/markup-compatibility/2006" xmlns:o="urn:schemas-microsoft-com:office:office" xmlns:r="http://schemas.openxmlformats.org/officeDocument/2006/relationships" xmlns:m="http://schemas.openxmlformats.org/officeDocument/2006/math" xmlns:v="urn:schemas-microsoft-com:vml" xmlns:wp14="http://schemas.microsoft.com/office/word/2010/wordprocessingDrawing" xmlns:wp="http://schemas.openxmlformats.org/drawingml/2006/wordprocessingDrawing" xmlns:w10="urn:schemas-microsoft-com:office:word" xmlns:w="http://schemas.openxmlformats.org/wordprocessingml/2006/main" xmlns:w14="http://schemas.microsoft.com/office/word/2010/wordml" xmlns:w15="http://schemas.microsoft.com/office/word/2012/wordml" xmlns:w16se="http://schemas.microsoft.com/office/word/2015/wordml/symex" xmlns:wpg="http://schemas.microsoft.com/office/word/2010/wordprocessingGroup" xmlns:wpi="http://schemas.microsoft.com/office/word/2010/wordprocessingInk" xmlns:wne="http://schemas.microsoft.com/office/word/2006/wordml" xmlns:wps="http://schemas.microsoft.com/office/word/2010/wordprocessingShape" mc:Ignorable="w14 w15 w16se wp14">
+<w:hdr xmlns:wpc="http://schemas.microsoft.com/office/word/2010/wordprocessingCanvas" xmlns:cx="http://schemas.microsoft.com/office/drawing/2014/chartex" xmlns:cx1="http://schemas.microsoft.com/office/drawing/2015/9/8/chartex" xmlns:cx2="http://schemas.microsoft.com/office/drawing/2015/10/21/chartex" xmlns:cx3="http://schemas.microsoft.com/office/drawing/2016/5/9/chartex" xmlns:cx4="http://schemas.microsoft.com/office/drawing/2016/5/10/chartex" xmlns:cx5="http://schemas.microsoft.com/office/drawing/2016/5/11/chartex" xmlns:cx6="http://schemas.microsoft.com/office/drawing/2016/5/12/chartex" xmlns:cx7="http://schemas.microsoft.com/office/drawing/2016/5/13/chartex" xmlns:cx8="http://schemas.microsoft.com/office/drawing/2016/5/14/chartex" xmlns:mc="http://schemas.openxmlformats.org/markup-compatibility/2006" xmlns:aink="http://schemas.microsoft.com/office/drawing/2016/ink" xmlns:am3d="http://schemas.microsoft.com/office/drawing/2017/model3d" xmlns:o="urn:schemas-microsoft-com:office:office" xmlns:r="http://schemas.openxmlformats.org/officeDocument/2006/relationships" xmlns:m="http://schemas.openxmlformats.org/officeDocument/2006/math" xmlns:v="urn:schemas-microsoft-com:vml" xmlns:wp14="http://schemas.microsoft.com/office/word/2010/wordprocessingDrawing" xmlns:wp="http://schemas.openxmlformats.org/drawingml/2006/wordprocessingDrawing" xmlns:w10="urn:schemas-microsoft-com:office:word" xmlns:w="http://schemas.openxmlformats.org/wordprocessingml/2006/main" xmlns:w14="http://schemas.microsoft.com/office/word/2010/wordml" xmlns:w15="http://schemas.microsoft.com/office/word/2012/wordml" xmlns:w16cex="http://schemas.microsoft.com/office/word/2018/wordml/cex" xmlns:w16cid="http://schemas.microsoft.com/office/word/2016/wordml/cid" xmlns:w16="http://schemas.microsoft.com/office/word/2018/wordml" xmlns:w16se="http://schemas.microsoft.com/office/word/2015/wordml/symex" xmlns:wpg="http://schemas.microsoft.com/office/word/2010/wordprocessingGroup" xmlns:wpi="http://schemas.microsoft.com/office/word/2010/wordprocessingInk" xmlns:wne="http://schemas.microsoft.com/office/word/2006/wordml" xmlns:wps="http://schemas.microsoft.com/office/word/2010/wordprocessingShape" mc:Ignorable="w14 w15 w16se w16cid w16 w16cex wp14">
   <w:p>
     <w:pPr>
       <w:pStyle w:val="Header"/>
@@ -3800,8 +3817,16 @@
 </w:hdr>
 </file>
 
+<file path=word/people.xml><?xml version="1.0" encoding="utf-8"?>
+<w15:people xmlns:wpc="http://schemas.microsoft.com/office/word/2010/wordprocessingCanvas" xmlns:cx="http://schemas.microsoft.com/office/drawing/2014/chartex" xmlns:cx1="http://schemas.microsoft.com/office/drawing/2015/9/8/chartex" xmlns:cx2="http://schemas.microsoft.com/office/drawing/2015/10/21/chartex" xmlns:cx3="http://schemas.microsoft.com/office/drawing/2016/5/9/chartex" xmlns:cx4="http://schemas.microsoft.com/office/drawing/2016/5/10/chartex" xmlns:cx5="http://schemas.microsoft.com/office/drawing/2016/5/11/chartex" xmlns:cx6="http://schemas.microsoft.com/office/drawing/2016/5/12/chartex" xmlns:cx7="http://schemas.microsoft.com/office/drawing/2016/5/13/chartex" xmlns:cx8="http://schemas.microsoft.com/office/drawing/2016/5/14/chartex" xmlns:mc="http://schemas.openxmlformats.org/markup-compatibility/2006" xmlns:aink="http://schemas.microsoft.com/office/drawing/2016/ink" xmlns:am3d="http://schemas.microsoft.com/office/drawing/2017/model3d" xmlns:o="urn:schemas-microsoft-com:office:office" xmlns:r="http://schemas.openxmlformats.org/officeDocument/2006/relationships" xmlns:m="http://schemas.openxmlformats.org/officeDocument/2006/math" xmlns:v="urn:schemas-microsoft-com:vml" xmlns:wp14="http://schemas.microsoft.com/office/word/2010/wordprocessingDrawing" xmlns:wp="http://schemas.openxmlformats.org/drawingml/2006/wordprocessingDrawing" xmlns:w10="urn:schemas-microsoft-com:office:word" xmlns:w="http://schemas.openxmlformats.org/wordprocessingml/2006/main" xmlns:w14="http://schemas.microsoft.com/office/word/2010/wordml" xmlns:w15="http://schemas.microsoft.com/office/word/2012/wordml" xmlns:w16cex="http://schemas.microsoft.com/office/word/2018/wordml/cex" xmlns:w16cid="http://schemas.microsoft.com/office/word/2016/wordml/cid" xmlns:w16="http://schemas.microsoft.com/office/word/2018/wordml" xmlns:w16se="http://schemas.microsoft.com/office/word/2015/wordml/symex" xmlns:wpg="http://schemas.microsoft.com/office/word/2010/wordprocessingGroup" xmlns:wpi="http://schemas.microsoft.com/office/word/2010/wordprocessingInk" xmlns:wne="http://schemas.microsoft.com/office/word/2006/wordml" xmlns:wps="http://schemas.microsoft.com/office/word/2010/wordprocessingShape" mc:Ignorable="w14 w15 w16se w16cid w16 w16cex wp14">
+  <w15:person w15:author="Rian Hughes">
+    <w15:presenceInfo w15:providerId="None" w15:userId="Rian Hughes"/>
+  </w15:person>
+</w15:people>
+</file>
+
 <file path=word/styles.xml><?xml version="1.0" encoding="utf-8"?>
-<w:styles xmlns:mc="http://schemas.openxmlformats.org/markup-compatibility/2006" xmlns:r="http://schemas.openxmlformats.org/officeDocument/2006/relationships" xmlns:w="http://schemas.openxmlformats.org/wordprocessingml/2006/main" xmlns:w14="http://schemas.microsoft.com/office/word/2010/wordml" xmlns:w15="http://schemas.microsoft.com/office/word/2012/wordml" xmlns:w16se="http://schemas.microsoft.com/office/word/2015/wordml/symex" mc:Ignorable="w14 w15 w16se">
+<w:styles xmlns:mc="http://schemas.openxmlformats.org/markup-compatibility/2006" xmlns:r="http://schemas.openxmlformats.org/officeDocument/2006/relationships" xmlns:w="http://schemas.openxmlformats.org/wordprocessingml/2006/main" xmlns:w14="http://schemas.microsoft.com/office/word/2010/wordml" xmlns:w15="http://schemas.microsoft.com/office/word/2012/wordml" xmlns:w16cex="http://schemas.microsoft.com/office/word/2018/wordml/cex" xmlns:w16cid="http://schemas.microsoft.com/office/word/2016/wordml/cid" xmlns:w16="http://schemas.microsoft.com/office/word/2018/wordml" xmlns:w16se="http://schemas.microsoft.com/office/word/2015/wordml/symex" mc:Ignorable="w14 w15 w16se w16cid w16 w16cex">
   <w:docDefaults>
     <w:rPrDefault>
       <w:rPr>
@@ -3811,7 +3836,7 @@
     </w:rPrDefault>
     <w:pPrDefault/>
   </w:docDefaults>
-  <w:latentStyles w:defLockedState="0" w:defUIPriority="99" w:defSemiHidden="0" w:defUnhideWhenUsed="0" w:defQFormat="0" w:count="371">
+  <w:latentStyles w:defLockedState="0" w:defUIPriority="99" w:defSemiHidden="0" w:defUnhideWhenUsed="0" w:defQFormat="0" w:count="376">
     <w:lsdException w:name="Normal" w:uiPriority="0" w:qFormat="1"/>
     <w:lsdException w:name="heading 1" w:uiPriority="9" w:qFormat="1"/>
     <w:lsdException w:name="heading 2" w:semiHidden="1" w:uiPriority="9" w:unhideWhenUsed="1" w:qFormat="1"/>
@@ -3917,7 +3942,6 @@
     <w:lsdException w:name="HTML Sample" w:semiHidden="1" w:uiPriority="0" w:unhideWhenUsed="1"/>
     <w:lsdException w:name="HTML Typewriter" w:semiHidden="1" w:uiPriority="0" w:unhideWhenUsed="1"/>
     <w:lsdException w:name="HTML Variable" w:semiHidden="1" w:uiPriority="0" w:unhideWhenUsed="1"/>
-    <w:lsdException w:name="Normal Table" w:semiHidden="1" w:unhideWhenUsed="1"/>
     <w:lsdException w:name="annotation subject" w:semiHidden="1" w:unhideWhenUsed="1"/>
     <w:lsdException w:name="No List" w:semiHidden="1" w:unhideWhenUsed="1"/>
     <w:lsdException w:name="Outline List 1" w:semiHidden="1" w:unhideWhenUsed="1"/>
@@ -3960,11 +3984,8 @@
     <w:lsdException w:name="Table Contemporary" w:semiHidden="1" w:unhideWhenUsed="1"/>
     <w:lsdException w:name="Table Elegant" w:semiHidden="1" w:unhideWhenUsed="1"/>
     <w:lsdException w:name="Table Professional" w:semiHidden="1" w:unhideWhenUsed="1"/>
-    <w:lsdException w:name="Table Subtle 1" w:semiHidden="1" w:unhideWhenUsed="1"/>
     <w:lsdException w:name="Table Subtle 2" w:semiHidden="1" w:unhideWhenUsed="1"/>
     <w:lsdException w:name="Table Web 1" w:semiHidden="1" w:unhideWhenUsed="1"/>
-    <w:lsdException w:name="Table Web 2" w:semiHidden="1" w:unhideWhenUsed="1"/>
-    <w:lsdException w:name="Table Web 3" w:semiHidden="1" w:unhideWhenUsed="1"/>
     <w:lsdException w:name="Balloon Text" w:semiHidden="1" w:uiPriority="0" w:unhideWhenUsed="1"/>
     <w:lsdException w:name="Table Grid" w:uiPriority="59"/>
     <w:lsdException w:name="Table Theme" w:semiHidden="1" w:unhideWhenUsed="1"/>
@@ -4183,6 +4204,11 @@
     <w:lsdException w:name="List Table 5 Dark Accent 6" w:uiPriority="50"/>
     <w:lsdException w:name="List Table 6 Colorful Accent 6" w:uiPriority="51"/>
     <w:lsdException w:name="List Table 7 Colorful Accent 6" w:uiPriority="52"/>
+    <w:lsdException w:name="Mention" w:semiHidden="1" w:unhideWhenUsed="1"/>
+    <w:lsdException w:name="Smart Hyperlink" w:semiHidden="1" w:unhideWhenUsed="1"/>
+    <w:lsdException w:name="Hashtag" w:semiHidden="1" w:unhideWhenUsed="1"/>
+    <w:lsdException w:name="Unresolved Mention" w:semiHidden="1" w:unhideWhenUsed="1"/>
+    <w:lsdException w:name="Smart Link" w:semiHidden="1" w:unhideWhenUsed="1"/>
   </w:latentStyles>
   <w:style w:type="paragraph" w:default="1" w:styleId="Normal">
     <w:name w:val="Normal"/>

</xml_diff>

<commit_message>
Fixed typo in acknowledgements
</commit_message>
<xml_diff>
--- a/manuscript/science_manuscript_SH_24_1_21.docx
+++ b/manuscript/science_manuscript_SH_24_1_21.docx
@@ -138,23 +138,7 @@
           <w:sz w:val="24"/>
           <w:szCs w:val="24"/>
         </w:rPr>
-        <w:t xml:space="preserve">*, </w:t>
-      </w:r>
-      <w:proofErr w:type="spellStart"/>
-      <w:r>
-        <w:rPr>
-          <w:sz w:val="24"/>
-          <w:szCs w:val="24"/>
-        </w:rPr>
-        <w:t>Ohad</w:t>
-      </w:r>
-      <w:proofErr w:type="spellEnd"/>
-      <w:r>
-        <w:rPr>
-          <w:sz w:val="24"/>
-          <w:szCs w:val="24"/>
-        </w:rPr>
-        <w:t xml:space="preserve"> Fried</w:t>
+        <w:t>*, Ohad Fried</w:t>
       </w:r>
       <w:r>
         <w:rPr>
@@ -216,21 +200,12 @@
         </w:rPr>
         <w:t xml:space="preserve">, </w:t>
       </w:r>
-      <w:proofErr w:type="spellStart"/>
       <w:r>
         <w:rPr>
           <w:sz w:val="24"/>
           <w:szCs w:val="24"/>
         </w:rPr>
-        <w:t>Xinwei</w:t>
-      </w:r>
-      <w:proofErr w:type="spellEnd"/>
-      <w:r>
-        <w:rPr>
-          <w:sz w:val="24"/>
-          <w:szCs w:val="24"/>
-        </w:rPr>
-        <w:t xml:space="preserve"> Yao</w:t>
+        <w:t>Xinwei Yao</w:t>
       </w:r>
       <w:r>
         <w:rPr>
@@ -349,15 +324,7 @@
         <w:t xml:space="preserve">5 </w:t>
       </w:r>
       <w:r>
-        <w:t xml:space="preserve">Rudolf </w:t>
-      </w:r>
-      <w:proofErr w:type="spellStart"/>
-      <w:r>
-        <w:t>Peierls</w:t>
-      </w:r>
-      <w:proofErr w:type="spellEnd"/>
-      <w:r>
-        <w:t xml:space="preserve"> Centre for Theoretical Physics, Oxford University, UK.</w:t>
+        <w:t>Rudolf Peierls Centre for Theoretical Physics, Oxford University, UK.</w:t>
       </w:r>
     </w:p>
     <w:p>
@@ -2493,54 +2460,14 @@
         <w:spacing w:line="480" w:lineRule="auto"/>
       </w:pPr>
       <w:r>
-        <w:t xml:space="preserve">1. J. </w:t>
-      </w:r>
-      <w:proofErr w:type="spellStart"/>
-      <w:r>
-        <w:t>Kietzmann</w:t>
-      </w:r>
-      <w:proofErr w:type="spellEnd"/>
-      <w:r>
-        <w:t xml:space="preserve">, L. Lee, I. McCarthy, T. </w:t>
-      </w:r>
-      <w:proofErr w:type="spellStart"/>
-      <w:r>
-        <w:t>Kietzmann</w:t>
-      </w:r>
-      <w:proofErr w:type="spellEnd"/>
-      <w:r>
-        <w:t xml:space="preserve">, </w:t>
-      </w:r>
-      <w:proofErr w:type="spellStart"/>
-      <w:r>
-        <w:t>Deepfakes</w:t>
-      </w:r>
-      <w:proofErr w:type="spellEnd"/>
-      <w:r>
-        <w:t xml:space="preserve">: Trick or treat? </w:t>
+        <w:t xml:space="preserve">1. J. Kietzmann, L. Lee, I. McCarthy, T. Kietzmann, Deepfakes: Trick or treat? </w:t>
       </w:r>
       <w:r>
         <w:rPr>
           <w:i/>
           <w:iCs/>
         </w:rPr>
-        <w:t xml:space="preserve">Bus. </w:t>
-      </w:r>
-      <w:proofErr w:type="spellStart"/>
-      <w:r>
-        <w:rPr>
-          <w:i/>
-          <w:iCs/>
-        </w:rPr>
-        <w:t>Horiz</w:t>
-      </w:r>
-      <w:proofErr w:type="spellEnd"/>
-      <w:r>
-        <w:rPr>
-          <w:i/>
-          <w:iCs/>
-        </w:rPr>
-        <w:t>.</w:t>
+        <w:t>Bus. Horiz.</w:t>
       </w:r>
       <w:r>
         <w:t xml:space="preserve"> </w:t>
@@ -2626,23 +2553,7 @@
         <w:spacing w:line="480" w:lineRule="auto"/>
       </w:pPr>
       <w:r>
-        <w:t xml:space="preserve">5. R. </w:t>
-      </w:r>
-      <w:proofErr w:type="spellStart"/>
-      <w:r>
-        <w:t>Satter</w:t>
-      </w:r>
-      <w:proofErr w:type="spellEnd"/>
-      <w:r>
-        <w:t xml:space="preserve">, </w:t>
-      </w:r>
-      <w:proofErr w:type="spellStart"/>
-      <w:r>
-        <w:t>Deepfake</w:t>
-      </w:r>
-      <w:proofErr w:type="spellEnd"/>
-      <w:r>
-        <w:t xml:space="preserve"> used to attack activist couple shows new disinformation frontier (2020), (</w:t>
+        <w:t>5. R. Satter, Deepfake used to attack activist couple shows new disinformation frontier (2020), (</w:t>
       </w:r>
       <w:hyperlink r:id="rId15">
         <w:r>
@@ -2703,23 +2614,7 @@
         <w:spacing w:line="480" w:lineRule="auto"/>
       </w:pPr>
       <w:r>
-        <w:t xml:space="preserve">8. H. </w:t>
-      </w:r>
-      <w:proofErr w:type="spellStart"/>
-      <w:r>
-        <w:t>Ajder</w:t>
-      </w:r>
-      <w:proofErr w:type="spellEnd"/>
-      <w:r>
-        <w:t xml:space="preserve">, G. </w:t>
-      </w:r>
-      <w:proofErr w:type="spellStart"/>
-      <w:r>
-        <w:t>Patrini</w:t>
-      </w:r>
-      <w:proofErr w:type="spellEnd"/>
-      <w:r>
-        <w:t>, F. Cavalli, L. Cullen, The state of Deepfakes 2019: Landscape, threats, and impact (2019), (</w:t>
+        <w:t>8. H. Ajder, G. Patrini, F. Cavalli, L. Cullen, The state of Deepfakes 2019: Landscape, threats, and impact (2019), (</w:t>
       </w:r>
       <w:hyperlink r:id="rId18">
         <w:r>
@@ -2739,15 +2634,7 @@
         <w:spacing w:line="480" w:lineRule="auto"/>
       </w:pPr>
       <w:r>
-        <w:t xml:space="preserve">9. J. </w:t>
-      </w:r>
-      <w:proofErr w:type="spellStart"/>
-      <w:r>
-        <w:t>Koetsier</w:t>
-      </w:r>
-      <w:proofErr w:type="spellEnd"/>
-      <w:r>
-        <w:t>, Fake video election? Deepfake videos ‘grew 20X’ since 2019 (2020), (</w:t>
+        <w:t>9. J. Koetsier, Fake video election? Deepfake videos ‘grew 20X’ since 2019 (2020), (</w:t>
       </w:r>
       <w:hyperlink r:id="rId19">
         <w:r>
@@ -2767,15 +2654,7 @@
         <w:spacing w:line="480" w:lineRule="auto"/>
       </w:pPr>
       <w:r>
-        <w:t xml:space="preserve">10. W. </w:t>
-      </w:r>
-      <w:proofErr w:type="spellStart"/>
-      <w:r>
-        <w:t>Galston</w:t>
-      </w:r>
-      <w:proofErr w:type="spellEnd"/>
-      <w:r>
-        <w:t>, Is seeing still believing? The Deepfake challenge to truth in politics (2020), (</w:t>
+        <w:t>10. W. Galston, Is seeing still believing? The Deepfake challenge to truth in politics (2020), (</w:t>
       </w:r>
       <w:hyperlink r:id="rId20">
         <w:r>
@@ -2810,15 +2689,7 @@
         <w:spacing w:line="480" w:lineRule="auto"/>
       </w:pPr>
       <w:r>
-        <w:t xml:space="preserve">12. K. </w:t>
-      </w:r>
-      <w:proofErr w:type="spellStart"/>
-      <w:r>
-        <w:t>Sayler</w:t>
-      </w:r>
-      <w:proofErr w:type="spellEnd"/>
-      <w:r>
-        <w:t>, L. Harris, Deepfakes and national security (2020), (</w:t>
+        <w:t>12. K. Sayler, L. Harris, Deepfakes and national security (2020), (</w:t>
       </w:r>
       <w:hyperlink r:id="rId21">
         <w:r>
@@ -2838,31 +2709,7 @@
         <w:spacing w:line="480" w:lineRule="auto"/>
       </w:pPr>
       <w:r>
-        <w:t xml:space="preserve">13. </w:t>
-      </w:r>
-      <w:proofErr w:type="spellStart"/>
-      <w:r>
-        <w:t>Ciancaglini</w:t>
-      </w:r>
-      <w:proofErr w:type="spellEnd"/>
-      <w:r>
-        <w:t xml:space="preserve">, C. Gibson, D. Sancho, O. McCarthy, M. Eira, P. Amann, A. </w:t>
-      </w:r>
-      <w:proofErr w:type="spellStart"/>
-      <w:r>
-        <w:t>Klayn</w:t>
-      </w:r>
-      <w:proofErr w:type="spellEnd"/>
-      <w:r>
-        <w:t xml:space="preserve">, R. McArdle, I. </w:t>
-      </w:r>
-      <w:proofErr w:type="spellStart"/>
-      <w:r>
-        <w:t>Beridze</w:t>
-      </w:r>
-      <w:proofErr w:type="spellEnd"/>
-      <w:r>
-        <w:t>, P. Amann, Malicious uses and abuses of artificial intelligence. Trend Micro Research (2020), (</w:t>
+        <w:t>13. Ciancaglini, C. Gibson, D. Sancho, O. McCarthy, M. Eira, P. Amann, A. Klayn, R. McArdle, I. Beridze, P. Amann, Malicious uses and abuses of artificial intelligence. Trend Micro Research (2020), (</w:t>
       </w:r>
       <w:hyperlink r:id="rId22">
         <w:r>
@@ -2923,23 +2770,7 @@
         <w:spacing w:line="480" w:lineRule="auto"/>
       </w:pPr>
       <w:r>
-        <w:t>16. M. Brady, M. Meyer-</w:t>
-      </w:r>
-      <w:proofErr w:type="spellStart"/>
-      <w:r>
-        <w:t>Resende</w:t>
-      </w:r>
-      <w:proofErr w:type="spellEnd"/>
-      <w:r>
-        <w:t xml:space="preserve">, </w:t>
-      </w:r>
-      <w:proofErr w:type="spellStart"/>
-      <w:r>
-        <w:t>Deepfakes</w:t>
-      </w:r>
-      <w:proofErr w:type="spellEnd"/>
-      <w:r>
-        <w:t>: A new disinformation threat (2020), (</w:t>
+        <w:t>16. M. Brady, M. Meyer-Resende, Deepfakes: A new disinformation threat (2020), (</w:t>
       </w:r>
       <w:hyperlink r:id="rId25">
         <w:r>
@@ -2979,31 +2810,7 @@
         <w:spacing w:line="480" w:lineRule="auto"/>
       </w:pPr>
       <w:r>
-        <w:t xml:space="preserve">18. C. Canton Ferrer, B. </w:t>
-      </w:r>
-      <w:proofErr w:type="spellStart"/>
-      <w:r>
-        <w:t>Dolhansky</w:t>
-      </w:r>
-      <w:proofErr w:type="spellEnd"/>
-      <w:r>
-        <w:t xml:space="preserve">, B. </w:t>
-      </w:r>
-      <w:proofErr w:type="spellStart"/>
-      <w:r>
-        <w:t>Pflaum</w:t>
-      </w:r>
-      <w:proofErr w:type="spellEnd"/>
-      <w:r>
-        <w:t xml:space="preserve">, J. </w:t>
-      </w:r>
-      <w:proofErr w:type="spellStart"/>
-      <w:r>
-        <w:t>Bitton</w:t>
-      </w:r>
-      <w:proofErr w:type="spellEnd"/>
-      <w:r>
-        <w:t>, J. Pan, J. Lu, Deepfake detection challenge results: An open initiative to advance AI (2020), (</w:t>
+        <w:t>18. C. Canton Ferrer, B. Dolhansky, B. Pflaum, J. Bitton, J. Pan, J. Lu, Deepfake detection challenge results: An open initiative to advance AI (2020), (</w:t>
       </w:r>
       <w:hyperlink r:id="rId27">
         <w:r>
@@ -3023,47 +2830,7 @@
         <w:spacing w:line="480" w:lineRule="auto"/>
       </w:pPr>
       <w:r>
-        <w:t xml:space="preserve">19. O. Fried, A. Tewari, M. </w:t>
-      </w:r>
-      <w:proofErr w:type="spellStart"/>
-      <w:r>
-        <w:t>Zollhöfer</w:t>
-      </w:r>
-      <w:proofErr w:type="spellEnd"/>
-      <w:r>
-        <w:t xml:space="preserve">, A. Finkelstein, E. </w:t>
-      </w:r>
-      <w:proofErr w:type="spellStart"/>
-      <w:r>
-        <w:t>Shechtman</w:t>
-      </w:r>
-      <w:proofErr w:type="spellEnd"/>
-      <w:r>
-        <w:t xml:space="preserve">, D. Goldman, K. Genova, Z. </w:t>
-      </w:r>
-      <w:proofErr w:type="spellStart"/>
-      <w:r>
-        <w:t>Jin</w:t>
-      </w:r>
-      <w:proofErr w:type="spellEnd"/>
-      <w:r>
-        <w:t xml:space="preserve">, C. </w:t>
-      </w:r>
-      <w:proofErr w:type="spellStart"/>
-      <w:r>
-        <w:t>Theobalt</w:t>
-      </w:r>
-      <w:proofErr w:type="spellEnd"/>
-      <w:r>
-        <w:t xml:space="preserve">, M. </w:t>
-      </w:r>
-      <w:proofErr w:type="spellStart"/>
-      <w:r>
-        <w:t>Agrawala</w:t>
-      </w:r>
-      <w:proofErr w:type="spellEnd"/>
-      <w:r>
-        <w:t xml:space="preserve">, Text-based editing of talking-head video. </w:t>
+        <w:t xml:space="preserve">19. O. Fried, A. Tewari, M. Zollhöfer, A. Finkelstein, E. Shechtman, D. Goldman, K. Genova, Z. Jin, C. Theobalt, M. Agrawala, Text-based editing of talking-head video. </w:t>
       </w:r>
       <w:r>
         <w:rPr>
@@ -3091,39 +2858,7 @@
           <w:color w:val="222222"/>
           <w:shd w:val="clear" w:color="auto" w:fill="FFFFFF"/>
         </w:rPr>
-        <w:t xml:space="preserve">Yao, O. Fried, K. </w:t>
-      </w:r>
-      <w:proofErr w:type="spellStart"/>
-      <w:r>
-        <w:rPr>
-          <w:color w:val="222222"/>
-          <w:shd w:val="clear" w:color="auto" w:fill="FFFFFF"/>
-        </w:rPr>
-        <w:t>Fatahalian</w:t>
-      </w:r>
-      <w:proofErr w:type="spellEnd"/>
-      <w:r>
-        <w:rPr>
-          <w:color w:val="222222"/>
-          <w:shd w:val="clear" w:color="auto" w:fill="FFFFFF"/>
-        </w:rPr>
-        <w:t xml:space="preserve">, M. </w:t>
-      </w:r>
-      <w:proofErr w:type="spellStart"/>
-      <w:r>
-        <w:rPr>
-          <w:color w:val="222222"/>
-          <w:shd w:val="clear" w:color="auto" w:fill="FFFFFF"/>
-        </w:rPr>
-        <w:t>Agrawala</w:t>
-      </w:r>
-      <w:proofErr w:type="spellEnd"/>
-      <w:r>
-        <w:rPr>
-          <w:color w:val="222222"/>
-          <w:shd w:val="clear" w:color="auto" w:fill="FFFFFF"/>
-        </w:rPr>
-        <w:t>, Iterative text-based editing of talking-heads using neural retargeting. </w:t>
+        <w:t>Yao, O. Fried, K. Fatahalian, M. Agrawala, Iterative text-based editing of talking-heads using neural retargeting. </w:t>
       </w:r>
       <w:r>
         <w:rPr>
@@ -3197,15 +2932,7 @@
         <w:spacing w:line="480" w:lineRule="auto"/>
       </w:pPr>
       <w:r>
-        <w:t xml:space="preserve">23. R. </w:t>
-      </w:r>
-      <w:proofErr w:type="spellStart"/>
-      <w:r>
-        <w:t>Greifeneder</w:t>
-      </w:r>
-      <w:proofErr w:type="spellEnd"/>
-      <w:r>
-        <w:t xml:space="preserve">, M. Jaffe, E. Newman, N. Schwarz, (Eds.), </w:t>
+        <w:t xml:space="preserve">23. R. Greifeneder, M. Jaffe, E. Newman, N. Schwarz, (Eds.), </w:t>
       </w:r>
       <w:r>
         <w:rPr>
@@ -3244,32 +2971,15 @@
         <w:spacing w:line="480" w:lineRule="auto"/>
       </w:pPr>
       <w:r>
-        <w:t xml:space="preserve">25. N. Liv, D. Greenbaum, </w:t>
-      </w:r>
-      <w:proofErr w:type="spellStart"/>
-      <w:r>
-        <w:t>Deepfakes</w:t>
-      </w:r>
-      <w:proofErr w:type="spellEnd"/>
-      <w:r>
-        <w:t xml:space="preserve"> and memory malleability: False memories in the service of fake news. </w:t>
+        <w:t xml:space="preserve">25. N. Liv, D. Greenbaum, Deepfakes and memory malleability: False memories in the service of fake news. </w:t>
       </w:r>
       <w:r>
         <w:rPr>
           <w:i/>
           <w:iCs/>
         </w:rPr>
-        <w:t xml:space="preserve">AJOB </w:t>
-      </w:r>
-      <w:proofErr w:type="spellStart"/>
-      <w:r>
-        <w:rPr>
-          <w:i/>
-          <w:iCs/>
-        </w:rPr>
-        <w:t>Neurosci</w:t>
-      </w:r>
-      <w:proofErr w:type="spellEnd"/>
+        <w:t>AJOB Neurosci</w:t>
+      </w:r>
       <w:r>
         <w:t xml:space="preserve">., </w:t>
       </w:r>
@@ -3292,23 +3002,7 @@
         <w:spacing w:line="480" w:lineRule="auto"/>
       </w:pPr>
       <w:r>
-        <w:t xml:space="preserve">26. A. </w:t>
-      </w:r>
-      <w:proofErr w:type="spellStart"/>
-      <w:r>
-        <w:t>Ovadya</w:t>
-      </w:r>
-      <w:proofErr w:type="spellEnd"/>
-      <w:r>
-        <w:t xml:space="preserve">, </w:t>
-      </w:r>
-      <w:proofErr w:type="spellStart"/>
-      <w:r>
-        <w:t>Deepfake</w:t>
-      </w:r>
-      <w:proofErr w:type="spellEnd"/>
-      <w:r>
-        <w:t xml:space="preserve"> myths: Common misconceptions about synthetic media (2019), (</w:t>
+        <w:t>26. A. Ovadya, Deepfake myths: Common misconceptions about synthetic media (2019), (</w:t>
       </w:r>
       <w:hyperlink r:id="rId30">
         <w:r>
@@ -3359,15 +3053,7 @@
         <w:spacing w:line="480" w:lineRule="auto"/>
       </w:pPr>
       <w:r>
-        <w:t xml:space="preserve">28. N. </w:t>
-      </w:r>
-      <w:proofErr w:type="spellStart"/>
-      <w:r>
-        <w:t>Porot</w:t>
-      </w:r>
-      <w:proofErr w:type="spellEnd"/>
-      <w:r>
-        <w:t xml:space="preserve">, E. Mandelbaum, The science of belief: A progress report. </w:t>
+        <w:t xml:space="preserve">28. N. Porot, E. Mandelbaum, The science of belief: A progress report. </w:t>
       </w:r>
       <w:r>
         <w:rPr>
@@ -3465,13 +3151,8 @@
         <w:t>Ghent University grant BOF16/MET_V/002</w:t>
       </w:r>
       <w:r>
-        <w:t xml:space="preserve"> to Jan De </w:t>
-      </w:r>
-      <w:proofErr w:type="spellStart"/>
-      <w:r>
-        <w:t>Houwer</w:t>
-      </w:r>
-      <w:proofErr w:type="spellEnd"/>
+        <w:t xml:space="preserve"> to Jan De Houwer</w:t>
+      </w:r>
       <w:r>
         <w:t xml:space="preserve">. </w:t>
       </w:r>
@@ -3485,52 +3166,25 @@
         <w:t xml:space="preserve">. </w:t>
       </w:r>
       <w:r>
-        <w:t>C.H. acknowledges support from Fermi Research Alliance, LLC under Contract No. DE-AC02-07CH11359 with the U.S. Department of Energy, Office of Science, Office of High Energy Physics.</w:t>
+        <w:t>C.H. acknowledges support from Fermi Research Alliance, LLC under Contract No. DE-AC02-07CH11359 with the U.S. Department of Energy, Office of Science, Office of High Energy Physics</w:t>
+      </w:r>
+      <w:r>
+        <w:t xml:space="preserve">. </w:t>
+      </w:r>
+      <w:r>
+        <w:t xml:space="preserve">R.H. acknowledges </w:t>
+      </w:r>
+      <w:r>
+        <w:t>support</w:t>
       </w:r>
       <w:r>
         <w:t xml:space="preserve"> </w:t>
       </w:r>
       <w:r>
-        <w:t xml:space="preserve">R.H. </w:t>
-      </w:r>
-      <w:r>
-        <w:t xml:space="preserve">R.H. acknowledges </w:t>
-      </w:r>
-      <w:r>
-        <w:t>support</w:t>
-      </w:r>
-      <w:r>
-        <w:t xml:space="preserve"> </w:t>
-      </w:r>
-      <w:r>
         <w:t xml:space="preserve">from </w:t>
       </w:r>
       <w:r>
-        <w:t xml:space="preserve">the European Union’s Horizon 2020 research and innovation </w:t>
-      </w:r>
-      <w:proofErr w:type="spellStart"/>
-      <w:r>
-        <w:t>programme</w:t>
-      </w:r>
-      <w:proofErr w:type="spellEnd"/>
-      <w:r>
-        <w:t xml:space="preserve"> under the Marie </w:t>
-      </w:r>
-      <w:proofErr w:type="spellStart"/>
-      <w:r>
-        <w:t>Sklodowska</w:t>
-      </w:r>
-      <w:proofErr w:type="spellEnd"/>
-      <w:r>
-        <w:t xml:space="preserve">-Curie grant agreement No 722497 - </w:t>
-      </w:r>
-      <w:proofErr w:type="spellStart"/>
-      <w:r>
-        <w:t>LubISS</w:t>
-      </w:r>
-      <w:proofErr w:type="spellEnd"/>
-      <w:r>
-        <w:t>.</w:t>
+        <w:t>the European Union’s Horizon 2020 research and innovation programme under the Marie Sklodowska-Curie grant agreement No 722497 - LubISS.</w:t>
       </w:r>
       <w:r>
         <w:t xml:space="preserve"> </w:t>
@@ -3942,6 +3596,7 @@
     <w:lsdException w:name="HTML Sample" w:semiHidden="1" w:uiPriority="0" w:unhideWhenUsed="1"/>
     <w:lsdException w:name="HTML Typewriter" w:semiHidden="1" w:uiPriority="0" w:unhideWhenUsed="1"/>
     <w:lsdException w:name="HTML Variable" w:semiHidden="1" w:uiPriority="0" w:unhideWhenUsed="1"/>
+    <w:lsdException w:name="Normal Table" w:semiHidden="1" w:unhideWhenUsed="1"/>
     <w:lsdException w:name="annotation subject" w:semiHidden="1" w:unhideWhenUsed="1"/>
     <w:lsdException w:name="No List" w:semiHidden="1" w:unhideWhenUsed="1"/>
     <w:lsdException w:name="Outline List 1" w:semiHidden="1" w:unhideWhenUsed="1"/>
@@ -3984,8 +3639,11 @@
     <w:lsdException w:name="Table Contemporary" w:semiHidden="1" w:unhideWhenUsed="1"/>
     <w:lsdException w:name="Table Elegant" w:semiHidden="1" w:unhideWhenUsed="1"/>
     <w:lsdException w:name="Table Professional" w:semiHidden="1" w:unhideWhenUsed="1"/>
+    <w:lsdException w:name="Table Subtle 1" w:semiHidden="1" w:unhideWhenUsed="1"/>
     <w:lsdException w:name="Table Subtle 2" w:semiHidden="1" w:unhideWhenUsed="1"/>
     <w:lsdException w:name="Table Web 1" w:semiHidden="1" w:unhideWhenUsed="1"/>
+    <w:lsdException w:name="Table Web 2" w:semiHidden="1" w:unhideWhenUsed="1"/>
+    <w:lsdException w:name="Table Web 3" w:semiHidden="1" w:unhideWhenUsed="1"/>
     <w:lsdException w:name="Balloon Text" w:semiHidden="1" w:uiPriority="0" w:unhideWhenUsed="1"/>
     <w:lsdException w:name="Table Grid" w:uiPriority="59"/>
     <w:lsdException w:name="Table Theme" w:semiHidden="1" w:unhideWhenUsed="1"/>

</xml_diff>

<commit_message>
Updated manuscript (Jan 24th)
</commit_message>
<xml_diff>
--- a/manuscript/science_manuscript_SH_24_1_21.docx
+++ b/manuscript/science_manuscript_SH_24_1_21.docx
@@ -1,6 +1,6 @@
 
 <file path=word/document.xml><?xml version="1.0" encoding="utf-8"?>
-<w:document xmlns:wpc="http://schemas.microsoft.com/office/word/2010/wordprocessingCanvas" xmlns:cx="http://schemas.microsoft.com/office/drawing/2014/chartex" xmlns:cx1="http://schemas.microsoft.com/office/drawing/2015/9/8/chartex" xmlns:cx2="http://schemas.microsoft.com/office/drawing/2015/10/21/chartex" xmlns:cx3="http://schemas.microsoft.com/office/drawing/2016/5/9/chartex" xmlns:cx4="http://schemas.microsoft.com/office/drawing/2016/5/10/chartex" xmlns:cx5="http://schemas.microsoft.com/office/drawing/2016/5/11/chartex" xmlns:cx6="http://schemas.microsoft.com/office/drawing/2016/5/12/chartex" xmlns:cx7="http://schemas.microsoft.com/office/drawing/2016/5/13/chartex" xmlns:cx8="http://schemas.microsoft.com/office/drawing/2016/5/14/chartex" xmlns:mc="http://schemas.openxmlformats.org/markup-compatibility/2006" xmlns:aink="http://schemas.microsoft.com/office/drawing/2016/ink" xmlns:am3d="http://schemas.microsoft.com/office/drawing/2017/model3d" xmlns:o="urn:schemas-microsoft-com:office:office" xmlns:r="http://schemas.openxmlformats.org/officeDocument/2006/relationships" xmlns:m="http://schemas.openxmlformats.org/officeDocument/2006/math" xmlns:v="urn:schemas-microsoft-com:vml" xmlns:wp14="http://schemas.microsoft.com/office/word/2010/wordprocessingDrawing" xmlns:wp="http://schemas.openxmlformats.org/drawingml/2006/wordprocessingDrawing" xmlns:w10="urn:schemas-microsoft-com:office:word" xmlns:w="http://schemas.openxmlformats.org/wordprocessingml/2006/main" xmlns:w14="http://schemas.microsoft.com/office/word/2010/wordml" xmlns:w15="http://schemas.microsoft.com/office/word/2012/wordml" xmlns:w16cex="http://schemas.microsoft.com/office/word/2018/wordml/cex" xmlns:w16cid="http://schemas.microsoft.com/office/word/2016/wordml/cid" xmlns:w16="http://schemas.microsoft.com/office/word/2018/wordml" xmlns:w16se="http://schemas.microsoft.com/office/word/2015/wordml/symex" xmlns:wpg="http://schemas.microsoft.com/office/word/2010/wordprocessingGroup" xmlns:wpi="http://schemas.microsoft.com/office/word/2010/wordprocessingInk" xmlns:wne="http://schemas.microsoft.com/office/word/2006/wordml" xmlns:wps="http://schemas.microsoft.com/office/word/2010/wordprocessingShape" mc:Ignorable="w14 w15 w16se w16cid w16 w16cex wp14">
+<w:document xmlns:wpc="http://schemas.microsoft.com/office/word/2010/wordprocessingCanvas" xmlns:cx="http://schemas.microsoft.com/office/drawing/2014/chartex" xmlns:cx1="http://schemas.microsoft.com/office/drawing/2015/9/8/chartex" xmlns:mc="http://schemas.openxmlformats.org/markup-compatibility/2006" xmlns:o="urn:schemas-microsoft-com:office:office" xmlns:r="http://schemas.openxmlformats.org/officeDocument/2006/relationships" xmlns:m="http://schemas.openxmlformats.org/officeDocument/2006/math" xmlns:v="urn:schemas-microsoft-com:vml" xmlns:wp14="http://schemas.microsoft.com/office/word/2010/wordprocessingDrawing" xmlns:wp="http://schemas.openxmlformats.org/drawingml/2006/wordprocessingDrawing" xmlns:w10="urn:schemas-microsoft-com:office:word" xmlns:w="http://schemas.openxmlformats.org/wordprocessingml/2006/main" xmlns:w14="http://schemas.microsoft.com/office/word/2010/wordml" xmlns:w15="http://schemas.microsoft.com/office/word/2012/wordml" xmlns:w16se="http://schemas.microsoft.com/office/word/2015/wordml/symex" xmlns:wpg="http://schemas.microsoft.com/office/word/2010/wordprocessingGroup" xmlns:wpi="http://schemas.microsoft.com/office/word/2010/wordprocessingInk" xmlns:wne="http://schemas.microsoft.com/office/word/2006/wordml" xmlns:wps="http://schemas.microsoft.com/office/word/2010/wordprocessingShape" mc:Ignorable="w14 w15 w16se wp14">
   <w:body>
     <w:p>
       <w:pPr>
@@ -1593,9 +1593,11 @@
         <w:ind w:firstLine="720"/>
       </w:pPr>
       <w:r>
-        <w:t xml:space="preserve">Finally, does an awareness of Deepfaking, or an ability to detect when it is present, protect the viewer from its influence? Unfortunately, this was never the case in our studies. Aware individuals were manipulated by Deepfakes </w:t>
-      </w:r>
-      <w:commentRangeStart w:id="1"/>
+        <w:t>Finally, does an awareness of Deepfaking, or an ability to detect when it is present, protect the viewer from its influence? Unfortunately, this was never the case in our studies. Aware individuals were manipulated by Deepfakes just as their unaware counterparts were</w:t>
+      </w:r>
+      <w:r>
+        <w:t xml:space="preserve"> </w:t>
+      </w:r>
       <w:r>
         <w:t xml:space="preserve">(self-reported attitudes: </w:t>
       </w:r>
@@ -1650,6 +1652,161 @@
         <w:rPr>
           <w:rFonts w:eastAsia="Calibri"/>
         </w:rPr>
+        <w:t xml:space="preserve"> &lt; .0001; implicit attitudes: </w:t>
+      </w:r>
+      <w:r>
+        <w:rPr>
+          <w:rFonts w:eastAsia="Calibri"/>
+          <w:i/>
+        </w:rPr>
+        <w:t>δ =</w:t>
+      </w:r>
+      <w:r>
+        <w:rPr>
+          <w:rFonts w:eastAsia="Calibri"/>
+        </w:rPr>
+        <w:t xml:space="preserve"> </w:t>
+      </w:r>
+      <w:r>
+        <w:t>1.29</w:t>
+      </w:r>
+      <w:r>
+        <w:rPr>
+          <w:rFonts w:eastAsia="Calibri"/>
+        </w:rPr>
+        <w:t>, 95% CI [</w:t>
+      </w:r>
+      <w:r>
+        <w:t>1.03</w:t>
+      </w:r>
+      <w:r>
+        <w:rPr>
+          <w:rFonts w:eastAsia="Calibri"/>
+        </w:rPr>
+        <w:t xml:space="preserve">, </w:t>
+      </w:r>
+      <w:r>
+        <w:t>1.59</w:t>
+      </w:r>
+      <w:r>
+        <w:rPr>
+          <w:rFonts w:eastAsia="Calibri"/>
+        </w:rPr>
+        <w:t xml:space="preserve">], </w:t>
+      </w:r>
+      <w:r>
+        <w:rPr>
+          <w:rFonts w:eastAsia="Calibri"/>
+          <w:i/>
+        </w:rPr>
+        <w:t>p</w:t>
+      </w:r>
+      <w:r>
+        <w:rPr>
+          <w:rFonts w:eastAsia="Calibri"/>
+        </w:rPr>
+        <w:t xml:space="preserve"> &lt; .0001; behavioral intentions: </w:t>
+      </w:r>
+      <w:r>
+        <w:t>1.29</w:t>
+      </w:r>
+      <w:r>
+        <w:rPr>
+          <w:rFonts w:eastAsia="Calibri"/>
+        </w:rPr>
+        <w:t>, 95% CI [</w:t>
+      </w:r>
+      <w:r>
+        <w:t>1.03</w:t>
+      </w:r>
+      <w:r>
+        <w:rPr>
+          <w:rFonts w:eastAsia="Calibri"/>
+        </w:rPr>
+        <w:t xml:space="preserve">, </w:t>
+      </w:r>
+      <w:r>
+        <w:t>1.59</w:t>
+      </w:r>
+      <w:r>
+        <w:rPr>
+          <w:rFonts w:eastAsia="Calibri"/>
+        </w:rPr>
+        <w:t xml:space="preserve">], </w:t>
+      </w:r>
+      <w:r>
+        <w:rPr>
+          <w:rFonts w:eastAsia="Calibri"/>
+          <w:i/>
+        </w:rPr>
+        <w:t>p</w:t>
+      </w:r>
+      <w:r>
+        <w:rPr>
+          <w:rFonts w:eastAsia="Calibri"/>
+        </w:rPr>
+        <w:t xml:space="preserve"> &lt; .0001</w:t>
+      </w:r>
+      <w:r>
+        <w:t>)</w:t>
+      </w:r>
+      <w:r>
+        <w:t>.</w:t>
+      </w:r>
+      <w:r>
+        <w:t xml:space="preserve"> Those who correctly detected that they were exposed to a Deepfake also fell prey to its influence (self-reported attitudes: </w:t>
+      </w:r>
+      <w:r>
+        <w:rPr>
+          <w:rFonts w:eastAsia="Calibri"/>
+          <w:i/>
+        </w:rPr>
+        <w:t>δ =</w:t>
+      </w:r>
+      <w:r>
+        <w:rPr>
+          <w:rFonts w:eastAsia="Calibri"/>
+        </w:rPr>
+        <w:t xml:space="preserve"> </w:t>
+      </w:r>
+      <w:r>
+        <w:t>2.18</w:t>
+      </w:r>
+      <w:r>
+        <w:rPr>
+          <w:rFonts w:eastAsia="Calibri"/>
+        </w:rPr>
+        <w:t>, 95% CI [</w:t>
+      </w:r>
+      <w:r>
+        <w:t>1.93</w:t>
+      </w:r>
+      <w:r>
+        <w:rPr>
+          <w:rFonts w:eastAsia="Calibri"/>
+        </w:rPr>
+        <w:t xml:space="preserve">, </w:t>
+      </w:r>
+      <w:r>
+        <w:t>2.44</w:t>
+      </w:r>
+      <w:r>
+        <w:rPr>
+          <w:rFonts w:eastAsia="Calibri"/>
+        </w:rPr>
+        <w:t xml:space="preserve">], </w:t>
+      </w:r>
+      <w:r>
+        <w:rPr>
+          <w:rFonts w:eastAsia="Calibri"/>
+          <w:i/>
+        </w:rPr>
+        <w:t>p</w:t>
+      </w:r>
+      <w:r>
+        <w:rPr>
+          <w:rFonts w:eastAsia="Calibri"/>
+        </w:rPr>
         <w:t xml:space="preserve"> &lt; .0001; </w:t>
       </w:r>
       <w:r>
@@ -1678,7 +1835,7 @@
         <w:t xml:space="preserve"> </w:t>
       </w:r>
       <w:r>
-        <w:t>1.29</w:t>
+        <w:t>1.37</w:t>
       </w:r>
       <w:r>
         <w:rPr>
@@ -1687,7 +1844,7 @@
         <w:t>, 95% CI [</w:t>
       </w:r>
       <w:r>
-        <w:t>1.03</w:t>
+        <w:t>1.12</w:t>
       </w:r>
       <w:r>
         <w:rPr>
@@ -1696,7 +1853,7 @@
         <w:t xml:space="preserve">, </w:t>
       </w:r>
       <w:r>
-        <w:t>1.59</w:t>
+        <w:t>1.64</w:t>
       </w:r>
       <w:r>
         <w:rPr>
@@ -1718,7 +1875,7 @@
         <w:t xml:space="preserve"> &lt; .0001; behavioral intentions: </w:t>
       </w:r>
       <w:r>
-        <w:t>1.29</w:t>
+        <w:t>2.57</w:t>
       </w:r>
       <w:r>
         <w:rPr>
@@ -1727,7 +1884,7 @@
         <w:t>, 95% CI [</w:t>
       </w:r>
       <w:r>
-        <w:t>1.03</w:t>
+        <w:t>2.33</w:t>
       </w:r>
       <w:r>
         <w:rPr>
@@ -1736,7 +1893,7 @@
         <w:t xml:space="preserve">, </w:t>
       </w:r>
       <w:r>
-        <w:t>1.59</w:t>
+        <w:t>2.83</w:t>
       </w:r>
       <w:r>
         <w:rPr>
@@ -1758,379 +1915,199 @@
         <w:t xml:space="preserve"> &lt; .0001</w:t>
       </w:r>
       <w:r>
+        <w:t xml:space="preserve">). Deepfake even changed the attitudes of those who were aware </w:t>
+      </w:r>
+      <w:r>
+        <w:rPr>
+          <w:i/>
+          <w:iCs/>
+        </w:rPr>
+        <w:t>and</w:t>
+      </w:r>
+      <w:r>
+        <w:t xml:space="preserve"> detected its presence</w:t>
+      </w:r>
+      <w:r>
+        <w:t xml:space="preserve"> </w:t>
+      </w:r>
+      <w:r>
+        <w:t>(self-reported</w:t>
+      </w:r>
+      <w:r>
+        <w:t xml:space="preserve"> attitudes</w:t>
+      </w:r>
+      <w:r>
+        <w:t xml:space="preserve">: </w:t>
+      </w:r>
+      <w:r>
+        <w:rPr>
+          <w:rFonts w:eastAsia="Calibri"/>
+          <w:i/>
+        </w:rPr>
+        <w:t>δ =</w:t>
+      </w:r>
+      <w:r>
+        <w:rPr>
+          <w:rFonts w:eastAsia="Calibri"/>
+        </w:rPr>
+        <w:t xml:space="preserve"> </w:t>
+      </w:r>
+      <w:r>
+        <w:t>1.98</w:t>
+      </w:r>
+      <w:r>
+        <w:rPr>
+          <w:rFonts w:eastAsia="Calibri"/>
+        </w:rPr>
+        <w:t>, 95% CI [</w:t>
+      </w:r>
+      <w:r>
+        <w:t>1.65</w:t>
+      </w:r>
+      <w:r>
+        <w:rPr>
+          <w:rFonts w:eastAsia="Calibri"/>
+        </w:rPr>
+        <w:t xml:space="preserve">, </w:t>
+      </w:r>
+      <w:r>
+        <w:t>2.27</w:t>
+      </w:r>
+      <w:r>
+        <w:rPr>
+          <w:rFonts w:eastAsia="Calibri"/>
+        </w:rPr>
+        <w:t xml:space="preserve">], </w:t>
+      </w:r>
+      <w:r>
+        <w:rPr>
+          <w:rFonts w:eastAsia="Calibri"/>
+          <w:i/>
+        </w:rPr>
+        <w:t>p</w:t>
+      </w:r>
+      <w:r>
+        <w:rPr>
+          <w:rFonts w:eastAsia="Calibri"/>
+        </w:rPr>
+        <w:t xml:space="preserve"> &lt; .0001; implicit attitudes: </w:t>
+      </w:r>
+      <w:r>
+        <w:rPr>
+          <w:rFonts w:eastAsia="Calibri"/>
+          <w:i/>
+        </w:rPr>
+        <w:t>δ =</w:t>
+      </w:r>
+      <w:r>
+        <w:rPr>
+          <w:rFonts w:eastAsia="Calibri"/>
+        </w:rPr>
+        <w:t xml:space="preserve"> </w:t>
+      </w:r>
+      <w:r>
+        <w:t>1.35</w:t>
+      </w:r>
+      <w:r>
+        <w:rPr>
+          <w:rFonts w:eastAsia="Calibri"/>
+        </w:rPr>
+        <w:t>, 95% CI [</w:t>
+      </w:r>
+      <w:r>
+        <w:t>1.01</w:t>
+      </w:r>
+      <w:r>
+        <w:rPr>
+          <w:rFonts w:eastAsia="Calibri"/>
+        </w:rPr>
+        <w:t xml:space="preserve">, </w:t>
+      </w:r>
+      <w:r>
+        <w:t>1.65</w:t>
+      </w:r>
+      <w:r>
+        <w:rPr>
+          <w:rFonts w:eastAsia="Calibri"/>
+        </w:rPr>
+        <w:t xml:space="preserve">], </w:t>
+      </w:r>
+      <w:r>
+        <w:rPr>
+          <w:rFonts w:eastAsia="Calibri"/>
+          <w:i/>
+        </w:rPr>
+        <w:t>p</w:t>
+      </w:r>
+      <w:r>
+        <w:rPr>
+          <w:rFonts w:eastAsia="Calibri"/>
+        </w:rPr>
+        <w:t xml:space="preserve"> &lt; .0001</w:t>
+      </w:r>
+      <w:r>
+        <w:t>) and intentions (</w:t>
+      </w:r>
+      <w:r>
+        <w:rPr>
+          <w:rFonts w:eastAsia="Calibri"/>
+          <w:i/>
+        </w:rPr>
+        <w:t>δ =</w:t>
+      </w:r>
+      <w:r>
+        <w:rPr>
+          <w:rFonts w:eastAsia="Calibri"/>
+        </w:rPr>
+        <w:t xml:space="preserve"> </w:t>
+      </w:r>
+      <w:r>
+        <w:t>2.39</w:t>
+      </w:r>
+      <w:r>
+        <w:rPr>
+          <w:rFonts w:eastAsia="Calibri"/>
+        </w:rPr>
+        <w:t>, 95% CI [</w:t>
+      </w:r>
+      <w:r>
+        <w:t>2.07</w:t>
+      </w:r>
+      <w:r>
+        <w:rPr>
+          <w:rFonts w:eastAsia="Calibri"/>
+        </w:rPr>
+        <w:t xml:space="preserve">, </w:t>
+      </w:r>
+      <w:r>
+        <w:t>2.70</w:t>
+      </w:r>
+      <w:r>
+        <w:rPr>
+          <w:rFonts w:eastAsia="Calibri"/>
+        </w:rPr>
+        <w:t xml:space="preserve">], </w:t>
+      </w:r>
+      <w:r>
+        <w:rPr>
+          <w:rFonts w:eastAsia="Calibri"/>
+          <w:i/>
+        </w:rPr>
+        <w:t>p</w:t>
+      </w:r>
+      <w:r>
+        <w:rPr>
+          <w:rFonts w:eastAsia="Calibri"/>
+        </w:rPr>
+        <w:t xml:space="preserve"> &lt; .0001</w:t>
+      </w:r>
+      <w:r>
         <w:t>)</w:t>
       </w:r>
-      <w:commentRangeEnd w:id="1"/>
-      <w:r>
-        <w:rPr>
-          <w:rStyle w:val="CommentReference"/>
-        </w:rPr>
-        <w:commentReference w:id="1"/>
-      </w:r>
-      <w:r>
-        <w:t xml:space="preserve"> just as their unaware counterparts were. Those who correctly detected that they were exposed to a Deepfake also fell prey to its influence (self-reported attitudes: </w:t>
-      </w:r>
-      <w:r>
-        <w:rPr>
-          <w:rFonts w:eastAsia="Calibri"/>
-          <w:i/>
-        </w:rPr>
-        <w:t>δ =</w:t>
-      </w:r>
-      <w:r>
-        <w:rPr>
-          <w:rFonts w:eastAsia="Calibri"/>
-        </w:rPr>
-        <w:t xml:space="preserve"> </w:t>
-      </w:r>
-      <w:r>
-        <w:t>2.18</w:t>
-      </w:r>
-      <w:r>
-        <w:rPr>
-          <w:rFonts w:eastAsia="Calibri"/>
-        </w:rPr>
-        <w:t>, 95% CI [</w:t>
-      </w:r>
-      <w:r>
-        <w:t>1.93</w:t>
-      </w:r>
-      <w:r>
-        <w:rPr>
-          <w:rFonts w:eastAsia="Calibri"/>
-        </w:rPr>
-        <w:t xml:space="preserve">, </w:t>
-      </w:r>
-      <w:r>
-        <w:t>2.44</w:t>
-      </w:r>
-      <w:r>
-        <w:rPr>
-          <w:rFonts w:eastAsia="Calibri"/>
-        </w:rPr>
-        <w:t xml:space="preserve">], </w:t>
-      </w:r>
-      <w:r>
-        <w:rPr>
-          <w:rFonts w:eastAsia="Calibri"/>
-          <w:i/>
-        </w:rPr>
-        <w:t>p</w:t>
-      </w:r>
-      <w:r>
-        <w:rPr>
-          <w:rFonts w:eastAsia="Calibri"/>
-        </w:rPr>
-        <w:t xml:space="preserve"> &lt; .0001; </w:t>
-      </w:r>
-      <w:r>
-        <w:rPr>
-          <w:rFonts w:eastAsia="Calibri"/>
-        </w:rPr>
-        <w:t xml:space="preserve">implicit </w:t>
-      </w:r>
-      <w:r>
-        <w:rPr>
-          <w:rFonts w:eastAsia="Calibri"/>
-        </w:rPr>
-        <w:t xml:space="preserve">attitudes: </w:t>
-      </w:r>
-      <w:r>
-        <w:rPr>
-          <w:rFonts w:eastAsia="Calibri"/>
-          <w:i/>
-        </w:rPr>
-        <w:t>δ =</w:t>
-      </w:r>
-      <w:r>
-        <w:rPr>
-          <w:rFonts w:eastAsia="Calibri"/>
-        </w:rPr>
-        <w:t xml:space="preserve"> </w:t>
-      </w:r>
-      <w:r>
-        <w:t>1.37</w:t>
-      </w:r>
-      <w:r>
-        <w:rPr>
-          <w:rFonts w:eastAsia="Calibri"/>
-        </w:rPr>
-        <w:t>, 95% CI [</w:t>
-      </w:r>
-      <w:r>
-        <w:t>1.12</w:t>
-      </w:r>
-      <w:r>
-        <w:rPr>
-          <w:rFonts w:eastAsia="Calibri"/>
-        </w:rPr>
-        <w:t xml:space="preserve">, </w:t>
-      </w:r>
-      <w:r>
-        <w:t>1.64</w:t>
-      </w:r>
-      <w:r>
-        <w:rPr>
-          <w:rFonts w:eastAsia="Calibri"/>
-        </w:rPr>
-        <w:t xml:space="preserve">], </w:t>
-      </w:r>
-      <w:r>
-        <w:rPr>
-          <w:rFonts w:eastAsia="Calibri"/>
-          <w:i/>
-        </w:rPr>
-        <w:t>p</w:t>
-      </w:r>
-      <w:r>
-        <w:rPr>
-          <w:rFonts w:eastAsia="Calibri"/>
-        </w:rPr>
-        <w:t xml:space="preserve"> &lt; .0001; behavioral intentions: </w:t>
-      </w:r>
-      <w:r>
-        <w:t>2.57</w:t>
-      </w:r>
-      <w:r>
-        <w:rPr>
-          <w:rFonts w:eastAsia="Calibri"/>
-        </w:rPr>
-        <w:t>, 95% CI [</w:t>
-      </w:r>
-      <w:r>
-        <w:t>2.33</w:t>
-      </w:r>
-      <w:r>
-        <w:rPr>
-          <w:rFonts w:eastAsia="Calibri"/>
-        </w:rPr>
-        <w:t xml:space="preserve">, </w:t>
-      </w:r>
-      <w:r>
-        <w:t>2.83</w:t>
-      </w:r>
-      <w:r>
-        <w:rPr>
-          <w:rFonts w:eastAsia="Calibri"/>
-        </w:rPr>
-        <w:t xml:space="preserve">], </w:t>
-      </w:r>
-      <w:r>
-        <w:rPr>
-          <w:rFonts w:eastAsia="Calibri"/>
-          <w:i/>
-        </w:rPr>
-        <w:t>p</w:t>
-      </w:r>
-      <w:r>
-        <w:rPr>
-          <w:rFonts w:eastAsia="Calibri"/>
-        </w:rPr>
-        <w:t xml:space="preserve"> &lt; .0001</w:t>
-      </w:r>
-      <w:r>
-        <w:t xml:space="preserve">). Deepfake even changed the attitudes </w:t>
-      </w:r>
-      <w:commentRangeStart w:id="2"/>
-      <w:r>
-        <w:t xml:space="preserve">(self-reported: </w:t>
-      </w:r>
-      <w:r>
-        <w:rPr>
-          <w:rFonts w:eastAsia="Calibri"/>
-          <w:i/>
-        </w:rPr>
-        <w:t>δ =</w:t>
-      </w:r>
-      <w:r>
-        <w:rPr>
-          <w:rFonts w:eastAsia="Calibri"/>
-        </w:rPr>
-        <w:t xml:space="preserve"> </w:t>
-      </w:r>
-      <w:r>
-        <w:t>1.98</w:t>
-      </w:r>
-      <w:r>
-        <w:rPr>
-          <w:rFonts w:eastAsia="Calibri"/>
-        </w:rPr>
-        <w:t>, 95% CI [</w:t>
-      </w:r>
-      <w:r>
-        <w:t>1.65</w:t>
-      </w:r>
-      <w:r>
-        <w:rPr>
-          <w:rFonts w:eastAsia="Calibri"/>
-        </w:rPr>
-        <w:t xml:space="preserve">, </w:t>
-      </w:r>
-      <w:r>
-        <w:t>2.27</w:t>
-      </w:r>
-      <w:r>
-        <w:rPr>
-          <w:rFonts w:eastAsia="Calibri"/>
-        </w:rPr>
-        <w:t xml:space="preserve">], </w:t>
-      </w:r>
-      <w:r>
-        <w:rPr>
-          <w:rFonts w:eastAsia="Calibri"/>
-          <w:i/>
-        </w:rPr>
-        <w:t>p</w:t>
-      </w:r>
-      <w:r>
-        <w:rPr>
-          <w:rFonts w:eastAsia="Calibri"/>
-        </w:rPr>
-        <w:t xml:space="preserve"> &lt; .0001; </w:t>
-      </w:r>
-      <w:r>
-        <w:rPr>
-          <w:rFonts w:eastAsia="Calibri"/>
-        </w:rPr>
-        <w:t>implicit</w:t>
-      </w:r>
-      <w:r>
-        <w:rPr>
-          <w:rFonts w:eastAsia="Calibri"/>
-        </w:rPr>
-        <w:t xml:space="preserve"> attitudes: </w:t>
-      </w:r>
-      <w:r>
-        <w:rPr>
-          <w:rFonts w:eastAsia="Calibri"/>
-          <w:i/>
-        </w:rPr>
-        <w:t>δ =</w:t>
-      </w:r>
-      <w:r>
-        <w:rPr>
-          <w:rFonts w:eastAsia="Calibri"/>
-        </w:rPr>
-        <w:t xml:space="preserve"> </w:t>
-      </w:r>
-      <w:r>
-        <w:t>1.35</w:t>
-      </w:r>
-      <w:r>
-        <w:rPr>
-          <w:rFonts w:eastAsia="Calibri"/>
-        </w:rPr>
-        <w:t>, 95% CI [</w:t>
-      </w:r>
-      <w:r>
-        <w:t>1.01</w:t>
-      </w:r>
-      <w:r>
-        <w:rPr>
-          <w:rFonts w:eastAsia="Calibri"/>
-        </w:rPr>
-        <w:t xml:space="preserve">, </w:t>
-      </w:r>
-      <w:r>
-        <w:t>1.65</w:t>
-      </w:r>
-      <w:r>
-        <w:rPr>
-          <w:rFonts w:eastAsia="Calibri"/>
-        </w:rPr>
-        <w:t xml:space="preserve">], </w:t>
-      </w:r>
-      <w:r>
-        <w:rPr>
-          <w:rFonts w:eastAsia="Calibri"/>
-          <w:i/>
-        </w:rPr>
-        <w:t>p</w:t>
-      </w:r>
-      <w:r>
-        <w:rPr>
-          <w:rFonts w:eastAsia="Calibri"/>
-        </w:rPr>
-        <w:t xml:space="preserve"> &lt; .0001</w:t>
-      </w:r>
-      <w:r>
-        <w:t>) and intentions (</w:t>
-      </w:r>
-      <w:r>
-        <w:rPr>
-          <w:rFonts w:eastAsia="Calibri"/>
-          <w:i/>
-        </w:rPr>
-        <w:t>δ =</w:t>
-      </w:r>
-      <w:r>
-        <w:rPr>
-          <w:rFonts w:eastAsia="Calibri"/>
-        </w:rPr>
-        <w:t xml:space="preserve"> </w:t>
-      </w:r>
-      <w:r>
-        <w:t>2.39</w:t>
-      </w:r>
-      <w:r>
-        <w:rPr>
-          <w:rFonts w:eastAsia="Calibri"/>
-        </w:rPr>
-        <w:t>, 95% CI [</w:t>
-      </w:r>
-      <w:r>
-        <w:t>2.07</w:t>
-      </w:r>
-      <w:r>
-        <w:rPr>
-          <w:rFonts w:eastAsia="Calibri"/>
-        </w:rPr>
-        <w:t xml:space="preserve">, </w:t>
-      </w:r>
-      <w:r>
-        <w:t>2.70</w:t>
-      </w:r>
-      <w:r>
-        <w:rPr>
-          <w:rFonts w:eastAsia="Calibri"/>
-        </w:rPr>
-        <w:t xml:space="preserve">], </w:t>
-      </w:r>
-      <w:r>
-        <w:rPr>
-          <w:rFonts w:eastAsia="Calibri"/>
-          <w:i/>
-        </w:rPr>
-        <w:t>p</w:t>
-      </w:r>
-      <w:r>
-        <w:rPr>
-          <w:rFonts w:eastAsia="Calibri"/>
-        </w:rPr>
-        <w:t xml:space="preserve"> &lt; .0001</w:t>
-      </w:r>
-      <w:r>
-        <w:t>)</w:t>
-      </w:r>
-      <w:commentRangeEnd w:id="2"/>
-      <w:r>
-        <w:rPr>
-          <w:rStyle w:val="CommentReference"/>
-        </w:rPr>
-        <w:commentReference w:id="2"/>
-      </w:r>
-      <w:r>
-        <w:t xml:space="preserve">, of those who were aware </w:t>
-      </w:r>
-      <w:r>
-        <w:rPr>
-          <w:i/>
-          <w:iCs/>
-        </w:rPr>
-        <w:t>and</w:t>
-      </w:r>
-      <w:r>
-        <w:t xml:space="preserve"> detected its presence.</w:t>
+      <w:bookmarkStart w:id="1" w:name="_GoBack"/>
+      <w:bookmarkEnd w:id="1"/>
+      <w:r>
+        <w:t>.</w:t>
       </w:r>
     </w:p>
     <w:p>
@@ -2493,7 +2470,7 @@
       <w:r>
         <w:t>2. K. Hill, J. White, Designed to deceive: Do these people look real to you? (2020), (</w:t>
       </w:r>
-      <w:hyperlink r:id="rId11">
+      <w:hyperlink r:id="rId7">
         <w:r>
           <w:rPr>
             <w:rStyle w:val="InternetLink"/>
@@ -2513,7 +2490,7 @@
       <w:r>
         <w:t>3. M. McDonough, Artificial intelligence is now shockingly good at sounding human (2020), (</w:t>
       </w:r>
-      <w:hyperlink r:id="rId12">
+      <w:hyperlink r:id="rId8">
         <w:r>
           <w:rPr>
             <w:rStyle w:val="InternetLink"/>
@@ -2521,7 +2498,7 @@
           <w:t>https://www.scientificamerican.com/video/artificial-intelligence-is-now-shockingly-good-at-sounding-human/</w:t>
         </w:r>
       </w:hyperlink>
-      <w:hyperlink r:id="rId13">
+      <w:hyperlink r:id="rId9">
         <w:r>
           <w:t xml:space="preserve">).  </w:t>
         </w:r>
@@ -2535,7 +2512,7 @@
       <w:r>
         <w:t>4. GPT3, A robot wrote this entire article. Are you scared yet, human? (2020), (</w:t>
       </w:r>
-      <w:hyperlink r:id="rId14">
+      <w:hyperlink r:id="rId10">
         <w:r>
           <w:rPr>
             <w:rStyle w:val="InternetLink"/>
@@ -2555,7 +2532,7 @@
       <w:r>
         <w:t>5. R. Satter, Deepfake used to attack activist couple shows new disinformation frontier (2020), (</w:t>
       </w:r>
-      <w:hyperlink r:id="rId15">
+      <w:hyperlink r:id="rId11">
         <w:r>
           <w:rPr>
             <w:rStyle w:val="InternetLink"/>
@@ -2576,7 +2553,7 @@
         <w:lastRenderedPageBreak/>
         <w:t>6. J. Bateman, Deepfakes and synthetic media in the financial system: Assessing threat scenarios (2020), (</w:t>
       </w:r>
-      <w:hyperlink r:id="rId16">
+      <w:hyperlink r:id="rId12">
         <w:r>
           <w:rPr>
             <w:rStyle w:val="InternetLink"/>
@@ -2596,7 +2573,7 @@
       <w:r>
         <w:t>7. C. Stupp, Fraudsters used AI to mimic CEO’s voice in unusual cybercrime case (2020), (</w:t>
       </w:r>
-      <w:hyperlink r:id="rId17">
+      <w:hyperlink r:id="rId13">
         <w:r>
           <w:rPr>
             <w:rStyle w:val="InternetLink"/>
@@ -2616,7 +2593,7 @@
       <w:r>
         <w:t>8. H. Ajder, G. Patrini, F. Cavalli, L. Cullen, The state of Deepfakes 2019: Landscape, threats, and impact (2019), (</w:t>
       </w:r>
-      <w:hyperlink r:id="rId18">
+      <w:hyperlink r:id="rId14">
         <w:r>
           <w:rPr>
             <w:rStyle w:val="InternetLink"/>
@@ -2636,7 +2613,7 @@
       <w:r>
         <w:t>9. J. Koetsier, Fake video election? Deepfake videos ‘grew 20X’ since 2019 (2020), (</w:t>
       </w:r>
-      <w:hyperlink r:id="rId19">
+      <w:hyperlink r:id="rId15">
         <w:r>
           <w:rPr>
             <w:rStyle w:val="InternetLink"/>
@@ -2656,7 +2633,7 @@
       <w:r>
         <w:t>10. W. Galston, Is seeing still believing? The Deepfake challenge to truth in politics (2020), (</w:t>
       </w:r>
-      <w:hyperlink r:id="rId20">
+      <w:hyperlink r:id="rId16">
         <w:r>
           <w:rPr>
             <w:rStyle w:val="InternetLink"/>
@@ -2691,7 +2668,7 @@
       <w:r>
         <w:t>12. K. Sayler, L. Harris, Deepfakes and national security (2020), (</w:t>
       </w:r>
-      <w:hyperlink r:id="rId21">
+      <w:hyperlink r:id="rId17">
         <w:r>
           <w:rPr>
             <w:rStyle w:val="InternetLink"/>
@@ -2711,7 +2688,7 @@
       <w:r>
         <w:t>13. Ciancaglini, C. Gibson, D. Sancho, O. McCarthy, M. Eira, P. Amann, A. Klayn, R. McArdle, I. Beridze, P. Amann, Malicious uses and abuses of artificial intelligence. Trend Micro Research (2020), (</w:t>
       </w:r>
-      <w:hyperlink r:id="rId22">
+      <w:hyperlink r:id="rId18">
         <w:r>
           <w:rPr>
             <w:rStyle w:val="InternetLink"/>
@@ -2732,7 +2709,7 @@
         <w:lastRenderedPageBreak/>
         <w:t>14. Communication from the Commission - Tackling online disinformation: A European Approach (2018), COM/2018/236 final (</w:t>
       </w:r>
-      <w:hyperlink r:id="rId23">
+      <w:hyperlink r:id="rId19">
         <w:r>
           <w:rPr>
             <w:rStyle w:val="InternetLink"/>
@@ -2752,7 +2729,7 @@
       <w:r>
         <w:t>15. Identifying Outputs of Generative Adversarial Networks Act, S. 2904, 116th Cong., (2019). (</w:t>
       </w:r>
-      <w:hyperlink r:id="rId24">
+      <w:hyperlink r:id="rId20">
         <w:r>
           <w:rPr>
             <w:rStyle w:val="InternetLink"/>
@@ -2772,7 +2749,7 @@
       <w:r>
         <w:t>16. M. Brady, M. Meyer-Resende, Deepfakes: A new disinformation threat (2020), (</w:t>
       </w:r>
-      <w:hyperlink r:id="rId25">
+      <w:hyperlink r:id="rId21">
         <w:r>
           <w:rPr>
             <w:rStyle w:val="InternetLink"/>
@@ -2792,7 +2769,7 @@
       <w:r>
         <w:t>17. T. Burt, E. Horvitz, New steps to combat disinformation (2020), (</w:t>
       </w:r>
-      <w:hyperlink r:id="rId26">
+      <w:hyperlink r:id="rId22">
         <w:r>
           <w:rPr>
             <w:rStyle w:val="InternetLink"/>
@@ -2812,7 +2789,7 @@
       <w:r>
         <w:t>18. C. Canton Ferrer, B. Dolhansky, B. Pflaum, J. Bitton, J. Pan, J. Lu, Deepfake detection challenge results: An open initiative to advance AI (2020), (</w:t>
       </w:r>
-      <w:hyperlink r:id="rId27">
+      <w:hyperlink r:id="rId23">
         <w:r>
           <w:rPr>
             <w:rStyle w:val="InternetLink"/>
@@ -2885,7 +2862,7 @@
       <w:r>
         <w:t>21. A. Mason, How imputations work: The research behind Overdub (2019), (</w:t>
       </w:r>
-      <w:hyperlink r:id="rId28">
+      <w:hyperlink r:id="rId24">
         <w:r>
           <w:rPr>
             <w:rStyle w:val="InternetLink"/>
@@ -2953,7 +2930,7 @@
       <w:r>
         <w:t>24. K. Paul, Twitter to label Deepfakes and other deceptive media (2020), (</w:t>
       </w:r>
-      <w:hyperlink r:id="rId29">
+      <w:hyperlink r:id="rId25">
         <w:r>
           <w:rPr>
             <w:rStyle w:val="InternetLink"/>
@@ -3004,7 +2981,7 @@
       <w:r>
         <w:t>26. A. Ovadya, Deepfake myths: Common misconceptions about synthetic media (2019), (</w:t>
       </w:r>
-      <w:hyperlink r:id="rId30">
+      <w:hyperlink r:id="rId26">
         <w:r>
           <w:rPr>
             <w:rStyle w:val="InternetLink"/>
@@ -3192,26 +3169,26 @@
       <w:r>
         <w:t xml:space="preserve">S. Hughes </w:t>
       </w:r>
-      <w:bookmarkStart w:id="3" w:name="__DdeLink__2144_405098945"/>
+      <w:bookmarkStart w:id="2" w:name="__DdeLink__2144_405098945"/>
       <w:r>
         <w:t>conceptualized the studies</w:t>
       </w:r>
+      <w:bookmarkEnd w:id="2"/>
+      <w:r>
+        <w:t>, designed the methodologies, collected the data, contributed to data processing and analyses, wrote and reviewe</w:t>
+      </w:r>
+      <w:r>
+        <w:t>d the manuscript. O. Fried and X</w:t>
+      </w:r>
+      <w:r>
+        <w:t>. Yao designed the Deepfaked videos and reviewed the manuscript. M. Ferguson contributed to study conceptualization and reviewing the manuscript. C. Hughes and R. Hughes contributed to study conceptualization, data processing and analysis as well as reviewing and editing the manuscript. I. Hussey implemented the data processing and analyses, contributed to study conceptualization, and reviewed the manuscript. The study designs were pre-registered, and are available along with the raw data, analytic plans, and code for this and all other experiments on the Open Science Framework website (https://osf.io/f6ajb/). We report all manipulations, measures, analyses, and studies run, and all data is available in the main text or the Supplementary Materials. Authors declare no competing interests.</w:t>
+      </w:r>
+      <w:bookmarkStart w:id="3" w:name="_Hlk59900719"/>
       <w:bookmarkEnd w:id="3"/>
-      <w:r>
-        <w:t>, designed the methodologies, collected the data, contributed to data processing and analyses, wrote and reviewe</w:t>
-      </w:r>
-      <w:r>
-        <w:t>d the manuscript. O. Fried and X</w:t>
-      </w:r>
-      <w:r>
-        <w:t>. Yao designed the Deepfaked videos and reviewed the manuscript. M. Ferguson contributed to study conceptualization and reviewing the manuscript. C. Hughes and R. Hughes contributed to study conceptualization, data processing and analysis as well as reviewing and editing the manuscript. I. Hussey implemented the data processing and analyses, contributed to study conceptualization, and reviewed the manuscript. The study designs were pre-registered, and are available along with the raw data, analytic plans, and code for this and all other experiments on the Open Science Framework website (https://osf.io/f6ajb/). We report all manipulations, measures, analyses, and studies run, and all data is available in the main text or the Supplementary Materials. Authors declare no competing interests.</w:t>
-      </w:r>
-      <w:bookmarkStart w:id="4" w:name="_Hlk59900719"/>
-      <w:bookmarkEnd w:id="4"/>
     </w:p>
     <w:sectPr>
-      <w:headerReference w:type="default" r:id="rId31"/>
-      <w:footerReference w:type="default" r:id="rId32"/>
+      <w:headerReference w:type="default" r:id="rId27"/>
+      <w:footerReference w:type="default" r:id="rId28"/>
       <w:pgSz w:w="12240" w:h="15840"/>
       <w:pgMar w:top="1440" w:right="1440" w:bottom="1440" w:left="1440" w:header="432" w:footer="720" w:gutter="0"/>
       <w:lnNumType w:countBy="5" w:distance="720" w:restart="continuous"/>
@@ -3221,72 +3198,6 @@
     </w:sectPr>
   </w:body>
 </w:document>
-</file>
-
-<file path=word/comments.xml><?xml version="1.0" encoding="utf-8"?>
-<w:comments xmlns:wpc="http://schemas.microsoft.com/office/word/2010/wordprocessingCanvas" xmlns:cx="http://schemas.microsoft.com/office/drawing/2014/chartex" xmlns:cx1="http://schemas.microsoft.com/office/drawing/2015/9/8/chartex" xmlns:cx2="http://schemas.microsoft.com/office/drawing/2015/10/21/chartex" xmlns:cx3="http://schemas.microsoft.com/office/drawing/2016/5/9/chartex" xmlns:cx4="http://schemas.microsoft.com/office/drawing/2016/5/10/chartex" xmlns:cx5="http://schemas.microsoft.com/office/drawing/2016/5/11/chartex" xmlns:cx6="http://schemas.microsoft.com/office/drawing/2016/5/12/chartex" xmlns:cx7="http://schemas.microsoft.com/office/drawing/2016/5/13/chartex" xmlns:cx8="http://schemas.microsoft.com/office/drawing/2016/5/14/chartex" xmlns:mc="http://schemas.openxmlformats.org/markup-compatibility/2006" xmlns:aink="http://schemas.microsoft.com/office/drawing/2016/ink" xmlns:am3d="http://schemas.microsoft.com/office/drawing/2017/model3d" xmlns:o="urn:schemas-microsoft-com:office:office" xmlns:r="http://schemas.openxmlformats.org/officeDocument/2006/relationships" xmlns:m="http://schemas.openxmlformats.org/officeDocument/2006/math" xmlns:v="urn:schemas-microsoft-com:vml" xmlns:wp14="http://schemas.microsoft.com/office/word/2010/wordprocessingDrawing" xmlns:wp="http://schemas.openxmlformats.org/drawingml/2006/wordprocessingDrawing" xmlns:w10="urn:schemas-microsoft-com:office:word" xmlns:w="http://schemas.openxmlformats.org/wordprocessingml/2006/main" xmlns:w14="http://schemas.microsoft.com/office/word/2010/wordml" xmlns:w15="http://schemas.microsoft.com/office/word/2012/wordml" xmlns:w16cex="http://schemas.microsoft.com/office/word/2018/wordml/cex" xmlns:w16cid="http://schemas.microsoft.com/office/word/2016/wordml/cid" xmlns:w16="http://schemas.microsoft.com/office/word/2018/wordml" xmlns:w16se="http://schemas.microsoft.com/office/word/2015/wordml/symex" xmlns:wpg="http://schemas.microsoft.com/office/word/2010/wordprocessingGroup" xmlns:wpi="http://schemas.microsoft.com/office/word/2010/wordprocessingInk" xmlns:wne="http://schemas.microsoft.com/office/word/2006/wordml" xmlns:wps="http://schemas.microsoft.com/office/word/2010/wordprocessingShape" mc:Ignorable="w14 w15 w16se w16cid w16 w16cex wp14">
-  <w:comment w:id="1" w:author="Rian Hughes" w:date="2021-01-24T13:34:00Z" w:initials="RH">
-    <w:p>
-      <w:pPr>
-        <w:pStyle w:val="CommentText"/>
-      </w:pPr>
-      <w:r>
-        <w:rPr>
-          <w:rStyle w:val="CommentReference"/>
-        </w:rPr>
-        <w:annotationRef/>
-      </w:r>
-      <w:r>
-        <w:rPr>
-          <w:rStyle w:val="CommentReference"/>
-        </w:rPr>
-        <w:annotationRef/>
-      </w:r>
-      <w:r>
-        <w:t>I would push this data to the end of the sentence.</w:t>
-      </w:r>
-    </w:p>
-    <w:p>
-      <w:pPr>
-        <w:pStyle w:val="CommentText"/>
-      </w:pPr>
-    </w:p>
-  </w:comment>
-  <w:comment w:id="2" w:author="Rian Hughes" w:date="2021-01-24T13:34:00Z" w:initials="RH">
-    <w:p>
-      <w:pPr>
-        <w:pStyle w:val="CommentText"/>
-      </w:pPr>
-      <w:r>
-        <w:rPr>
-          <w:rStyle w:val="CommentReference"/>
-        </w:rPr>
-        <w:annotationRef/>
-      </w:r>
-      <w:r>
-        <w:rPr>
-          <w:rStyle w:val="CommentReference"/>
-        </w:rPr>
-        <w:annotationRef/>
-      </w:r>
-      <w:r>
-        <w:t>And again here, if possible</w:t>
-      </w:r>
-    </w:p>
-    <w:p>
-      <w:pPr>
-        <w:pStyle w:val="CommentText"/>
-      </w:pPr>
-    </w:p>
-  </w:comment>
-</w:comments>
-</file>
-
-<file path=word/commentsExtended.xml><?xml version="1.0" encoding="utf-8"?>
-<w15:commentsEx xmlns:wpc="http://schemas.microsoft.com/office/word/2010/wordprocessingCanvas" xmlns:cx="http://schemas.microsoft.com/office/drawing/2014/chartex" xmlns:cx1="http://schemas.microsoft.com/office/drawing/2015/9/8/chartex" xmlns:cx2="http://schemas.microsoft.com/office/drawing/2015/10/21/chartex" xmlns:cx3="http://schemas.microsoft.com/office/drawing/2016/5/9/chartex" xmlns:cx4="http://schemas.microsoft.com/office/drawing/2016/5/10/chartex" xmlns:cx5="http://schemas.microsoft.com/office/drawing/2016/5/11/chartex" xmlns:cx6="http://schemas.microsoft.com/office/drawing/2016/5/12/chartex" xmlns:cx7="http://schemas.microsoft.com/office/drawing/2016/5/13/chartex" xmlns:cx8="http://schemas.microsoft.com/office/drawing/2016/5/14/chartex" xmlns:mc="http://schemas.openxmlformats.org/markup-compatibility/2006" xmlns:aink="http://schemas.microsoft.com/office/drawing/2016/ink" xmlns:am3d="http://schemas.microsoft.com/office/drawing/2017/model3d" xmlns:o="urn:schemas-microsoft-com:office:office" xmlns:r="http://schemas.openxmlformats.org/officeDocument/2006/relationships" xmlns:m="http://schemas.openxmlformats.org/officeDocument/2006/math" xmlns:v="urn:schemas-microsoft-com:vml" xmlns:wp14="http://schemas.microsoft.com/office/word/2010/wordprocessingDrawing" xmlns:wp="http://schemas.openxmlformats.org/drawingml/2006/wordprocessingDrawing" xmlns:w10="urn:schemas-microsoft-com:office:word" xmlns:w="http://schemas.openxmlformats.org/wordprocessingml/2006/main" xmlns:w14="http://schemas.microsoft.com/office/word/2010/wordml" xmlns:w15="http://schemas.microsoft.com/office/word/2012/wordml" xmlns:w16cex="http://schemas.microsoft.com/office/word/2018/wordml/cex" xmlns:w16cid="http://schemas.microsoft.com/office/word/2016/wordml/cid" xmlns:w16="http://schemas.microsoft.com/office/word/2018/wordml" xmlns:w16se="http://schemas.microsoft.com/office/word/2015/wordml/symex" xmlns:wpg="http://schemas.microsoft.com/office/word/2010/wordprocessingGroup" xmlns:wpi="http://schemas.microsoft.com/office/word/2010/wordprocessingInk" xmlns:wne="http://schemas.microsoft.com/office/word/2006/wordml" xmlns:wps="http://schemas.microsoft.com/office/word/2010/wordprocessingShape" mc:Ignorable="w14 w15 w16se w16cid w16 w16cex wp14">
-  <w15:commentEx w15:paraId="0D5D104F" w15:done="0"/>
-  <w15:commentEx w15:paraId="5FE1B14A" w15:done="0"/>
-</w15:commentsEx>
 </file>
 
 <file path=word/commentsExtensible.xml><?xml version="1.0" encoding="utf-8"?>
@@ -3304,7 +3215,7 @@
 </file>
 
 <file path=word/endnotes.xml><?xml version="1.0" encoding="utf-8"?>
-<w:endnotes xmlns:wpc="http://schemas.microsoft.com/office/word/2010/wordprocessingCanvas" xmlns:cx="http://schemas.microsoft.com/office/drawing/2014/chartex" xmlns:cx1="http://schemas.microsoft.com/office/drawing/2015/9/8/chartex" xmlns:cx2="http://schemas.microsoft.com/office/drawing/2015/10/21/chartex" xmlns:cx3="http://schemas.microsoft.com/office/drawing/2016/5/9/chartex" xmlns:cx4="http://schemas.microsoft.com/office/drawing/2016/5/10/chartex" xmlns:cx5="http://schemas.microsoft.com/office/drawing/2016/5/11/chartex" xmlns:cx6="http://schemas.microsoft.com/office/drawing/2016/5/12/chartex" xmlns:cx7="http://schemas.microsoft.com/office/drawing/2016/5/13/chartex" xmlns:cx8="http://schemas.microsoft.com/office/drawing/2016/5/14/chartex" xmlns:mc="http://schemas.openxmlformats.org/markup-compatibility/2006" xmlns:aink="http://schemas.microsoft.com/office/drawing/2016/ink" xmlns:am3d="http://schemas.microsoft.com/office/drawing/2017/model3d" xmlns:o="urn:schemas-microsoft-com:office:office" xmlns:r="http://schemas.openxmlformats.org/officeDocument/2006/relationships" xmlns:m="http://schemas.openxmlformats.org/officeDocument/2006/math" xmlns:v="urn:schemas-microsoft-com:vml" xmlns:wp14="http://schemas.microsoft.com/office/word/2010/wordprocessingDrawing" xmlns:wp="http://schemas.openxmlformats.org/drawingml/2006/wordprocessingDrawing" xmlns:w10="urn:schemas-microsoft-com:office:word" xmlns:w="http://schemas.openxmlformats.org/wordprocessingml/2006/main" xmlns:w14="http://schemas.microsoft.com/office/word/2010/wordml" xmlns:w15="http://schemas.microsoft.com/office/word/2012/wordml" xmlns:w16cex="http://schemas.microsoft.com/office/word/2018/wordml/cex" xmlns:w16cid="http://schemas.microsoft.com/office/word/2016/wordml/cid" xmlns:w16="http://schemas.microsoft.com/office/word/2018/wordml" xmlns:w16se="http://schemas.microsoft.com/office/word/2015/wordml/symex" xmlns:wpg="http://schemas.microsoft.com/office/word/2010/wordprocessingGroup" xmlns:wpi="http://schemas.microsoft.com/office/word/2010/wordprocessingInk" xmlns:wne="http://schemas.microsoft.com/office/word/2006/wordml" xmlns:wps="http://schemas.microsoft.com/office/word/2010/wordprocessingShape" mc:Ignorable="w14 w15 w16se w16cid w16 w16cex wp14">
+<w:endnotes xmlns:wpc="http://schemas.microsoft.com/office/word/2010/wordprocessingCanvas" xmlns:cx="http://schemas.microsoft.com/office/drawing/2014/chartex" xmlns:cx1="http://schemas.microsoft.com/office/drawing/2015/9/8/chartex" xmlns:mc="http://schemas.openxmlformats.org/markup-compatibility/2006" xmlns:o="urn:schemas-microsoft-com:office:office" xmlns:r="http://schemas.openxmlformats.org/officeDocument/2006/relationships" xmlns:m="http://schemas.openxmlformats.org/officeDocument/2006/math" xmlns:v="urn:schemas-microsoft-com:vml" xmlns:wp14="http://schemas.microsoft.com/office/word/2010/wordprocessingDrawing" xmlns:wp="http://schemas.openxmlformats.org/drawingml/2006/wordprocessingDrawing" xmlns:w10="urn:schemas-microsoft-com:office:word" xmlns:w="http://schemas.openxmlformats.org/wordprocessingml/2006/main" xmlns:w14="http://schemas.microsoft.com/office/word/2010/wordml" xmlns:w15="http://schemas.microsoft.com/office/word/2012/wordml" xmlns:w16se="http://schemas.microsoft.com/office/word/2015/wordml/symex" xmlns:wpg="http://schemas.microsoft.com/office/word/2010/wordprocessingGroup" xmlns:wpi="http://schemas.microsoft.com/office/word/2010/wordprocessingInk" xmlns:wne="http://schemas.microsoft.com/office/word/2006/wordml" xmlns:wps="http://schemas.microsoft.com/office/word/2010/wordprocessingShape" mc:Ignorable="w14 w15 w16se wp14">
   <w:endnote w:type="separator" w:id="-1">
     <w:p>
       <w:r>
@@ -3323,7 +3234,7 @@
 </file>
 
 <file path=word/footer1.xml><?xml version="1.0" encoding="utf-8"?>
-<w:ftr xmlns:wpc="http://schemas.microsoft.com/office/word/2010/wordprocessingCanvas" xmlns:cx="http://schemas.microsoft.com/office/drawing/2014/chartex" xmlns:cx1="http://schemas.microsoft.com/office/drawing/2015/9/8/chartex" xmlns:cx2="http://schemas.microsoft.com/office/drawing/2015/10/21/chartex" xmlns:cx3="http://schemas.microsoft.com/office/drawing/2016/5/9/chartex" xmlns:cx4="http://schemas.microsoft.com/office/drawing/2016/5/10/chartex" xmlns:cx5="http://schemas.microsoft.com/office/drawing/2016/5/11/chartex" xmlns:cx6="http://schemas.microsoft.com/office/drawing/2016/5/12/chartex" xmlns:cx7="http://schemas.microsoft.com/office/drawing/2016/5/13/chartex" xmlns:cx8="http://schemas.microsoft.com/office/drawing/2016/5/14/chartex" xmlns:mc="http://schemas.openxmlformats.org/markup-compatibility/2006" xmlns:aink="http://schemas.microsoft.com/office/drawing/2016/ink" xmlns:am3d="http://schemas.microsoft.com/office/drawing/2017/model3d" xmlns:o="urn:schemas-microsoft-com:office:office" xmlns:r="http://schemas.openxmlformats.org/officeDocument/2006/relationships" xmlns:m="http://schemas.openxmlformats.org/officeDocument/2006/math" xmlns:v="urn:schemas-microsoft-com:vml" xmlns:wp14="http://schemas.microsoft.com/office/word/2010/wordprocessingDrawing" xmlns:wp="http://schemas.openxmlformats.org/drawingml/2006/wordprocessingDrawing" xmlns:w10="urn:schemas-microsoft-com:office:word" xmlns:w="http://schemas.openxmlformats.org/wordprocessingml/2006/main" xmlns:w14="http://schemas.microsoft.com/office/word/2010/wordml" xmlns:w15="http://schemas.microsoft.com/office/word/2012/wordml" xmlns:w16cex="http://schemas.microsoft.com/office/word/2018/wordml/cex" xmlns:w16cid="http://schemas.microsoft.com/office/word/2016/wordml/cid" xmlns:w16="http://schemas.microsoft.com/office/word/2018/wordml" xmlns:w16se="http://schemas.microsoft.com/office/word/2015/wordml/symex" xmlns:wpg="http://schemas.microsoft.com/office/word/2010/wordprocessingGroup" xmlns:wpi="http://schemas.microsoft.com/office/word/2010/wordprocessingInk" xmlns:wne="http://schemas.microsoft.com/office/word/2006/wordml" xmlns:wps="http://schemas.microsoft.com/office/word/2010/wordprocessingShape" mc:Ignorable="w14 w15 w16se w16cid w16 w16cex wp14">
+<w:ftr xmlns:wpc="http://schemas.microsoft.com/office/word/2010/wordprocessingCanvas" xmlns:cx="http://schemas.microsoft.com/office/drawing/2014/chartex" xmlns:cx1="http://schemas.microsoft.com/office/drawing/2015/9/8/chartex" xmlns:mc="http://schemas.openxmlformats.org/markup-compatibility/2006" xmlns:o="urn:schemas-microsoft-com:office:office" xmlns:r="http://schemas.openxmlformats.org/officeDocument/2006/relationships" xmlns:m="http://schemas.openxmlformats.org/officeDocument/2006/math" xmlns:v="urn:schemas-microsoft-com:vml" xmlns:wp14="http://schemas.microsoft.com/office/word/2010/wordprocessingDrawing" xmlns:wp="http://schemas.openxmlformats.org/drawingml/2006/wordprocessingDrawing" xmlns:w10="urn:schemas-microsoft-com:office:word" xmlns:w="http://schemas.openxmlformats.org/wordprocessingml/2006/main" xmlns:w14="http://schemas.microsoft.com/office/word/2010/wordml" xmlns:w15="http://schemas.microsoft.com/office/word/2012/wordml" xmlns:w16se="http://schemas.microsoft.com/office/word/2015/wordml/symex" xmlns:wpg="http://schemas.microsoft.com/office/word/2010/wordprocessingGroup" xmlns:wpi="http://schemas.microsoft.com/office/word/2010/wordprocessingInk" xmlns:wne="http://schemas.microsoft.com/office/word/2006/wordml" xmlns:wps="http://schemas.microsoft.com/office/word/2010/wordprocessingShape" mc:Ignorable="w14 w15 w16se wp14">
   <w:p>
     <w:pPr>
       <w:pStyle w:val="Footer"/>
@@ -3353,7 +3264,7 @@
         <w:caps/>
         <w:noProof/>
       </w:rPr>
-      <w:t>11</w:t>
+      <w:t>12</w:t>
     </w:r>
     <w:r>
       <w:rPr>
@@ -3371,7 +3282,7 @@
 </file>
 
 <file path=word/footnotes.xml><?xml version="1.0" encoding="utf-8"?>
-<w:footnotes xmlns:wpc="http://schemas.microsoft.com/office/word/2010/wordprocessingCanvas" xmlns:cx="http://schemas.microsoft.com/office/drawing/2014/chartex" xmlns:cx1="http://schemas.microsoft.com/office/drawing/2015/9/8/chartex" xmlns:cx2="http://schemas.microsoft.com/office/drawing/2015/10/21/chartex" xmlns:cx3="http://schemas.microsoft.com/office/drawing/2016/5/9/chartex" xmlns:cx4="http://schemas.microsoft.com/office/drawing/2016/5/10/chartex" xmlns:cx5="http://schemas.microsoft.com/office/drawing/2016/5/11/chartex" xmlns:cx6="http://schemas.microsoft.com/office/drawing/2016/5/12/chartex" xmlns:cx7="http://schemas.microsoft.com/office/drawing/2016/5/13/chartex" xmlns:cx8="http://schemas.microsoft.com/office/drawing/2016/5/14/chartex" xmlns:mc="http://schemas.openxmlformats.org/markup-compatibility/2006" xmlns:aink="http://schemas.microsoft.com/office/drawing/2016/ink" xmlns:am3d="http://schemas.microsoft.com/office/drawing/2017/model3d" xmlns:o="urn:schemas-microsoft-com:office:office" xmlns:r="http://schemas.openxmlformats.org/officeDocument/2006/relationships" xmlns:m="http://schemas.openxmlformats.org/officeDocument/2006/math" xmlns:v="urn:schemas-microsoft-com:vml" xmlns:wp14="http://schemas.microsoft.com/office/word/2010/wordprocessingDrawing" xmlns:wp="http://schemas.openxmlformats.org/drawingml/2006/wordprocessingDrawing" xmlns:w10="urn:schemas-microsoft-com:office:word" xmlns:w="http://schemas.openxmlformats.org/wordprocessingml/2006/main" xmlns:w14="http://schemas.microsoft.com/office/word/2010/wordml" xmlns:w15="http://schemas.microsoft.com/office/word/2012/wordml" xmlns:w16cex="http://schemas.microsoft.com/office/word/2018/wordml/cex" xmlns:w16cid="http://schemas.microsoft.com/office/word/2016/wordml/cid" xmlns:w16="http://schemas.microsoft.com/office/word/2018/wordml" xmlns:w16se="http://schemas.microsoft.com/office/word/2015/wordml/symex" xmlns:wpg="http://schemas.microsoft.com/office/word/2010/wordprocessingGroup" xmlns:wpi="http://schemas.microsoft.com/office/word/2010/wordprocessingInk" xmlns:wne="http://schemas.microsoft.com/office/word/2006/wordml" xmlns:wps="http://schemas.microsoft.com/office/word/2010/wordprocessingShape" mc:Ignorable="w14 w15 w16se w16cid w16 w16cex wp14">
+<w:footnotes xmlns:wpc="http://schemas.microsoft.com/office/word/2010/wordprocessingCanvas" xmlns:cx="http://schemas.microsoft.com/office/drawing/2014/chartex" xmlns:cx1="http://schemas.microsoft.com/office/drawing/2015/9/8/chartex" xmlns:mc="http://schemas.openxmlformats.org/markup-compatibility/2006" xmlns:o="urn:schemas-microsoft-com:office:office" xmlns:r="http://schemas.openxmlformats.org/officeDocument/2006/relationships" xmlns:m="http://schemas.openxmlformats.org/officeDocument/2006/math" xmlns:v="urn:schemas-microsoft-com:vml" xmlns:wp14="http://schemas.microsoft.com/office/word/2010/wordprocessingDrawing" xmlns:wp="http://schemas.openxmlformats.org/drawingml/2006/wordprocessingDrawing" xmlns:w10="urn:schemas-microsoft-com:office:word" xmlns:w="http://schemas.openxmlformats.org/wordprocessingml/2006/main" xmlns:w14="http://schemas.microsoft.com/office/word/2010/wordml" xmlns:w15="http://schemas.microsoft.com/office/word/2012/wordml" xmlns:w16se="http://schemas.microsoft.com/office/word/2015/wordml/symex" xmlns:wpg="http://schemas.microsoft.com/office/word/2010/wordprocessingGroup" xmlns:wpi="http://schemas.microsoft.com/office/word/2010/wordprocessingInk" xmlns:wne="http://schemas.microsoft.com/office/word/2006/wordml" xmlns:wps="http://schemas.microsoft.com/office/word/2010/wordprocessingShape" mc:Ignorable="w14 w15 w16se wp14">
   <w:footnote w:type="separator" w:id="-1">
     <w:p/>
   </w:footnote>
@@ -3405,7 +3316,7 @@
 </file>
 
 <file path=word/header1.xml><?xml version="1.0" encoding="utf-8"?>
-<w:hdr xmlns:wpc="http://schemas.microsoft.com/office/word/2010/wordprocessingCanvas" xmlns:cx="http://schemas.microsoft.com/office/drawing/2014/chartex" xmlns:cx1="http://schemas.microsoft.com/office/drawing/2015/9/8/chartex" xmlns:cx2="http://schemas.microsoft.com/office/drawing/2015/10/21/chartex" xmlns:cx3="http://schemas.microsoft.com/office/drawing/2016/5/9/chartex" xmlns:cx4="http://schemas.microsoft.com/office/drawing/2016/5/10/chartex" xmlns:cx5="http://schemas.microsoft.com/office/drawing/2016/5/11/chartex" xmlns:cx6="http://schemas.microsoft.com/office/drawing/2016/5/12/chartex" xmlns:cx7="http://schemas.microsoft.com/office/drawing/2016/5/13/chartex" xmlns:cx8="http://schemas.microsoft.com/office/drawing/2016/5/14/chartex" xmlns:mc="http://schemas.openxmlformats.org/markup-compatibility/2006" xmlns:aink="http://schemas.microsoft.com/office/drawing/2016/ink" xmlns:am3d="http://schemas.microsoft.com/office/drawing/2017/model3d" xmlns:o="urn:schemas-microsoft-com:office:office" xmlns:r="http://schemas.openxmlformats.org/officeDocument/2006/relationships" xmlns:m="http://schemas.openxmlformats.org/officeDocument/2006/math" xmlns:v="urn:schemas-microsoft-com:vml" xmlns:wp14="http://schemas.microsoft.com/office/word/2010/wordprocessingDrawing" xmlns:wp="http://schemas.openxmlformats.org/drawingml/2006/wordprocessingDrawing" xmlns:w10="urn:schemas-microsoft-com:office:word" xmlns:w="http://schemas.openxmlformats.org/wordprocessingml/2006/main" xmlns:w14="http://schemas.microsoft.com/office/word/2010/wordml" xmlns:w15="http://schemas.microsoft.com/office/word/2012/wordml" xmlns:w16cex="http://schemas.microsoft.com/office/word/2018/wordml/cex" xmlns:w16cid="http://schemas.microsoft.com/office/word/2016/wordml/cid" xmlns:w16="http://schemas.microsoft.com/office/word/2018/wordml" xmlns:w16se="http://schemas.microsoft.com/office/word/2015/wordml/symex" xmlns:wpg="http://schemas.microsoft.com/office/word/2010/wordprocessingGroup" xmlns:wpi="http://schemas.microsoft.com/office/word/2010/wordprocessingInk" xmlns:wne="http://schemas.microsoft.com/office/word/2006/wordml" xmlns:wps="http://schemas.microsoft.com/office/word/2010/wordprocessingShape" mc:Ignorable="w14 w15 w16se w16cid w16 w16cex wp14">
+<w:hdr xmlns:wpc="http://schemas.microsoft.com/office/word/2010/wordprocessingCanvas" xmlns:cx="http://schemas.microsoft.com/office/drawing/2014/chartex" xmlns:cx1="http://schemas.microsoft.com/office/drawing/2015/9/8/chartex" xmlns:mc="http://schemas.openxmlformats.org/markup-compatibility/2006" xmlns:o="urn:schemas-microsoft-com:office:office" xmlns:r="http://schemas.openxmlformats.org/officeDocument/2006/relationships" xmlns:m="http://schemas.openxmlformats.org/officeDocument/2006/math" xmlns:v="urn:schemas-microsoft-com:vml" xmlns:wp14="http://schemas.microsoft.com/office/word/2010/wordprocessingDrawing" xmlns:wp="http://schemas.openxmlformats.org/drawingml/2006/wordprocessingDrawing" xmlns:w10="urn:schemas-microsoft-com:office:word" xmlns:w="http://schemas.openxmlformats.org/wordprocessingml/2006/main" xmlns:w14="http://schemas.microsoft.com/office/word/2010/wordml" xmlns:w15="http://schemas.microsoft.com/office/word/2012/wordml" xmlns:w16se="http://schemas.microsoft.com/office/word/2015/wordml/symex" xmlns:wpg="http://schemas.microsoft.com/office/word/2010/wordprocessingGroup" xmlns:wpi="http://schemas.microsoft.com/office/word/2010/wordprocessingInk" xmlns:wne="http://schemas.microsoft.com/office/word/2006/wordml" xmlns:wps="http://schemas.microsoft.com/office/word/2010/wordprocessingShape" mc:Ignorable="w14 w15 w16se wp14">
   <w:p>
     <w:pPr>
       <w:pStyle w:val="Header"/>
@@ -3471,16 +3382,8 @@
 </w:hdr>
 </file>
 
-<file path=word/people.xml><?xml version="1.0" encoding="utf-8"?>
-<w15:people xmlns:wpc="http://schemas.microsoft.com/office/word/2010/wordprocessingCanvas" xmlns:cx="http://schemas.microsoft.com/office/drawing/2014/chartex" xmlns:cx1="http://schemas.microsoft.com/office/drawing/2015/9/8/chartex" xmlns:cx2="http://schemas.microsoft.com/office/drawing/2015/10/21/chartex" xmlns:cx3="http://schemas.microsoft.com/office/drawing/2016/5/9/chartex" xmlns:cx4="http://schemas.microsoft.com/office/drawing/2016/5/10/chartex" xmlns:cx5="http://schemas.microsoft.com/office/drawing/2016/5/11/chartex" xmlns:cx6="http://schemas.microsoft.com/office/drawing/2016/5/12/chartex" xmlns:cx7="http://schemas.microsoft.com/office/drawing/2016/5/13/chartex" xmlns:cx8="http://schemas.microsoft.com/office/drawing/2016/5/14/chartex" xmlns:mc="http://schemas.openxmlformats.org/markup-compatibility/2006" xmlns:aink="http://schemas.microsoft.com/office/drawing/2016/ink" xmlns:am3d="http://schemas.microsoft.com/office/drawing/2017/model3d" xmlns:o="urn:schemas-microsoft-com:office:office" xmlns:r="http://schemas.openxmlformats.org/officeDocument/2006/relationships" xmlns:m="http://schemas.openxmlformats.org/officeDocument/2006/math" xmlns:v="urn:schemas-microsoft-com:vml" xmlns:wp14="http://schemas.microsoft.com/office/word/2010/wordprocessingDrawing" xmlns:wp="http://schemas.openxmlformats.org/drawingml/2006/wordprocessingDrawing" xmlns:w10="urn:schemas-microsoft-com:office:word" xmlns:w="http://schemas.openxmlformats.org/wordprocessingml/2006/main" xmlns:w14="http://schemas.microsoft.com/office/word/2010/wordml" xmlns:w15="http://schemas.microsoft.com/office/word/2012/wordml" xmlns:w16cex="http://schemas.microsoft.com/office/word/2018/wordml/cex" xmlns:w16cid="http://schemas.microsoft.com/office/word/2016/wordml/cid" xmlns:w16="http://schemas.microsoft.com/office/word/2018/wordml" xmlns:w16se="http://schemas.microsoft.com/office/word/2015/wordml/symex" xmlns:wpg="http://schemas.microsoft.com/office/word/2010/wordprocessingGroup" xmlns:wpi="http://schemas.microsoft.com/office/word/2010/wordprocessingInk" xmlns:wne="http://schemas.microsoft.com/office/word/2006/wordml" xmlns:wps="http://schemas.microsoft.com/office/word/2010/wordprocessingShape" mc:Ignorable="w14 w15 w16se w16cid w16 w16cex wp14">
-  <w15:person w15:author="Rian Hughes">
-    <w15:presenceInfo w15:providerId="None" w15:userId="Rian Hughes"/>
-  </w15:person>
-</w15:people>
-</file>
-
 <file path=word/styles.xml><?xml version="1.0" encoding="utf-8"?>
-<w:styles xmlns:mc="http://schemas.openxmlformats.org/markup-compatibility/2006" xmlns:r="http://schemas.openxmlformats.org/officeDocument/2006/relationships" xmlns:w="http://schemas.openxmlformats.org/wordprocessingml/2006/main" xmlns:w14="http://schemas.microsoft.com/office/word/2010/wordml" xmlns:w15="http://schemas.microsoft.com/office/word/2012/wordml" xmlns:w16cex="http://schemas.microsoft.com/office/word/2018/wordml/cex" xmlns:w16cid="http://schemas.microsoft.com/office/word/2016/wordml/cid" xmlns:w16="http://schemas.microsoft.com/office/word/2018/wordml" xmlns:w16se="http://schemas.microsoft.com/office/word/2015/wordml/symex" mc:Ignorable="w14 w15 w16se w16cid w16 w16cex">
+<w:styles xmlns:mc="http://schemas.openxmlformats.org/markup-compatibility/2006" xmlns:r="http://schemas.openxmlformats.org/officeDocument/2006/relationships" xmlns:w="http://schemas.openxmlformats.org/wordprocessingml/2006/main" xmlns:w14="http://schemas.microsoft.com/office/word/2010/wordml" xmlns:w15="http://schemas.microsoft.com/office/word/2012/wordml" xmlns:w16se="http://schemas.microsoft.com/office/word/2015/wordml/symex" mc:Ignorable="w14 w15 w16se">
   <w:docDefaults>
     <w:rPrDefault>
       <w:rPr>
@@ -3490,7 +3393,7 @@
     </w:rPrDefault>
     <w:pPrDefault/>
   </w:docDefaults>
-  <w:latentStyles w:defLockedState="0" w:defUIPriority="99" w:defSemiHidden="0" w:defUnhideWhenUsed="0" w:defQFormat="0" w:count="376">
+  <w:latentStyles w:defLockedState="0" w:defUIPriority="99" w:defSemiHidden="0" w:defUnhideWhenUsed="0" w:defQFormat="0" w:count="371">
     <w:lsdException w:name="Normal" w:uiPriority="0" w:qFormat="1"/>
     <w:lsdException w:name="heading 1" w:uiPriority="9" w:qFormat="1"/>
     <w:lsdException w:name="heading 2" w:semiHidden="1" w:uiPriority="9" w:unhideWhenUsed="1" w:qFormat="1"/>
@@ -3862,11 +3765,6 @@
     <w:lsdException w:name="List Table 5 Dark Accent 6" w:uiPriority="50"/>
     <w:lsdException w:name="List Table 6 Colorful Accent 6" w:uiPriority="51"/>
     <w:lsdException w:name="List Table 7 Colorful Accent 6" w:uiPriority="52"/>
-    <w:lsdException w:name="Mention" w:semiHidden="1" w:unhideWhenUsed="1"/>
-    <w:lsdException w:name="Smart Hyperlink" w:semiHidden="1" w:unhideWhenUsed="1"/>
-    <w:lsdException w:name="Hashtag" w:semiHidden="1" w:unhideWhenUsed="1"/>
-    <w:lsdException w:name="Unresolved Mention" w:semiHidden="1" w:unhideWhenUsed="1"/>
-    <w:lsdException w:name="Smart Link" w:semiHidden="1" w:unhideWhenUsed="1"/>
   </w:latentStyles>
   <w:style w:type="paragraph" w:default="1" w:styleId="Normal">
     <w:name w:val="Normal"/>
@@ -6352,7 +6250,7 @@
 </file>
 
 <file path=customXml/itemProps1.xml><?xml version="1.0" encoding="utf-8"?>
-<ds:datastoreItem xmlns:ds="http://schemas.openxmlformats.org/officeDocument/2006/customXml" ds:itemID="{F1A48682-91B6-4380-BD0C-FBA7AC3226C6}">
+<ds:datastoreItem xmlns:ds="http://schemas.openxmlformats.org/officeDocument/2006/customXml" ds:itemID="{5AF94943-E0E0-4EB8-86FE-8B17F16E5E52}">
   <ds:schemaRefs>
     <ds:schemaRef ds:uri="http://schemas.openxmlformats.org/officeDocument/2006/bibliography"/>
   </ds:schemaRefs>

</xml_diff>